<commit_message>
Added fields for use with TRITA number to template and added more to the documentation.
</commit_message>
<xml_diff>
--- a/Some_reasons_for_a_standard_thesis_template-for-DOCX.docx
+++ b/Some_reasons_for_a_standard_thesis_template-for-DOCX.docx
@@ -9,7 +9,6 @@
           <w:sz w:val="48"/>
         </w:rPr>
       </w:pPr>
-      <w:bookmarkStart w:id="0" w:name="_GoBack"/>
       <w:r>
         <w:rPr>
           <w:sz w:val="48"/>
@@ -1962,35 +1961,33 @@
     </w:p>
     <w:p>
       <w:pPr>
-        <w:pStyle w:val="Heading1"/>
+        <w:pStyle w:val="BodyText"/>
       </w:pPr>
-      <w:bookmarkStart w:id="1" w:name="_Toc77244778"/>
       <w:r>
         <w:lastRenderedPageBreak/>
-        <w:t>DOCX template</w:t>
-      </w:r>
-      <w:bookmarkEnd w:id="1"/>
+        <w:t xml:space="preserve">Much of the functionality of the named fields in the LaTeX can be done with Custom Fields in DOCX. If you save the DOCX file as a ZIP file, you can </w:t>
+      </w:r>
+      <w:proofErr w:type="spellStart"/>
+      <w:r>
+        <w:t>i</w:t>
+      </w:r>
+      <w:r>
+        <w:t>pen</w:t>
+      </w:r>
+      <w:proofErr w:type="spellEnd"/>
+      <w:r>
+        <w:t xml:space="preserve"> it and see the parts of it.</w:t>
+      </w:r>
     </w:p>
     <w:p>
       <w:pPr>
-        <w:pStyle w:val="BodyText"/>
+        <w:pStyle w:val="Heading1"/>
       </w:pPr>
-      <w:r>
-        <w:t>Much of the functionality of the named fields in the LaTeX can be done with Custom Fields in DOCX. If you save the DOCX file as a ZIP file, you can i</w:t>
-      </w:r>
-      <w:r>
-        <w:t>pen it and see the parts of it.</w:t>
-      </w:r>
-    </w:p>
-    <w:p>
-      <w:pPr>
-        <w:pStyle w:val="Heading2"/>
-      </w:pPr>
-      <w:bookmarkStart w:id="2" w:name="_Toc77244779"/>
+      <w:bookmarkStart w:id="0" w:name="_Toc77244779"/>
       <w:r>
         <w:t>Defining custom fields</w:t>
       </w:r>
-      <w:bookmarkEnd w:id="2"/>
+      <w:bookmarkEnd w:id="0"/>
     </w:p>
     <w:p>
       <w:pPr>
@@ -2096,24 +2093,37 @@
       <w:pPr>
         <w:pStyle w:val="Caption"/>
       </w:pPr>
-      <w:bookmarkStart w:id="3" w:name="_Ref76999987"/>
-      <w:bookmarkStart w:id="4" w:name="_Toc77244783"/>
+      <w:bookmarkStart w:id="1" w:name="_Ref76999987"/>
+      <w:bookmarkStart w:id="2" w:name="_Toc77244783"/>
       <w:r>
         <w:t xml:space="preserve">Figure </w:t>
       </w:r>
-      <w:fldSimple w:instr=" SEQ Figure \* ARABIC ">
-        <w:r>
-          <w:rPr>
-            <w:noProof/>
-          </w:rPr>
-          <w:t>1</w:t>
-        </w:r>
-      </w:fldSimple>
-      <w:bookmarkEnd w:id="3"/>
+      <w:r>
+        <w:fldChar w:fldCharType="begin"/>
+      </w:r>
+      <w:r>
+        <w:instrText xml:space="preserve"> SEQ Figure \* ARABIC </w:instrText>
+      </w:r>
+      <w:r>
+        <w:fldChar w:fldCharType="separate"/>
+      </w:r>
+      <w:r>
+        <w:rPr>
+          <w:noProof/>
+        </w:rPr>
+        <w:t>1</w:t>
+      </w:r>
+      <w:r>
+        <w:rPr>
+          <w:noProof/>
+        </w:rPr>
+        <w:fldChar w:fldCharType="end"/>
+      </w:r>
+      <w:bookmarkEnd w:id="1"/>
       <w:r>
         <w:t>: Select the Advanced Properties menu</w:t>
       </w:r>
-      <w:bookmarkEnd w:id="4"/>
+      <w:bookmarkEnd w:id="2"/>
     </w:p>
     <w:p>
       <w:pPr>
@@ -2222,27 +2232,40 @@
       <w:pPr>
         <w:pStyle w:val="Caption"/>
       </w:pPr>
-      <w:bookmarkStart w:id="5" w:name="_Ref77000045"/>
-      <w:bookmarkStart w:id="6" w:name="_Toc77244784"/>
+      <w:bookmarkStart w:id="3" w:name="_Ref77000045"/>
+      <w:bookmarkStart w:id="4" w:name="_Toc77244784"/>
       <w:r>
         <w:t xml:space="preserve">Figure </w:t>
       </w:r>
-      <w:fldSimple w:instr=" SEQ Figure \* ARABIC ">
-        <w:r>
-          <w:rPr>
-            <w:noProof/>
-          </w:rPr>
-          <w:t>2</w:t>
-        </w:r>
-      </w:fldSimple>
-      <w:bookmarkEnd w:id="5"/>
+      <w:r>
+        <w:fldChar w:fldCharType="begin"/>
+      </w:r>
+      <w:r>
+        <w:instrText xml:space="preserve"> SEQ Figure \* ARABIC </w:instrText>
+      </w:r>
+      <w:r>
+        <w:fldChar w:fldCharType="separate"/>
+      </w:r>
+      <w:r>
+        <w:rPr>
+          <w:noProof/>
+        </w:rPr>
+        <w:t>2</w:t>
+      </w:r>
+      <w:r>
+        <w:rPr>
+          <w:noProof/>
+        </w:rPr>
+        <w:fldChar w:fldCharType="end"/>
+      </w:r>
+      <w:bookmarkEnd w:id="3"/>
       <w:r>
         <w:t xml:space="preserve">: Defining the first author’s last name as the field </w:t>
       </w:r>
       <w:r>
         <w:t>Author1_Last_name</w:t>
       </w:r>
-      <w:bookmarkEnd w:id="6"/>
+      <w:bookmarkEnd w:id="4"/>
     </w:p>
     <w:p>
       <w:pPr>
@@ -2373,24 +2396,40 @@
       <w:pPr>
         <w:pStyle w:val="Caption"/>
       </w:pPr>
-      <w:bookmarkStart w:id="7" w:name="_Ref77000233"/>
-      <w:bookmarkStart w:id="8" w:name="_Toc77244785"/>
+      <w:bookmarkStart w:id="5" w:name="_Ref77000233"/>
+      <w:bookmarkStart w:id="6" w:name="_Toc77244785"/>
       <w:r>
         <w:t xml:space="preserve">Figure </w:t>
       </w:r>
-      <w:fldSimple w:instr=" SEQ Figure \* ARABIC ">
-        <w:r>
-          <w:rPr>
-            <w:noProof/>
-          </w:rPr>
-          <w:t>3</w:t>
-        </w:r>
-      </w:fldSimple>
-      <w:bookmarkEnd w:id="7"/>
+      <w:r>
+        <w:fldChar w:fldCharType="begin"/>
+      </w:r>
+      <w:r>
+        <w:instrText xml:space="preserve"> SEQ Figure \</w:instrText>
+      </w:r>
+      <w:r>
+        <w:instrText xml:space="preserve">* ARABIC </w:instrText>
+      </w:r>
+      <w:r>
+        <w:fldChar w:fldCharType="separate"/>
+      </w:r>
+      <w:r>
+        <w:rPr>
+          <w:noProof/>
+        </w:rPr>
+        <w:t>3</w:t>
+      </w:r>
+      <w:r>
+        <w:rPr>
+          <w:noProof/>
+        </w:rPr>
+        <w:fldChar w:fldCharType="end"/>
+      </w:r>
+      <w:bookmarkEnd w:id="5"/>
       <w:r>
         <w:t>: Quick Parts Menu</w:t>
       </w:r>
-      <w:bookmarkEnd w:id="8"/>
+      <w:bookmarkEnd w:id="6"/>
     </w:p>
     <w:p/>
     <w:tbl>
@@ -2465,31 +2504,52 @@
       <w:pPr>
         <w:pStyle w:val="Caption"/>
       </w:pPr>
-      <w:bookmarkStart w:id="9" w:name="_Ref77000592"/>
-      <w:bookmarkStart w:id="10" w:name="_Toc77244786"/>
+      <w:bookmarkStart w:id="7" w:name="_Ref77000592"/>
+      <w:bookmarkStart w:id="8" w:name="_Toc77244786"/>
       <w:r>
         <w:t xml:space="preserve">Figure </w:t>
       </w:r>
-      <w:fldSimple w:instr=" SEQ Figure \* ARABIC ">
-        <w:r>
-          <w:rPr>
-            <w:noProof/>
-          </w:rPr>
-          <w:t>4</w:t>
-        </w:r>
-      </w:fldSimple>
-      <w:bookmarkEnd w:id="9"/>
+      <w:r>
+        <w:fldChar w:fldCharType="begin"/>
+      </w:r>
+      <w:r>
+        <w:instrText xml:space="preserve"> SEQ Figure \* ARABIC </w:instrText>
+      </w:r>
+      <w:r>
+        <w:fldChar w:fldCharType="separate"/>
+      </w:r>
+      <w:r>
+        <w:rPr>
+          <w:noProof/>
+        </w:rPr>
+        <w:t>4</w:t>
+      </w:r>
+      <w:r>
+        <w:rPr>
+          <w:noProof/>
+        </w:rPr>
+        <w:fldChar w:fldCharType="end"/>
+      </w:r>
+      <w:bookmarkEnd w:id="7"/>
       <w:r>
         <w:t>: The “Field” menu item from the Quick Parts menu</w:t>
       </w:r>
-      <w:bookmarkEnd w:id="10"/>
+      <w:bookmarkEnd w:id="8"/>
     </w:p>
     <w:p>
       <w:pPr>
         <w:pStyle w:val="BodyText"/>
       </w:pPr>
       <w:r>
-        <w:t xml:space="preserve">Now you can choose the type of field, in this case “DocProperty” and you get an alphabetical list of all of these fields as shown in </w:t>
+        <w:t>Now you can choose the type of field, in this case “</w:t>
+      </w:r>
+      <w:proofErr w:type="spellStart"/>
+      <w:r>
+        <w:t>DocProperty</w:t>
+      </w:r>
+      <w:proofErr w:type="spellEnd"/>
+      <w:r>
+        <w:t xml:space="preserve">” and you get an alphabetical list of all of these fields as shown in </w:t>
       </w:r>
       <w:r>
         <w:fldChar w:fldCharType="begin"/>
@@ -2619,22 +2679,51 @@
       <w:pPr>
         <w:pStyle w:val="Caption"/>
       </w:pPr>
-      <w:bookmarkStart w:id="11" w:name="_Ref77000748"/>
-      <w:bookmarkStart w:id="12" w:name="_Toc77244787"/>
+      <w:bookmarkStart w:id="9" w:name="_Ref77000748"/>
+      <w:bookmarkStart w:id="10" w:name="_Toc77244787"/>
       <w:r>
         <w:t xml:space="preserve">Figure </w:t>
       </w:r>
-      <w:fldSimple w:instr=" SEQ Figure \* ARABIC ">
-        <w:r>
-          <w:rPr>
-            <w:noProof/>
-          </w:rPr>
-          <w:t>5</w:t>
-        </w:r>
-      </w:fldSimple>
-      <w:bookmarkEnd w:id="11"/>
-      <w:r>
-        <w:t xml:space="preserve">: Seclect the DocProperty and get </w:t>
+      <w:r>
+        <w:fldChar w:fldCharType="begin"/>
+      </w:r>
+      <w:r>
+        <w:instrText xml:space="preserve"> SEQ Figure \* ARABIC </w:instrText>
+      </w:r>
+      <w:r>
+        <w:fldChar w:fldCharType="separate"/>
+      </w:r>
+      <w:r>
+        <w:rPr>
+          <w:noProof/>
+        </w:rPr>
+        <w:t>5</w:t>
+      </w:r>
+      <w:r>
+        <w:rPr>
+          <w:noProof/>
+        </w:rPr>
+        <w:fldChar w:fldCharType="end"/>
+      </w:r>
+      <w:bookmarkEnd w:id="9"/>
+      <w:r>
+        <w:t xml:space="preserve">: </w:t>
+      </w:r>
+      <w:proofErr w:type="spellStart"/>
+      <w:r>
+        <w:t>Seclect</w:t>
+      </w:r>
+      <w:proofErr w:type="spellEnd"/>
+      <w:r>
+        <w:t xml:space="preserve"> the </w:t>
+      </w:r>
+      <w:proofErr w:type="spellStart"/>
+      <w:r>
+        <w:t>DocProperty</w:t>
+      </w:r>
+      <w:proofErr w:type="spellEnd"/>
+      <w:r>
+        <w:t xml:space="preserve"> and get </w:t>
       </w:r>
       <w:proofErr w:type="gramStart"/>
       <w:r>
@@ -2644,7 +2733,7 @@
       <w:r>
         <w:t xml:space="preserve"> list of fields (in alphabetical order)</w:t>
       </w:r>
-      <w:bookmarkEnd w:id="12"/>
+      <w:bookmarkEnd w:id="10"/>
     </w:p>
     <w:p/>
     <w:tbl>
@@ -2719,24 +2808,45 @@
       <w:pPr>
         <w:pStyle w:val="Caption"/>
       </w:pPr>
-      <w:bookmarkStart w:id="13" w:name="_Ref77000749"/>
-      <w:bookmarkStart w:id="14" w:name="_Toc77244788"/>
+      <w:bookmarkStart w:id="11" w:name="_Ref77000749"/>
+      <w:bookmarkStart w:id="12" w:name="_Toc77244788"/>
       <w:r>
         <w:t xml:space="preserve">Figure </w:t>
       </w:r>
-      <w:fldSimple w:instr=" SEQ Figure \* ARABIC ">
-        <w:r>
-          <w:rPr>
-            <w:noProof/>
-          </w:rPr>
-          <w:t>6</w:t>
-        </w:r>
-      </w:fldSimple>
-      <w:bookmarkEnd w:id="13"/>
-      <w:r>
-        <w:t>: Selecting the DocProperty for Author1_Last_name for insertion into the document</w:t>
-      </w:r>
-      <w:bookmarkEnd w:id="14"/>
+      <w:r>
+        <w:fldChar w:fldCharType="begin"/>
+      </w:r>
+      <w:r>
+        <w:instrText xml:space="preserve"> SEQ Figure \* ARABIC </w:instrText>
+      </w:r>
+      <w:r>
+        <w:fldChar w:fldCharType="separate"/>
+      </w:r>
+      <w:r>
+        <w:rPr>
+          <w:noProof/>
+        </w:rPr>
+        <w:t>6</w:t>
+      </w:r>
+      <w:r>
+        <w:rPr>
+          <w:noProof/>
+        </w:rPr>
+        <w:fldChar w:fldCharType="end"/>
+      </w:r>
+      <w:bookmarkEnd w:id="11"/>
+      <w:r>
+        <w:t xml:space="preserve">: Selecting the </w:t>
+      </w:r>
+      <w:proofErr w:type="spellStart"/>
+      <w:r>
+        <w:t>DocProperty</w:t>
+      </w:r>
+      <w:proofErr w:type="spellEnd"/>
+      <w:r>
+        <w:t xml:space="preserve"> for Author1_Last_name for insertion into the document</w:t>
+      </w:r>
+      <w:bookmarkEnd w:id="12"/>
     </w:p>
     <w:p>
       <w:pPr>
@@ -2851,24 +2961,37 @@
       <w:pPr>
         <w:pStyle w:val="Caption"/>
       </w:pPr>
-      <w:bookmarkStart w:id="15" w:name="_Ref77000819"/>
-      <w:bookmarkStart w:id="16" w:name="_Toc77244789"/>
+      <w:bookmarkStart w:id="13" w:name="_Ref77000819"/>
+      <w:bookmarkStart w:id="14" w:name="_Toc77244789"/>
       <w:r>
         <w:t xml:space="preserve">Figure </w:t>
       </w:r>
-      <w:fldSimple w:instr=" SEQ Figure \* ARABIC ">
-        <w:r>
-          <w:rPr>
-            <w:noProof/>
-          </w:rPr>
-          <w:t>7</w:t>
-        </w:r>
-      </w:fldSimple>
-      <w:bookmarkEnd w:id="15"/>
+      <w:r>
+        <w:fldChar w:fldCharType="begin"/>
+      </w:r>
+      <w:r>
+        <w:instrText xml:space="preserve"> SEQ Figure \* ARABIC </w:instrText>
+      </w:r>
+      <w:r>
+        <w:fldChar w:fldCharType="separate"/>
+      </w:r>
+      <w:r>
+        <w:rPr>
+          <w:noProof/>
+        </w:rPr>
+        <w:t>7</w:t>
+      </w:r>
+      <w:r>
+        <w:rPr>
+          <w:noProof/>
+        </w:rPr>
+        <w:fldChar w:fldCharType="end"/>
+      </w:r>
+      <w:bookmarkEnd w:id="13"/>
       <w:r>
         <w:t>: Filling in “title” – via the normal document properties</w:t>
       </w:r>
-      <w:bookmarkEnd w:id="16"/>
+      <w:bookmarkEnd w:id="14"/>
     </w:p>
     <w:p>
       <w:pPr>
@@ -2896,17 +3019,53 @@
         <w:fldChar w:fldCharType="end"/>
       </w:r>
       <w:r>
-        <w:t xml:space="preserve"> shows two pages of the “For DiVA” information. Note that all of the fields are high lighted in this field. The values come from the fields values. In the case of the last preface page and the last page of the body of the thesis, this was implemented by putting a book mark at the bottom of the last preface page and similar at the last of the body pages. Then two fields were insered with the values {pageref </w:t>
-      </w:r>
+        <w:t xml:space="preserve"> shows two pages of the “For DiVA” information. Note that all of the fields are </w:t>
+      </w:r>
+      <w:proofErr w:type="spellStart"/>
+      <w:r>
+        <w:t>high lighted</w:t>
+      </w:r>
+      <w:proofErr w:type="spellEnd"/>
+      <w:r>
+        <w:t xml:space="preserve"> in this field. The values come from the fields values. In the case of the last preface page and the last page of the body of the thesis, this was implemented by putting a book mark at the bottom of the last preface page and similar at the last of the body pages. Then two fields were </w:t>
+      </w:r>
+      <w:proofErr w:type="spellStart"/>
+      <w:r>
+        <w:t>insered</w:t>
+      </w:r>
+      <w:proofErr w:type="spellEnd"/>
+      <w:r>
+        <w:t xml:space="preserve"> with the values {</w:t>
+      </w:r>
+      <w:proofErr w:type="spellStart"/>
+      <w:r>
+        <w:t>pageref</w:t>
+      </w:r>
+      <w:proofErr w:type="spellEnd"/>
+      <w:r>
+        <w:t xml:space="preserve"> </w:t>
+      </w:r>
+      <w:proofErr w:type="spellStart"/>
       <w:r>
         <w:t>lastPageofPreface</w:t>
       </w:r>
-      <w:r>
-        <w:t xml:space="preserve">} and {pageref </w:t>
-      </w:r>
+      <w:proofErr w:type="spellEnd"/>
+      <w:r>
+        <w:t>} and {</w:t>
+      </w:r>
+      <w:proofErr w:type="spellStart"/>
+      <w:r>
+        <w:t>pageref</w:t>
+      </w:r>
+      <w:proofErr w:type="spellEnd"/>
+      <w:r>
+        <w:t xml:space="preserve"> </w:t>
+      </w:r>
+      <w:proofErr w:type="spellStart"/>
       <w:r>
         <w:t>lastPageofMainmatter</w:t>
       </w:r>
+      <w:proofErr w:type="spellEnd"/>
       <w:r>
         <w:t>} (respectively).</w:t>
       </w:r>
@@ -3007,24 +3166,37 @@
       <w:pPr>
         <w:pStyle w:val="Caption"/>
       </w:pPr>
-      <w:bookmarkStart w:id="17" w:name="_Ref77000850"/>
-      <w:bookmarkStart w:id="18" w:name="_Toc77244790"/>
+      <w:bookmarkStart w:id="15" w:name="_Ref77000850"/>
+      <w:bookmarkStart w:id="16" w:name="_Toc77244790"/>
       <w:r>
         <w:t xml:space="preserve">Figure </w:t>
       </w:r>
-      <w:fldSimple w:instr=" SEQ Figure \* ARABIC ">
-        <w:r>
-          <w:rPr>
-            <w:noProof/>
-          </w:rPr>
-          <w:t>8</w:t>
-        </w:r>
-      </w:fldSimple>
-      <w:bookmarkEnd w:id="17"/>
+      <w:r>
+        <w:fldChar w:fldCharType="begin"/>
+      </w:r>
+      <w:r>
+        <w:instrText xml:space="preserve"> SEQ Figure \* ARABIC </w:instrText>
+      </w:r>
+      <w:r>
+        <w:fldChar w:fldCharType="separate"/>
+      </w:r>
+      <w:r>
+        <w:rPr>
+          <w:noProof/>
+        </w:rPr>
+        <w:t>8</w:t>
+      </w:r>
+      <w:r>
+        <w:rPr>
+          <w:noProof/>
+        </w:rPr>
+        <w:fldChar w:fldCharType="end"/>
+      </w:r>
+      <w:bookmarkEnd w:id="15"/>
       <w:r>
         <w:t>: Page 1 of the For DIVA information</w:t>
       </w:r>
-      <w:bookmarkEnd w:id="18"/>
+      <w:bookmarkEnd w:id="16"/>
     </w:p>
     <w:p>
       <w:pPr>
@@ -3057,7 +3229,15 @@
         <w:fldChar w:fldCharType="end"/>
       </w:r>
       <w:r>
-        <w:t xml:space="preserve"> shows the inside coverpage. We can look at the last name of the 2</w:t>
+        <w:t xml:space="preserve"> shows the inside </w:t>
+      </w:r>
+      <w:proofErr w:type="spellStart"/>
+      <w:r>
+        <w:t>coverpage</w:t>
+      </w:r>
+      <w:proofErr w:type="spellEnd"/>
+      <w:r>
+        <w:t>. We can look at the last name of the 2</w:t>
       </w:r>
       <w:r>
         <w:rPr>
@@ -3185,24 +3365,37 @@
       <w:pPr>
         <w:pStyle w:val="Caption"/>
       </w:pPr>
-      <w:bookmarkStart w:id="19" w:name="_Ref77064560"/>
-      <w:bookmarkStart w:id="20" w:name="_Toc77244791"/>
+      <w:bookmarkStart w:id="17" w:name="_Ref77064560"/>
+      <w:bookmarkStart w:id="18" w:name="_Toc77244791"/>
       <w:r>
         <w:t xml:space="preserve">Figure </w:t>
       </w:r>
-      <w:fldSimple w:instr=" SEQ Figure \* ARABIC ">
-        <w:r>
-          <w:rPr>
-            <w:noProof/>
-          </w:rPr>
-          <w:t>9</w:t>
-        </w:r>
-      </w:fldSimple>
-      <w:bookmarkEnd w:id="19"/>
+      <w:r>
+        <w:fldChar w:fldCharType="begin"/>
+      </w:r>
+      <w:r>
+        <w:instrText xml:space="preserve"> SEQ Figure \* ARABIC </w:instrText>
+      </w:r>
+      <w:r>
+        <w:fldChar w:fldCharType="separate"/>
+      </w:r>
+      <w:r>
+        <w:rPr>
+          <w:noProof/>
+        </w:rPr>
+        <w:t>9</w:t>
+      </w:r>
+      <w:r>
+        <w:rPr>
+          <w:noProof/>
+        </w:rPr>
+        <w:fldChar w:fldCharType="end"/>
+      </w:r>
+      <w:bookmarkEnd w:id="17"/>
       <w:r>
         <w:t>: Inside cover page</w:t>
       </w:r>
-      <w:bookmarkEnd w:id="20"/>
+      <w:bookmarkEnd w:id="18"/>
     </w:p>
     <w:tbl>
       <w:tblPr>
@@ -3277,34 +3470,55 @@
       <w:pPr>
         <w:pStyle w:val="Caption"/>
       </w:pPr>
-      <w:bookmarkStart w:id="21" w:name="_Ref77064565"/>
-      <w:bookmarkStart w:id="22" w:name="_Toc77244792"/>
+      <w:bookmarkStart w:id="19" w:name="_Ref77064565"/>
+      <w:bookmarkStart w:id="20" w:name="_Toc77244792"/>
       <w:r>
         <w:t xml:space="preserve">Figure </w:t>
       </w:r>
-      <w:fldSimple w:instr=" SEQ Figure \* ARABIC ">
-        <w:r>
-          <w:rPr>
-            <w:noProof/>
-          </w:rPr>
-          <w:t>10</w:t>
-        </w:r>
-      </w:fldSimple>
-      <w:bookmarkEnd w:id="21"/>
-      <w:r>
-        <w:t>: After togglign a field code for the second author's last name</w:t>
-      </w:r>
-      <w:bookmarkEnd w:id="22"/>
+      <w:r>
+        <w:fldChar w:fldCharType="begin"/>
+      </w:r>
+      <w:r>
+        <w:instrText xml:space="preserve"> SEQ Figure \* ARABIC </w:instrText>
+      </w:r>
+      <w:r>
+        <w:fldChar w:fldCharType="separate"/>
+      </w:r>
+      <w:r>
+        <w:rPr>
+          <w:noProof/>
+        </w:rPr>
+        <w:t>10</w:t>
+      </w:r>
+      <w:r>
+        <w:rPr>
+          <w:noProof/>
+        </w:rPr>
+        <w:fldChar w:fldCharType="end"/>
+      </w:r>
+      <w:bookmarkEnd w:id="19"/>
+      <w:r>
+        <w:t xml:space="preserve">: After </w:t>
+      </w:r>
+      <w:proofErr w:type="spellStart"/>
+      <w:r>
+        <w:t>togglign</w:t>
+      </w:r>
+      <w:proofErr w:type="spellEnd"/>
+      <w:r>
+        <w:t xml:space="preserve"> a field code for the second author's last name</w:t>
+      </w:r>
+      <w:bookmarkEnd w:id="20"/>
     </w:p>
     <w:p>
       <w:pPr>
-        <w:pStyle w:val="Heading2"/>
+        <w:pStyle w:val="Heading1"/>
       </w:pPr>
-      <w:bookmarkStart w:id="23" w:name="_Toc77244780"/>
+      <w:bookmarkStart w:id="21" w:name="_Toc77244780"/>
       <w:r>
         <w:t>Resulting custom fields</w:t>
       </w:r>
-      <w:bookmarkEnd w:id="23"/>
+      <w:bookmarkEnd w:id="21"/>
     </w:p>
     <w:p>
       <w:pPr>
@@ -3319,8 +3533,13 @@
       <w:r>
         <w:t xml:space="preserve"> can be found in </w:t>
       </w:r>
-      <w:r>
-        <w:t>docProps/custom.xml</w:t>
+      <w:proofErr w:type="spellStart"/>
+      <w:r>
+        <w:t>docProps</w:t>
+      </w:r>
+      <w:proofErr w:type="spellEnd"/>
+      <w:r>
+        <w:t>/custom.xml</w:t>
       </w:r>
       <w:r>
         <w:t xml:space="preserve">. </w:t>
@@ -3417,7 +3636,39 @@
               <w:pStyle w:val="Computerexample"/>
             </w:pPr>
             <w:r>
-              <w:t>&lt;property fmtid="{D5CDD505-2E9C-101B-9397-08002B2CF9AE}" pid="13" name="Examiner1_Last_name"&gt;&lt;vt:lpwstr&gt;Maguire Jr.&lt;/vt:lpwstr&gt;&lt;/property&gt;</w:t>
+              <w:t xml:space="preserve">&lt;property </w:t>
+            </w:r>
+            <w:proofErr w:type="spellStart"/>
+            <w:r>
+              <w:t>fmtid</w:t>
+            </w:r>
+            <w:proofErr w:type="spellEnd"/>
+            <w:r>
+              <w:t xml:space="preserve">="{D5CDD505-2E9C-101B-9397-08002B2CF9AE}" </w:t>
+            </w:r>
+            <w:proofErr w:type="spellStart"/>
+            <w:r>
+              <w:t>pid</w:t>
+            </w:r>
+            <w:proofErr w:type="spellEnd"/>
+            <w:r>
+              <w:t>="13" name="Examiner1_Last_name"&gt;&lt;</w:t>
+            </w:r>
+            <w:proofErr w:type="spellStart"/>
+            <w:r>
+              <w:t>vt:lpwstr</w:t>
+            </w:r>
+            <w:proofErr w:type="spellEnd"/>
+            <w:r>
+              <w:t>&gt;Maguire Jr.&lt;/</w:t>
+            </w:r>
+            <w:proofErr w:type="spellStart"/>
+            <w:r>
+              <w:t>vt:lpwstr</w:t>
+            </w:r>
+            <w:proofErr w:type="spellEnd"/>
+            <w:r>
+              <w:t>&gt;&lt;/property&gt;</w:t>
             </w:r>
           </w:p>
           <w:p>
@@ -3425,7 +3676,39 @@
               <w:pStyle w:val="Computerexample"/>
             </w:pPr>
             <w:r>
-              <w:t>&lt;property fmtid="{D5CDD505-2E9C-101B-9397-08002B2CF9AE}" pid="14" name="Examiner1_First_name"&gt;&lt;vt:lpwstr&gt;Gerald Q.&lt;/vt:lpwstr&gt;&lt;/property&gt;</w:t>
+              <w:t xml:space="preserve">&lt;property </w:t>
+            </w:r>
+            <w:proofErr w:type="spellStart"/>
+            <w:r>
+              <w:t>fmtid</w:t>
+            </w:r>
+            <w:proofErr w:type="spellEnd"/>
+            <w:r>
+              <w:t xml:space="preserve">="{D5CDD505-2E9C-101B-9397-08002B2CF9AE}" </w:t>
+            </w:r>
+            <w:proofErr w:type="spellStart"/>
+            <w:r>
+              <w:t>pid</w:t>
+            </w:r>
+            <w:proofErr w:type="spellEnd"/>
+            <w:r>
+              <w:t>="14" name="Examiner1_First_name"&gt;&lt;</w:t>
+            </w:r>
+            <w:proofErr w:type="spellStart"/>
+            <w:r>
+              <w:t>vt:lpwstr</w:t>
+            </w:r>
+            <w:proofErr w:type="spellEnd"/>
+            <w:r>
+              <w:t>&gt;Gerald Q.&lt;/</w:t>
+            </w:r>
+            <w:proofErr w:type="spellStart"/>
+            <w:r>
+              <w:t>vt:lpwstr</w:t>
+            </w:r>
+            <w:proofErr w:type="spellEnd"/>
+            <w:r>
+              <w:t>&gt;&lt;/property&gt;</w:t>
             </w:r>
           </w:p>
           <w:p>
@@ -3433,7 +3716,39 @@
               <w:pStyle w:val="Computerexample"/>
             </w:pPr>
             <w:r>
-              <w:t>&lt;property fmtid="{D5CDD505-2E9C-101B-9397-08002B2CF9AE}" pid="15" name="Examiner1_Local User Id"&gt;&lt;vt:lpwstr&gt;u1d13i2c&lt;/vt:lpwstr&gt;&lt;/property&gt;</w:t>
+              <w:t xml:space="preserve">&lt;property </w:t>
+            </w:r>
+            <w:proofErr w:type="spellStart"/>
+            <w:r>
+              <w:t>fmtid</w:t>
+            </w:r>
+            <w:proofErr w:type="spellEnd"/>
+            <w:r>
+              <w:t xml:space="preserve">="{D5CDD505-2E9C-101B-9397-08002B2CF9AE}" </w:t>
+            </w:r>
+            <w:proofErr w:type="spellStart"/>
+            <w:r>
+              <w:t>pid</w:t>
+            </w:r>
+            <w:proofErr w:type="spellEnd"/>
+            <w:r>
+              <w:t>="15" name="Examiner1_Local User Id"&gt;&lt;</w:t>
+            </w:r>
+            <w:proofErr w:type="spellStart"/>
+            <w:r>
+              <w:t>vt:lpwstr</w:t>
+            </w:r>
+            <w:proofErr w:type="spellEnd"/>
+            <w:r>
+              <w:t>&gt;u1d13i2c&lt;/</w:t>
+            </w:r>
+            <w:proofErr w:type="spellStart"/>
+            <w:r>
+              <w:t>vt:lpwstr</w:t>
+            </w:r>
+            <w:proofErr w:type="spellEnd"/>
+            <w:r>
+              <w:t>&gt;&lt;/property&gt;</w:t>
             </w:r>
           </w:p>
           <w:p>
@@ -3441,7 +3756,23 @@
               <w:pStyle w:val="Computerexample"/>
             </w:pPr>
             <w:r>
-              <w:t>&lt;property fmtid="{D5CDD505-2E9C-101B-9397-08002B2CF9AE}" pid="16" name="Examiner1_E-mail"&gt;&lt;vt:lpwstr&gt;maguire@kth.se&lt;/vt:lpwstr&gt;&lt;/property&gt;</w:t>
+              <w:t xml:space="preserve">&lt;property </w:t>
+            </w:r>
+            <w:proofErr w:type="spellStart"/>
+            <w:r>
+              <w:t>fmtid</w:t>
+            </w:r>
+            <w:proofErr w:type="spellEnd"/>
+            <w:r>
+              <w:t xml:space="preserve">="{D5CDD505-2E9C-101B-9397-08002B2CF9AE}" </w:t>
+            </w:r>
+            <w:proofErr w:type="spellStart"/>
+            <w:r>
+              <w:t>pid</w:t>
+            </w:r>
+            <w:proofErr w:type="spellEnd"/>
+            <w:r>
+              <w:t>="16" name="Examiner1_E-mail"&gt;&lt;vt:lpwstr&gt;maguire@kth.se&lt;/vt:lpwstr&gt;&lt;/property&gt;</w:t>
             </w:r>
           </w:p>
           <w:p>
@@ -3449,7 +3780,39 @@
               <w:pStyle w:val="Computerexample"/>
             </w:pPr>
             <w:r>
-              <w:t>&lt;property fmtid="{D5CDD505-2E9C-101B-9397-08002B2CF9AE}" pid="17" name="Examiner1_organization_L1"&gt;&lt;vt:lpwstr&gt;School of Electrical Engineering and Computer Science&lt;/vt:lpwstr&gt;&lt;/property&gt;</w:t>
+              <w:t xml:space="preserve">&lt;property </w:t>
+            </w:r>
+            <w:proofErr w:type="spellStart"/>
+            <w:r>
+              <w:t>fmtid</w:t>
+            </w:r>
+            <w:proofErr w:type="spellEnd"/>
+            <w:r>
+              <w:t xml:space="preserve">="{D5CDD505-2E9C-101B-9397-08002B2CF9AE}" </w:t>
+            </w:r>
+            <w:proofErr w:type="spellStart"/>
+            <w:r>
+              <w:t>pid</w:t>
+            </w:r>
+            <w:proofErr w:type="spellEnd"/>
+            <w:r>
+              <w:t>="17" name="Examiner1_organization_L1"&gt;&lt;</w:t>
+            </w:r>
+            <w:proofErr w:type="spellStart"/>
+            <w:r>
+              <w:t>vt:lpwstr</w:t>
+            </w:r>
+            <w:proofErr w:type="spellEnd"/>
+            <w:r>
+              <w:t>&gt;School of Electrical Engineering and Computer Science&lt;/</w:t>
+            </w:r>
+            <w:proofErr w:type="spellStart"/>
+            <w:r>
+              <w:t>vt:lpwstr</w:t>
+            </w:r>
+            <w:proofErr w:type="spellEnd"/>
+            <w:r>
+              <w:t>&gt;&lt;/property&gt;</w:t>
             </w:r>
           </w:p>
           <w:p>
@@ -3457,7 +3820,39 @@
               <w:pStyle w:val="Computerexample"/>
             </w:pPr>
             <w:r>
-              <w:t>&lt;property fmtid="{D5CDD505-2E9C-101B-9397-08002B2CF9AE}" pid="18" name="Examiner1_organization_L2"&gt;&lt;vt:lpwstr&gt;Computer Science&lt;/vt:lpwstr&gt;&lt;/property&gt;</w:t>
+              <w:t xml:space="preserve">&lt;property </w:t>
+            </w:r>
+            <w:proofErr w:type="spellStart"/>
+            <w:r>
+              <w:t>fmtid</w:t>
+            </w:r>
+            <w:proofErr w:type="spellEnd"/>
+            <w:r>
+              <w:t xml:space="preserve">="{D5CDD505-2E9C-101B-9397-08002B2CF9AE}" </w:t>
+            </w:r>
+            <w:proofErr w:type="spellStart"/>
+            <w:r>
+              <w:t>pid</w:t>
+            </w:r>
+            <w:proofErr w:type="spellEnd"/>
+            <w:r>
+              <w:t>="18" name="Examiner1_organization_L2"&gt;&lt;</w:t>
+            </w:r>
+            <w:proofErr w:type="spellStart"/>
+            <w:r>
+              <w:t>vt:lpwstr</w:t>
+            </w:r>
+            <w:proofErr w:type="spellEnd"/>
+            <w:r>
+              <w:t>&gt;Computer Science&lt;/</w:t>
+            </w:r>
+            <w:proofErr w:type="spellStart"/>
+            <w:r>
+              <w:t>vt:lpwstr</w:t>
+            </w:r>
+            <w:proofErr w:type="spellEnd"/>
+            <w:r>
+              <w:t>&gt;&lt;/property&gt;</w:t>
             </w:r>
           </w:p>
         </w:tc>
@@ -3467,43 +3862,69 @@
       <w:pPr>
         <w:pStyle w:val="Caption"/>
       </w:pPr>
-      <w:bookmarkStart w:id="24" w:name="_Ref76999637"/>
-      <w:bookmarkStart w:id="25" w:name="_Toc77244793"/>
+      <w:bookmarkStart w:id="22" w:name="_Ref76999637"/>
+      <w:bookmarkStart w:id="23" w:name="_Toc77244793"/>
       <w:r>
         <w:t xml:space="preserve">Figure </w:t>
       </w:r>
-      <w:fldSimple w:instr=" SEQ Figure \* ARABIC ">
-        <w:r>
-          <w:rPr>
-            <w:noProof/>
-          </w:rPr>
-          <w:t>11</w:t>
-        </w:r>
-      </w:fldSimple>
-      <w:bookmarkEnd w:id="24"/>
+      <w:r>
+        <w:fldChar w:fldCharType="begin"/>
+      </w:r>
+      <w:r>
+        <w:instrText xml:space="preserve"> SEQ Figure \* ARABIC </w:instrText>
+      </w:r>
+      <w:r>
+        <w:fldChar w:fldCharType="separate"/>
+      </w:r>
+      <w:r>
+        <w:rPr>
+          <w:noProof/>
+        </w:rPr>
+        <w:t>11</w:t>
+      </w:r>
+      <w:r>
+        <w:rPr>
+          <w:noProof/>
+        </w:rPr>
+        <w:fldChar w:fldCharType="end"/>
+      </w:r>
+      <w:bookmarkEnd w:id="22"/>
       <w:r>
         <w:t>: Some of the fields</w:t>
       </w:r>
-      <w:bookmarkEnd w:id="25"/>
+      <w:bookmarkEnd w:id="23"/>
     </w:p>
     <w:p>
       <w:pPr>
         <w:pStyle w:val="Caption"/>
         <w:keepNext/>
       </w:pPr>
-      <w:bookmarkStart w:id="26" w:name="_Ref76999694"/>
+      <w:bookmarkStart w:id="24" w:name="_Ref76999694"/>
       <w:r>
         <w:t xml:space="preserve">Table </w:t>
       </w:r>
-      <w:fldSimple w:instr=" SEQ Table \* ARABIC ">
-        <w:r>
-          <w:rPr>
-            <w:noProof/>
-          </w:rPr>
-          <w:t>1</w:t>
-        </w:r>
-      </w:fldSimple>
-      <w:bookmarkEnd w:id="26"/>
+      <w:r>
+        <w:fldChar w:fldCharType="begin"/>
+      </w:r>
+      <w:r>
+        <w:instrText xml:space="preserve"> SEQ Table \* ARABIC </w:instrText>
+      </w:r>
+      <w:r>
+        <w:fldChar w:fldCharType="separate"/>
+      </w:r>
+      <w:r>
+        <w:rPr>
+          <w:noProof/>
+        </w:rPr>
+        <w:t>1</w:t>
+      </w:r>
+      <w:r>
+        <w:rPr>
+          <w:noProof/>
+        </w:rPr>
+        <w:fldChar w:fldCharType="end"/>
+      </w:r>
+      <w:bookmarkEnd w:id="24"/>
       <w:r>
         <w:t>: Table of fields that were defined</w:t>
       </w:r>
@@ -3550,6 +3971,7 @@
                 <w:szCs w:val="24"/>
               </w:rPr>
             </w:pPr>
+            <w:proofErr w:type="spellStart"/>
             <w:r>
               <w:rPr>
                 <w:rFonts w:ascii="Calibri" w:eastAsia="Times New Roman" w:hAnsi="Calibri" w:cs="Calibri"/>
@@ -3560,6 +3982,7 @@
               </w:rPr>
               <w:t>pid</w:t>
             </w:r>
+            <w:proofErr w:type="spellEnd"/>
           </w:p>
         </w:tc>
         <w:tc>
@@ -3697,6 +4120,7 @@
                 <w:szCs w:val="24"/>
               </w:rPr>
             </w:pPr>
+            <w:proofErr w:type="spellStart"/>
             <w:r>
               <w:rPr>
                 <w:rFonts w:ascii="Calibri" w:eastAsia="Times New Roman" w:hAnsi="Calibri" w:cs="Calibri"/>
@@ -3706,6 +4130,7 @@
               </w:rPr>
               <w:t>Alternatibe_main_title</w:t>
             </w:r>
+            <w:proofErr w:type="spellEnd"/>
           </w:p>
         </w:tc>
         <w:tc>
@@ -3726,15 +4151,117 @@
                 <w:szCs w:val="24"/>
               </w:rPr>
             </w:pPr>
-            <w:r>
-              <w:rPr>
-                <w:rFonts w:ascii="Calibri" w:eastAsia="Times New Roman" w:hAnsi="Calibri" w:cs="Calibri"/>
-                <w:color w:val="000000"/>
-                <w:sz w:val="24"/>
-                <w:szCs w:val="24"/>
-              </w:rPr>
-              <w:t>Detta är den svenska översättningen av titeln</w:t>
-            </w:r>
+            <w:proofErr w:type="spellStart"/>
+            <w:r>
+              <w:rPr>
+                <w:rFonts w:ascii="Calibri" w:eastAsia="Times New Roman" w:hAnsi="Calibri" w:cs="Calibri"/>
+                <w:color w:val="000000"/>
+                <w:sz w:val="24"/>
+                <w:szCs w:val="24"/>
+              </w:rPr>
+              <w:t>Detta</w:t>
+            </w:r>
+            <w:proofErr w:type="spellEnd"/>
+            <w:r>
+              <w:rPr>
+                <w:rFonts w:ascii="Calibri" w:eastAsia="Times New Roman" w:hAnsi="Calibri" w:cs="Calibri"/>
+                <w:color w:val="000000"/>
+                <w:sz w:val="24"/>
+                <w:szCs w:val="24"/>
+              </w:rPr>
+              <w:t xml:space="preserve"> </w:t>
+            </w:r>
+            <w:proofErr w:type="spellStart"/>
+            <w:r>
+              <w:rPr>
+                <w:rFonts w:ascii="Calibri" w:eastAsia="Times New Roman" w:hAnsi="Calibri" w:cs="Calibri"/>
+                <w:color w:val="000000"/>
+                <w:sz w:val="24"/>
+                <w:szCs w:val="24"/>
+              </w:rPr>
+              <w:t>är</w:t>
+            </w:r>
+            <w:proofErr w:type="spellEnd"/>
+            <w:r>
+              <w:rPr>
+                <w:rFonts w:ascii="Calibri" w:eastAsia="Times New Roman" w:hAnsi="Calibri" w:cs="Calibri"/>
+                <w:color w:val="000000"/>
+                <w:sz w:val="24"/>
+                <w:szCs w:val="24"/>
+              </w:rPr>
+              <w:t xml:space="preserve"> den </w:t>
+            </w:r>
+            <w:proofErr w:type="spellStart"/>
+            <w:r>
+              <w:rPr>
+                <w:rFonts w:ascii="Calibri" w:eastAsia="Times New Roman" w:hAnsi="Calibri" w:cs="Calibri"/>
+                <w:color w:val="000000"/>
+                <w:sz w:val="24"/>
+                <w:szCs w:val="24"/>
+              </w:rPr>
+              <w:t>svenska</w:t>
+            </w:r>
+            <w:proofErr w:type="spellEnd"/>
+            <w:r>
+              <w:rPr>
+                <w:rFonts w:ascii="Calibri" w:eastAsia="Times New Roman" w:hAnsi="Calibri" w:cs="Calibri"/>
+                <w:color w:val="000000"/>
+                <w:sz w:val="24"/>
+                <w:szCs w:val="24"/>
+              </w:rPr>
+              <w:t xml:space="preserve"> </w:t>
+            </w:r>
+            <w:proofErr w:type="spellStart"/>
+            <w:r>
+              <w:rPr>
+                <w:rFonts w:ascii="Calibri" w:eastAsia="Times New Roman" w:hAnsi="Calibri" w:cs="Calibri"/>
+                <w:color w:val="000000"/>
+                <w:sz w:val="24"/>
+                <w:szCs w:val="24"/>
+              </w:rPr>
+              <w:t>översättningen</w:t>
+            </w:r>
+            <w:proofErr w:type="spellEnd"/>
+            <w:r>
+              <w:rPr>
+                <w:rFonts w:ascii="Calibri" w:eastAsia="Times New Roman" w:hAnsi="Calibri" w:cs="Calibri"/>
+                <w:color w:val="000000"/>
+                <w:sz w:val="24"/>
+                <w:szCs w:val="24"/>
+              </w:rPr>
+              <w:t xml:space="preserve"> </w:t>
+            </w:r>
+            <w:proofErr w:type="spellStart"/>
+            <w:r>
+              <w:rPr>
+                <w:rFonts w:ascii="Calibri" w:eastAsia="Times New Roman" w:hAnsi="Calibri" w:cs="Calibri"/>
+                <w:color w:val="000000"/>
+                <w:sz w:val="24"/>
+                <w:szCs w:val="24"/>
+              </w:rPr>
+              <w:t>av</w:t>
+            </w:r>
+            <w:proofErr w:type="spellEnd"/>
+            <w:r>
+              <w:rPr>
+                <w:rFonts w:ascii="Calibri" w:eastAsia="Times New Roman" w:hAnsi="Calibri" w:cs="Calibri"/>
+                <w:color w:val="000000"/>
+                <w:sz w:val="24"/>
+                <w:szCs w:val="24"/>
+              </w:rPr>
+              <w:t xml:space="preserve"> </w:t>
+            </w:r>
+            <w:proofErr w:type="spellStart"/>
+            <w:r>
+              <w:rPr>
+                <w:rFonts w:ascii="Calibri" w:eastAsia="Times New Roman" w:hAnsi="Calibri" w:cs="Calibri"/>
+                <w:color w:val="000000"/>
+                <w:sz w:val="24"/>
+                <w:szCs w:val="24"/>
+              </w:rPr>
+              <w:t>titeln</w:t>
+            </w:r>
+            <w:proofErr w:type="spellEnd"/>
           </w:p>
         </w:tc>
       </w:tr>
@@ -3790,6 +4317,7 @@
                 <w:szCs w:val="24"/>
               </w:rPr>
             </w:pPr>
+            <w:proofErr w:type="spellStart"/>
             <w:r>
               <w:rPr>
                 <w:rFonts w:ascii="Calibri" w:eastAsia="Times New Roman" w:hAnsi="Calibri" w:cs="Calibri"/>
@@ -3799,6 +4327,7 @@
               </w:rPr>
               <w:t>Alternative_subtitle</w:t>
             </w:r>
+            <w:proofErr w:type="spellEnd"/>
           </w:p>
         </w:tc>
         <w:tc>
@@ -3819,15 +4348,117 @@
                 <w:szCs w:val="24"/>
               </w:rPr>
             </w:pPr>
-            <w:r>
-              <w:rPr>
-                <w:rFonts w:ascii="Calibri" w:eastAsia="Times New Roman" w:hAnsi="Calibri" w:cs="Calibri"/>
-                <w:color w:val="000000"/>
-                <w:sz w:val="24"/>
-                <w:szCs w:val="24"/>
-              </w:rPr>
-              <w:t>Detta är den svenska översättningen av undertiteln</w:t>
-            </w:r>
+            <w:proofErr w:type="spellStart"/>
+            <w:r>
+              <w:rPr>
+                <w:rFonts w:ascii="Calibri" w:eastAsia="Times New Roman" w:hAnsi="Calibri" w:cs="Calibri"/>
+                <w:color w:val="000000"/>
+                <w:sz w:val="24"/>
+                <w:szCs w:val="24"/>
+              </w:rPr>
+              <w:t>Detta</w:t>
+            </w:r>
+            <w:proofErr w:type="spellEnd"/>
+            <w:r>
+              <w:rPr>
+                <w:rFonts w:ascii="Calibri" w:eastAsia="Times New Roman" w:hAnsi="Calibri" w:cs="Calibri"/>
+                <w:color w:val="000000"/>
+                <w:sz w:val="24"/>
+                <w:szCs w:val="24"/>
+              </w:rPr>
+              <w:t xml:space="preserve"> </w:t>
+            </w:r>
+            <w:proofErr w:type="spellStart"/>
+            <w:r>
+              <w:rPr>
+                <w:rFonts w:ascii="Calibri" w:eastAsia="Times New Roman" w:hAnsi="Calibri" w:cs="Calibri"/>
+                <w:color w:val="000000"/>
+                <w:sz w:val="24"/>
+                <w:szCs w:val="24"/>
+              </w:rPr>
+              <w:t>är</w:t>
+            </w:r>
+            <w:proofErr w:type="spellEnd"/>
+            <w:r>
+              <w:rPr>
+                <w:rFonts w:ascii="Calibri" w:eastAsia="Times New Roman" w:hAnsi="Calibri" w:cs="Calibri"/>
+                <w:color w:val="000000"/>
+                <w:sz w:val="24"/>
+                <w:szCs w:val="24"/>
+              </w:rPr>
+              <w:t xml:space="preserve"> den </w:t>
+            </w:r>
+            <w:proofErr w:type="spellStart"/>
+            <w:r>
+              <w:rPr>
+                <w:rFonts w:ascii="Calibri" w:eastAsia="Times New Roman" w:hAnsi="Calibri" w:cs="Calibri"/>
+                <w:color w:val="000000"/>
+                <w:sz w:val="24"/>
+                <w:szCs w:val="24"/>
+              </w:rPr>
+              <w:t>svenska</w:t>
+            </w:r>
+            <w:proofErr w:type="spellEnd"/>
+            <w:r>
+              <w:rPr>
+                <w:rFonts w:ascii="Calibri" w:eastAsia="Times New Roman" w:hAnsi="Calibri" w:cs="Calibri"/>
+                <w:color w:val="000000"/>
+                <w:sz w:val="24"/>
+                <w:szCs w:val="24"/>
+              </w:rPr>
+              <w:t xml:space="preserve"> </w:t>
+            </w:r>
+            <w:proofErr w:type="spellStart"/>
+            <w:r>
+              <w:rPr>
+                <w:rFonts w:ascii="Calibri" w:eastAsia="Times New Roman" w:hAnsi="Calibri" w:cs="Calibri"/>
+                <w:color w:val="000000"/>
+                <w:sz w:val="24"/>
+                <w:szCs w:val="24"/>
+              </w:rPr>
+              <w:t>översättningen</w:t>
+            </w:r>
+            <w:proofErr w:type="spellEnd"/>
+            <w:r>
+              <w:rPr>
+                <w:rFonts w:ascii="Calibri" w:eastAsia="Times New Roman" w:hAnsi="Calibri" w:cs="Calibri"/>
+                <w:color w:val="000000"/>
+                <w:sz w:val="24"/>
+                <w:szCs w:val="24"/>
+              </w:rPr>
+              <w:t xml:space="preserve"> </w:t>
+            </w:r>
+            <w:proofErr w:type="spellStart"/>
+            <w:r>
+              <w:rPr>
+                <w:rFonts w:ascii="Calibri" w:eastAsia="Times New Roman" w:hAnsi="Calibri" w:cs="Calibri"/>
+                <w:color w:val="000000"/>
+                <w:sz w:val="24"/>
+                <w:szCs w:val="24"/>
+              </w:rPr>
+              <w:t>av</w:t>
+            </w:r>
+            <w:proofErr w:type="spellEnd"/>
+            <w:r>
+              <w:rPr>
+                <w:rFonts w:ascii="Calibri" w:eastAsia="Times New Roman" w:hAnsi="Calibri" w:cs="Calibri"/>
+                <w:color w:val="000000"/>
+                <w:sz w:val="24"/>
+                <w:szCs w:val="24"/>
+              </w:rPr>
+              <w:t xml:space="preserve"> </w:t>
+            </w:r>
+            <w:proofErr w:type="spellStart"/>
+            <w:r>
+              <w:rPr>
+                <w:rFonts w:ascii="Calibri" w:eastAsia="Times New Roman" w:hAnsi="Calibri" w:cs="Calibri"/>
+                <w:color w:val="000000"/>
+                <w:sz w:val="24"/>
+                <w:szCs w:val="24"/>
+              </w:rPr>
+              <w:t>undertiteln</w:t>
+            </w:r>
+            <w:proofErr w:type="spellEnd"/>
           </w:p>
         </w:tc>
       </w:tr>
@@ -3883,6 +4514,7 @@
                 <w:szCs w:val="24"/>
               </w:rPr>
             </w:pPr>
+            <w:proofErr w:type="spellStart"/>
             <w:r>
               <w:rPr>
                 <w:rFonts w:ascii="Calibri" w:eastAsia="Times New Roman" w:hAnsi="Calibri" w:cs="Calibri"/>
@@ -3892,6 +4524,7 @@
               </w:rPr>
               <w:t>programcode</w:t>
             </w:r>
+            <w:proofErr w:type="spellEnd"/>
           </w:p>
         </w:tc>
         <w:tc>
@@ -4070,6 +4703,7 @@
                 <w:szCs w:val="24"/>
               </w:rPr>
             </w:pPr>
+            <w:proofErr w:type="spellStart"/>
             <w:r>
               <w:rPr>
                 <w:rFonts w:ascii="Calibri" w:eastAsia="Times New Roman" w:hAnsi="Calibri" w:cs="Calibri"/>
@@ -4079,6 +4713,7 @@
               </w:rPr>
               <w:t>Course_code</w:t>
             </w:r>
+            <w:proofErr w:type="spellEnd"/>
           </w:p>
         </w:tc>
         <w:tc>
@@ -4286,14 +4921,25 @@
                 <w:szCs w:val="24"/>
               </w:rPr>
             </w:pPr>
-            <w:r>
-              <w:rPr>
-                <w:rFonts w:ascii="Calibri" w:eastAsia="Times New Roman" w:hAnsi="Calibri" w:cs="Calibri"/>
-                <w:color w:val="000000"/>
-                <w:sz w:val="24"/>
-                <w:szCs w:val="24"/>
-              </w:rPr>
-              <w:t>Bachelors degree</w:t>
+            <w:proofErr w:type="spellStart"/>
+            <w:r>
+              <w:rPr>
+                <w:rFonts w:ascii="Calibri" w:eastAsia="Times New Roman" w:hAnsi="Calibri" w:cs="Calibri"/>
+                <w:color w:val="000000"/>
+                <w:sz w:val="24"/>
+                <w:szCs w:val="24"/>
+              </w:rPr>
+              <w:t>Bachelors</w:t>
+            </w:r>
+            <w:proofErr w:type="spellEnd"/>
+            <w:r>
+              <w:rPr>
+                <w:rFonts w:ascii="Calibri" w:eastAsia="Times New Roman" w:hAnsi="Calibri" w:cs="Calibri"/>
+                <w:color w:val="000000"/>
+                <w:sz w:val="24"/>
+                <w:szCs w:val="24"/>
+              </w:rPr>
+              <w:t xml:space="preserve"> degree</w:t>
             </w:r>
           </w:p>
         </w:tc>
@@ -4350,6 +4996,7 @@
                 <w:szCs w:val="24"/>
               </w:rPr>
             </w:pPr>
+            <w:proofErr w:type="spellStart"/>
             <w:r>
               <w:rPr>
                 <w:rFonts w:ascii="Calibri" w:eastAsia="Times New Roman" w:hAnsi="Calibri" w:cs="Calibri"/>
@@ -4359,6 +5006,7 @@
               </w:rPr>
               <w:t>subjectArea</w:t>
             </w:r>
+            <w:proofErr w:type="spellEnd"/>
           </w:p>
         </w:tc>
         <w:tc>
@@ -4479,7 +5127,27 @@
                 <w:sz w:val="24"/>
                 <w:szCs w:val="24"/>
               </w:rPr>
-              <w:t>Bachelor’s Programme in Information and Communication Technology</w:t>
+              <w:t xml:space="preserve">Bachelor’s </w:t>
+            </w:r>
+            <w:proofErr w:type="spellStart"/>
+            <w:r>
+              <w:rPr>
+                <w:rFonts w:ascii="Calibri" w:eastAsia="Times New Roman" w:hAnsi="Calibri" w:cs="Calibri"/>
+                <w:color w:val="000000"/>
+                <w:sz w:val="24"/>
+                <w:szCs w:val="24"/>
+              </w:rPr>
+              <w:t>Programme</w:t>
+            </w:r>
+            <w:proofErr w:type="spellEnd"/>
+            <w:r>
+              <w:rPr>
+                <w:rFonts w:ascii="Calibri" w:eastAsia="Times New Roman" w:hAnsi="Calibri" w:cs="Calibri"/>
+                <w:color w:val="000000"/>
+                <w:sz w:val="24"/>
+                <w:szCs w:val="24"/>
+              </w:rPr>
+              <w:t xml:space="preserve"> in Information and Communication Technology</w:t>
             </w:r>
           </w:p>
         </w:tc>
@@ -5072,6 +5740,7 @@
                 <w:sz w:val="24"/>
                 <w:szCs w:val="24"/>
               </w:rPr>
+              <w:lastRenderedPageBreak/>
               <w:t>19</w:t>
             </w:r>
           </w:p>
@@ -5094,6 +5763,7 @@
                 <w:szCs w:val="24"/>
               </w:rPr>
             </w:pPr>
+            <w:proofErr w:type="spellStart"/>
             <w:r>
               <w:rPr>
                 <w:rFonts w:ascii="Calibri" w:eastAsia="Times New Roman" w:hAnsi="Calibri" w:cs="Calibri"/>
@@ -5103,6 +5773,7 @@
               </w:rPr>
               <w:t>Cooperation_Partner_name</w:t>
             </w:r>
+            <w:proofErr w:type="spellEnd"/>
           </w:p>
         </w:tc>
         <w:tc>
@@ -5123,14 +5794,25 @@
                 <w:szCs w:val="24"/>
               </w:rPr>
             </w:pPr>
-            <w:r>
-              <w:rPr>
-                <w:rFonts w:ascii="Calibri" w:eastAsia="Times New Roman" w:hAnsi="Calibri" w:cs="Calibri"/>
-                <w:color w:val="000000"/>
-                <w:sz w:val="24"/>
-                <w:szCs w:val="24"/>
-              </w:rPr>
-              <w:t>Företaget AB</w:t>
+            <w:proofErr w:type="spellStart"/>
+            <w:r>
+              <w:rPr>
+                <w:rFonts w:ascii="Calibri" w:eastAsia="Times New Roman" w:hAnsi="Calibri" w:cs="Calibri"/>
+                <w:color w:val="000000"/>
+                <w:sz w:val="24"/>
+                <w:szCs w:val="24"/>
+              </w:rPr>
+              <w:t>Företaget</w:t>
+            </w:r>
+            <w:proofErr w:type="spellEnd"/>
+            <w:r>
+              <w:rPr>
+                <w:rFonts w:ascii="Calibri" w:eastAsia="Times New Roman" w:hAnsi="Calibri" w:cs="Calibri"/>
+                <w:color w:val="000000"/>
+                <w:sz w:val="24"/>
+                <w:szCs w:val="24"/>
+              </w:rPr>
+              <w:t xml:space="preserve"> AB</w:t>
             </w:r>
           </w:p>
         </w:tc>
@@ -5165,7 +5847,6 @@
                 <w:sz w:val="24"/>
                 <w:szCs w:val="24"/>
               </w:rPr>
-              <w:lastRenderedPageBreak/>
               <w:t>20</w:t>
             </w:r>
           </w:p>
@@ -5281,6 +5962,7 @@
                 <w:szCs w:val="24"/>
               </w:rPr>
             </w:pPr>
+            <w:proofErr w:type="spellStart"/>
             <w:r>
               <w:rPr>
                 <w:rFonts w:ascii="Calibri" w:eastAsia="Times New Roman" w:hAnsi="Calibri" w:cs="Calibri"/>
@@ -5290,6 +5972,7 @@
               </w:rPr>
               <w:t>Opponents_Name</w:t>
             </w:r>
+            <w:proofErr w:type="spellEnd"/>
           </w:p>
         </w:tc>
         <w:tc>
@@ -5317,8 +6000,19 @@
                 <w:sz w:val="24"/>
                 <w:szCs w:val="24"/>
               </w:rPr>
-              <w:t>A. B. Normal &amp;amp;  A. X. E. Normalè</w:t>
-            </w:r>
+              <w:t xml:space="preserve">A. B. Normal &amp;amp;  A. X. E. </w:t>
+            </w:r>
+            <w:proofErr w:type="spellStart"/>
+            <w:r>
+              <w:rPr>
+                <w:rFonts w:ascii="Calibri" w:eastAsia="Times New Roman" w:hAnsi="Calibri" w:cs="Calibri"/>
+                <w:color w:val="000000"/>
+                <w:sz w:val="24"/>
+                <w:szCs w:val="24"/>
+              </w:rPr>
+              <w:t>Normalè</w:t>
+            </w:r>
+            <w:proofErr w:type="spellEnd"/>
           </w:p>
         </w:tc>
       </w:tr>
@@ -5374,6 +6068,7 @@
                 <w:szCs w:val="24"/>
               </w:rPr>
             </w:pPr>
+            <w:proofErr w:type="spellStart"/>
             <w:r>
               <w:rPr>
                 <w:rFonts w:ascii="Calibri" w:eastAsia="Times New Roman" w:hAnsi="Calibri" w:cs="Calibri"/>
@@ -5383,6 +6078,7 @@
               </w:rPr>
               <w:t>Presentation_Date</w:t>
             </w:r>
+            <w:proofErr w:type="spellEnd"/>
           </w:p>
         </w:tc>
         <w:tc>
@@ -5468,6 +6164,7 @@
                 <w:szCs w:val="24"/>
               </w:rPr>
             </w:pPr>
+            <w:proofErr w:type="spellStart"/>
             <w:r>
               <w:rPr>
                 <w:rFonts w:ascii="Calibri" w:eastAsia="Times New Roman" w:hAnsi="Calibri" w:cs="Calibri"/>
@@ -5477,6 +6174,7 @@
               </w:rPr>
               <w:t>Presentation_Language</w:t>
             </w:r>
+            <w:proofErr w:type="spellEnd"/>
           </w:p>
         </w:tc>
         <w:tc>
@@ -5497,6 +6195,7 @@
                 <w:szCs w:val="24"/>
               </w:rPr>
             </w:pPr>
+            <w:proofErr w:type="spellStart"/>
             <w:r>
               <w:rPr>
                 <w:rFonts w:ascii="Calibri" w:eastAsia="Times New Roman" w:hAnsi="Calibri" w:cs="Calibri"/>
@@ -5506,6 +6205,7 @@
               </w:rPr>
               <w:t>eng</w:t>
             </w:r>
+            <w:proofErr w:type="spellEnd"/>
           </w:p>
         </w:tc>
       </w:tr>
@@ -5561,6 +6261,7 @@
                 <w:szCs w:val="24"/>
               </w:rPr>
             </w:pPr>
+            <w:proofErr w:type="spellStart"/>
             <w:r>
               <w:rPr>
                 <w:rFonts w:ascii="Calibri" w:eastAsia="Times New Roman" w:hAnsi="Calibri" w:cs="Calibri"/>
@@ -5570,6 +6271,7 @@
               </w:rPr>
               <w:t>Presentation_Room</w:t>
             </w:r>
+            <w:proofErr w:type="spellEnd"/>
           </w:p>
         </w:tc>
         <w:tc>
@@ -5654,6 +6356,7 @@
                 <w:szCs w:val="24"/>
               </w:rPr>
             </w:pPr>
+            <w:proofErr w:type="spellStart"/>
             <w:r>
               <w:rPr>
                 <w:rFonts w:ascii="Calibri" w:eastAsia="Times New Roman" w:hAnsi="Calibri" w:cs="Calibri"/>
@@ -5663,6 +6366,7 @@
               </w:rPr>
               <w:t>Presentation_Address</w:t>
             </w:r>
+            <w:proofErr w:type="spellEnd"/>
           </w:p>
         </w:tc>
         <w:tc>
@@ -5683,14 +6387,45 @@
                 <w:szCs w:val="24"/>
               </w:rPr>
             </w:pPr>
-            <w:r>
-              <w:rPr>
-                <w:rFonts w:ascii="Calibri" w:eastAsia="Times New Roman" w:hAnsi="Calibri" w:cs="Calibri"/>
-                <w:color w:val="000000"/>
-                <w:sz w:val="24"/>
-                <w:szCs w:val="24"/>
-              </w:rPr>
-              <w:t>Isafjordsgatan 22 (Kistagången 16)</w:t>
+            <w:proofErr w:type="spellStart"/>
+            <w:r>
+              <w:rPr>
+                <w:rFonts w:ascii="Calibri" w:eastAsia="Times New Roman" w:hAnsi="Calibri" w:cs="Calibri"/>
+                <w:color w:val="000000"/>
+                <w:sz w:val="24"/>
+                <w:szCs w:val="24"/>
+              </w:rPr>
+              <w:t>Isafjordsgatan</w:t>
+            </w:r>
+            <w:proofErr w:type="spellEnd"/>
+            <w:r>
+              <w:rPr>
+                <w:rFonts w:ascii="Calibri" w:eastAsia="Times New Roman" w:hAnsi="Calibri" w:cs="Calibri"/>
+                <w:color w:val="000000"/>
+                <w:sz w:val="24"/>
+                <w:szCs w:val="24"/>
+              </w:rPr>
+              <w:t xml:space="preserve"> 22 (</w:t>
+            </w:r>
+            <w:proofErr w:type="spellStart"/>
+            <w:r>
+              <w:rPr>
+                <w:rFonts w:ascii="Calibri" w:eastAsia="Times New Roman" w:hAnsi="Calibri" w:cs="Calibri"/>
+                <w:color w:val="000000"/>
+                <w:sz w:val="24"/>
+                <w:szCs w:val="24"/>
+              </w:rPr>
+              <w:t>Kistagången</w:t>
+            </w:r>
+            <w:proofErr w:type="spellEnd"/>
+            <w:r>
+              <w:rPr>
+                <w:rFonts w:ascii="Calibri" w:eastAsia="Times New Roman" w:hAnsi="Calibri" w:cs="Calibri"/>
+                <w:color w:val="000000"/>
+                <w:sz w:val="24"/>
+                <w:szCs w:val="24"/>
+              </w:rPr>
+              <w:t xml:space="preserve"> 16)</w:t>
             </w:r>
           </w:p>
         </w:tc>
@@ -5747,6 +6482,7 @@
                 <w:szCs w:val="24"/>
               </w:rPr>
             </w:pPr>
+            <w:proofErr w:type="spellStart"/>
             <w:r>
               <w:rPr>
                 <w:rFonts w:ascii="Calibri" w:eastAsia="Times New Roman" w:hAnsi="Calibri" w:cs="Calibri"/>
@@ -5756,6 +6492,7 @@
               </w:rPr>
               <w:t>Presentation_City</w:t>
             </w:r>
+            <w:proofErr w:type="spellEnd"/>
           </w:p>
         </w:tc>
         <w:tc>
@@ -8422,6 +9159,7 @@
                 <w:sz w:val="24"/>
                 <w:szCs w:val="24"/>
               </w:rPr>
+              <w:lastRenderedPageBreak/>
               <w:t>55</w:t>
             </w:r>
           </w:p>
@@ -8515,7 +9253,6 @@
                 <w:sz w:val="24"/>
                 <w:szCs w:val="24"/>
               </w:rPr>
-              <w:lastRenderedPageBreak/>
               <w:t>56</w:t>
             </w:r>
           </w:p>
@@ -9049,6 +9786,42 @@
       <w:pPr>
         <w:pStyle w:val="Caption"/>
       </w:pPr>
+    </w:p>
+    <w:p>
+      <w:pPr>
+        <w:pStyle w:val="BodyText"/>
+      </w:pPr>
+      <w:r>
+        <w:t xml:space="preserve">I have added two more properties: </w:t>
+      </w:r>
+      <w:proofErr w:type="spellStart"/>
+      <w:r>
+        <w:rPr>
+          <w:rStyle w:val="HTMLCode"/>
+        </w:rPr>
+        <w:t>Series_name</w:t>
+      </w:r>
+      <w:proofErr w:type="spellEnd"/>
+      <w:r>
+        <w:t xml:space="preserve"> and </w:t>
+      </w:r>
+      <w:proofErr w:type="spellStart"/>
+      <w:r>
+        <w:rPr>
+          <w:rStyle w:val="HTMLCode"/>
+        </w:rPr>
+        <w:t>Number_in_series</w:t>
+      </w:r>
+      <w:proofErr w:type="spellEnd"/>
+      <w:r>
+        <w:rPr>
+          <w:rStyle w:val="HTMLCode"/>
+        </w:rPr>
+        <w:t xml:space="preserve"> </w:t>
+      </w:r>
+      <w:r>
+        <w:t>for use with a TRITA number.</w:t>
+      </w:r>
     </w:p>
     <w:tbl>
       <w:tblPr>
@@ -9089,15 +9862,1943 @@
               <w:ind w:firstLine="0"/>
             </w:pPr>
             <w:r>
-              <w:t>&lt;Properties xmlns="http://schemas.openxmlformats.org/officeDocument/2006/custom-properties" xmlns:vt="http://schemas.openxmlformats.org/officeDocument/2006/docPropsVTypes"&gt;&lt;property fmtid="{D5CDD505-2E9C-101B-9397-08002B2CF9AE}" pid="2" name="ZOTERO_PREF_1"&gt;&lt;vt:lpwstr&gt;&amp;lt;data data-version="3" zotero-version="4.0.29.16"&amp;gt;&amp;lt;session id="txwJq0tU"/&amp;gt;&amp;lt;style id="http://people.kth.se/~maguire/ExampleStyle-with-access.csl" hasBibliography="1" bibliographyStyleHasBeenSet="1"/&amp;gt;&amp;lt;prefs&amp;gt;&amp;lt;pref name="fieldType" value="Field"/&amp;gt;&amp;lt;pref name="&lt;/vt:lpwstr&gt;&lt;/property&gt;&lt;property fmtid="{D5CDD505-2E9C-101B-9397-08002B2CF9AE}" pid="3" name="ZOTERO_PREF_2"&gt;&lt;vt:lpwstr&gt;storeReferences" value="true"/&amp;gt;&amp;lt;pref name="automaticJournalAbbreviations" value="true"/&amp;gt;&amp;lt;pref name="noteType" value=""/&amp;gt;&amp;lt;/prefs&amp;gt;&amp;lt;/data&amp;gt;&lt;/vt:lpwstr&gt;&lt;/property&gt;&lt;property fmtid="{D5CDD505-2E9C-101B-9397-08002B2CF9AE}" pid="4" name="Alternatibe_main_title"&gt;&lt;vt:lpwstr&gt;Detta är den svenska översättningen av titeln&lt;/vt:lpwstr&gt;&lt;/property&gt;&lt;property fmtid="{D5CDD505-2E9C-101B-9397-08002B2CF9AE}" pid="5" name="Alternative_subtitle"&gt;&lt;vt:lpwstr&gt;Detta är den svenska översättningen av undertiteln&lt;/vt:lpwstr&gt;&lt;/property&gt;&lt;property fmtid="{D5CDD505-2E9C-101B-9397-08002B2CF9AE}" pid="6" name="programcode"&gt;&lt;vt:lpwstr&gt;TCOMK&lt;/vt:lpwstr&gt;&lt;/property&gt;&lt;property fmtid="{D5CDD505-2E9C-101B-9397-08002B2CF9AE}" pid="7" name="Level"&gt;&lt;vt:lpwstr&gt;1&lt;/vt:lpwstr&gt;&lt;/property&gt;&lt;property fmtid="{D5CDD505-2E9C-101B-9397-08002B2CF9AE}" pid="8" name="Course_code"&gt;&lt;vt:lpwstr&gt;Course code&lt;/vt:lpwstr&gt;&lt;/property&gt;&lt;property fmtid="{D5CDD505-2E9C-101B-9397-08002B2CF9AE}" pid="9" name="Credits"&gt;&lt;vt:lpwstr&gt;15.0&lt;/vt:lpwstr&gt;&lt;/property&gt;&lt;property fmtid="{D5CDD505-2E9C-101B-9397-08002B2CF9AE}" pid="10" name="Exam"&gt;&lt;vt:lpwstr&gt;Bachelors degree&lt;/vt:lpwstr&gt;&lt;/property&gt;&lt;property fmtid="{D5CDD505-2E9C-101B-9397-08002B2CF9AE}" pid="11" name="subjectArea"&gt;&lt;vt:lpwstr&gt;Information and Communication Technology&lt;/vt:lpwstr&gt;&lt;/property&gt;&lt;property fmtid="{D5CDD505-2E9C-101B-9397-08002B2CF9AE}" pid="12" name="Educational program"&gt;&lt;vt:lpwstr&gt;Bachelor’s Programme in Information and Communication Technology&lt;/vt:lpwstr&gt;&lt;/property&gt;&lt;property fmtid="{D5CDD505-2E9C-101B-9397-08002B2CF9AE}" pid="13" name="Examiner1_Last_name"&gt;&lt;vt:lpwstr&gt;Maguire Jr.&lt;/vt:lpwstr&gt;&lt;/property&gt;&lt;property fmtid="{D5CDD505-2E9C-101B-9397-08002B2CF9AE}" pid="14" name="Examiner1_First_name"&gt;&lt;vt:lpwstr&gt;Gerald Q.&lt;/vt:lpwstr&gt;&lt;/property&gt;&lt;property fmtid="{D5CDD505-2E9C-101B-9397-08002B2CF9AE}" pid="15" name="Examiner1_Local User Id"&gt;&lt;vt:lpwstr&gt;u1d13i2c&lt;/vt:lpwstr&gt;&lt;/property&gt;&lt;property fmtid="{D5CDD505-2E9C-101B-9397-08002B2CF9AE}" pid="16" name="Examiner1_E-mail"&gt;&lt;vt:lpwstr&gt;maguire@kth.se&lt;/vt:lpwstr&gt;&lt;/property&gt;&lt;property fmtid="{D5CDD505-2E9C-101B-9397-08002B2CF9AE}" pid="17" name="Examiner1_organization_L1"&gt;&lt;vt:lpwstr&gt;School of Electrical Engineering and Computer Science&lt;/vt:lpwstr&gt;&lt;/property&gt;&lt;property fmtid="{D5CDD505-2E9C-101B-9397-08002B2CF9AE}" pid="18" name="Examiner1_organization_L2"&gt;&lt;vt:lpwstr&gt;Computer Science&lt;/vt:lpwstr&gt;&lt;/property&gt;&lt;property fmtid="{D5CDD505-2E9C-101B-9397-08002B2CF9AE}" pid="19" name="Cooperation_Partner_name"&gt;&lt;vt:lpwstr&gt;Företaget AB&lt;/vt:lpwstr&gt;&lt;/property&gt;&lt;property fmtid="{D5CDD505-2E9C-101B-9397-08002B2CF9AE}" pid="20" name="National Subject Categories"&gt;&lt;vt:lpwstr&gt;10201, 10206&lt;/vt:lpwstr&gt;&lt;/property&gt;&lt;property fmtid="{D5CDD505-2E9C-101B-9397-08002B2CF9AE}" pid="21" name="Opponents_Name"&gt;&lt;vt:lpwstr&gt;A. B. Normal &amp;amp; A. X. E. Normalè&lt;/vt:lpwstr&gt;&lt;/property&gt;&lt;property fmtid="{D5CDD505-2E9C-101B-9397-08002B2CF9AE}" pid="22" name="Presentation_Date"&gt;&lt;vt:lpwstr&gt;2021-03-15 13:00&lt;/vt:lpwstr&gt;&lt;/property&gt;&lt;property fmtid="{D5CDD505-2E9C-101B-9397-08002B2CF9AE}" pid="23" name="Presentation_Language"&gt;&lt;vt:lpwstr&gt;eng&lt;/vt:lpwstr&gt;&lt;/property&gt;&lt;property fmtid="{D5CDD505-2E9C-101B-9397-08002B2CF9AE}" pid="24" name="Presentation_Room"&gt;&lt;vt:lpwstr&gt;via Zoom https://kth-</w:t>
+              <w:t xml:space="preserve">&lt;Properties xmlns="http://schemas.openxmlformats.org/officeDocument/2006/custom-properties" xmlns:vt="http://schemas.openxmlformats.org/officeDocument/2006/docPropsVTypes"&gt;&lt;property </w:t>
+            </w:r>
+            <w:proofErr w:type="spellStart"/>
+            <w:r>
+              <w:t>fmtid</w:t>
+            </w:r>
+            <w:proofErr w:type="spellEnd"/>
+            <w:r>
+              <w:t xml:space="preserve">="{D5CDD505-2E9C-101B-9397-08002B2CF9AE}" </w:t>
+            </w:r>
+            <w:proofErr w:type="spellStart"/>
+            <w:r>
+              <w:t>pid</w:t>
+            </w:r>
+            <w:proofErr w:type="spellEnd"/>
+            <w:r>
+              <w:t>="2" name="ZOTERO_PREF_1"&gt;&lt;</w:t>
+            </w:r>
+            <w:proofErr w:type="spellStart"/>
+            <w:r>
+              <w:t>vt:lpwstr</w:t>
+            </w:r>
+            <w:proofErr w:type="spellEnd"/>
+            <w:r>
+              <w:t>&gt;&amp;</w:t>
+            </w:r>
+            <w:proofErr w:type="spellStart"/>
+            <w:r>
+              <w:t>lt;data</w:t>
+            </w:r>
+            <w:proofErr w:type="spellEnd"/>
+            <w:r>
+              <w:t xml:space="preserve"> data-version="3" </w:t>
+            </w:r>
+            <w:proofErr w:type="spellStart"/>
+            <w:r>
+              <w:t>zotero</w:t>
+            </w:r>
+            <w:proofErr w:type="spellEnd"/>
+            <w:r>
+              <w:t>-version="4.0.29.16"&amp;gt;&amp;</w:t>
+            </w:r>
+            <w:proofErr w:type="spellStart"/>
+            <w:r>
+              <w:t>lt;session</w:t>
+            </w:r>
+            <w:proofErr w:type="spellEnd"/>
+            <w:r>
+              <w:t xml:space="preserve"> id="txwJq0tU"/&amp;</w:t>
+            </w:r>
+            <w:proofErr w:type="spellStart"/>
+            <w:r>
+              <w:t>gt</w:t>
+            </w:r>
+            <w:proofErr w:type="spellEnd"/>
+            <w:r>
+              <w:t>;&amp;</w:t>
+            </w:r>
+            <w:proofErr w:type="spellStart"/>
+            <w:r>
+              <w:t>lt;style</w:t>
+            </w:r>
+            <w:proofErr w:type="spellEnd"/>
+            <w:r>
+              <w:t xml:space="preserve"> id="http://people.kth.se/~maguire/</w:t>
+            </w:r>
+            <w:proofErr w:type="spellStart"/>
+            <w:r>
+              <w:t>ExampleStyle</w:t>
+            </w:r>
+            <w:proofErr w:type="spellEnd"/>
+            <w:r>
+              <w:t>-with-</w:t>
+            </w:r>
+            <w:proofErr w:type="spellStart"/>
+            <w:r>
+              <w:t>access.csl</w:t>
+            </w:r>
+            <w:proofErr w:type="spellEnd"/>
+            <w:r>
+              <w:t xml:space="preserve">" </w:t>
+            </w:r>
+            <w:proofErr w:type="spellStart"/>
+            <w:r>
+              <w:t>hasBibliography</w:t>
+            </w:r>
+            <w:proofErr w:type="spellEnd"/>
+            <w:r>
+              <w:t xml:space="preserve">="1" </w:t>
+            </w:r>
+            <w:proofErr w:type="spellStart"/>
+            <w:r>
+              <w:t>bibliographyStyleHasBeenSet</w:t>
+            </w:r>
+            <w:proofErr w:type="spellEnd"/>
+            <w:r>
+              <w:t>="1"/&amp;</w:t>
+            </w:r>
+            <w:proofErr w:type="spellStart"/>
+            <w:r>
+              <w:t>gt</w:t>
+            </w:r>
+            <w:proofErr w:type="spellEnd"/>
+            <w:r>
+              <w:t>;&amp;</w:t>
+            </w:r>
+            <w:proofErr w:type="spellStart"/>
+            <w:r>
+              <w:t>lt;prefs&amp;gt</w:t>
+            </w:r>
+            <w:proofErr w:type="spellEnd"/>
+            <w:r>
+              <w:t>;&amp;</w:t>
+            </w:r>
+            <w:proofErr w:type="spellStart"/>
+            <w:r>
+              <w:t>lt;pref</w:t>
+            </w:r>
+            <w:proofErr w:type="spellEnd"/>
+            <w:r>
+              <w:t xml:space="preserve"> name="</w:t>
+            </w:r>
+            <w:proofErr w:type="spellStart"/>
+            <w:r>
+              <w:t>fieldType</w:t>
+            </w:r>
+            <w:proofErr w:type="spellEnd"/>
+            <w:r>
+              <w:t>" value="Field"/&amp;</w:t>
+            </w:r>
+            <w:proofErr w:type="spellStart"/>
+            <w:r>
+              <w:t>gt</w:t>
+            </w:r>
+            <w:proofErr w:type="spellEnd"/>
+            <w:r>
+              <w:t>;&amp;</w:t>
+            </w:r>
+            <w:proofErr w:type="spellStart"/>
+            <w:r>
+              <w:t>lt;pref</w:t>
+            </w:r>
+            <w:proofErr w:type="spellEnd"/>
+            <w:r>
+              <w:t xml:space="preserve"> name="&lt;/</w:t>
+            </w:r>
+            <w:proofErr w:type="spellStart"/>
+            <w:r>
+              <w:t>vt:lpwstr</w:t>
+            </w:r>
+            <w:proofErr w:type="spellEnd"/>
+            <w:r>
+              <w:t xml:space="preserve">&gt;&lt;/property&gt;&lt;property </w:t>
+            </w:r>
+            <w:proofErr w:type="spellStart"/>
+            <w:r>
+              <w:t>fmtid</w:t>
+            </w:r>
+            <w:proofErr w:type="spellEnd"/>
+            <w:r>
+              <w:t xml:space="preserve">="{D5CDD505-2E9C-101B-9397-08002B2CF9AE}" </w:t>
+            </w:r>
+            <w:proofErr w:type="spellStart"/>
+            <w:r>
+              <w:t>pid</w:t>
+            </w:r>
+            <w:proofErr w:type="spellEnd"/>
+            <w:r>
+              <w:t>="3" name="ZOTERO_PREF_2"&gt;&lt;</w:t>
+            </w:r>
+            <w:proofErr w:type="spellStart"/>
+            <w:r>
+              <w:t>vt:lpwstr</w:t>
+            </w:r>
+            <w:proofErr w:type="spellEnd"/>
+            <w:r>
+              <w:t>&gt;</w:t>
+            </w:r>
+            <w:proofErr w:type="spellStart"/>
+            <w:r>
+              <w:t>storeReferences</w:t>
+            </w:r>
+            <w:proofErr w:type="spellEnd"/>
+            <w:r>
+              <w:t>" value="true"/&amp;</w:t>
+            </w:r>
+            <w:proofErr w:type="spellStart"/>
+            <w:r>
+              <w:t>gt</w:t>
+            </w:r>
+            <w:proofErr w:type="spellEnd"/>
+            <w:r>
+              <w:t>;&amp;</w:t>
+            </w:r>
+            <w:proofErr w:type="spellStart"/>
+            <w:r>
+              <w:t>lt;pref</w:t>
+            </w:r>
+            <w:proofErr w:type="spellEnd"/>
+            <w:r>
+              <w:t xml:space="preserve"> name="</w:t>
+            </w:r>
+            <w:proofErr w:type="spellStart"/>
+            <w:r>
+              <w:t>automaticJournalAbbreviations</w:t>
+            </w:r>
+            <w:proofErr w:type="spellEnd"/>
+            <w:r>
+              <w:t>" value="true"/&amp;</w:t>
+            </w:r>
+            <w:proofErr w:type="spellStart"/>
+            <w:r>
+              <w:t>gt</w:t>
+            </w:r>
+            <w:proofErr w:type="spellEnd"/>
+            <w:r>
+              <w:t>;&amp;</w:t>
+            </w:r>
+            <w:proofErr w:type="spellStart"/>
+            <w:r>
+              <w:t>lt;pref</w:t>
+            </w:r>
+            <w:proofErr w:type="spellEnd"/>
+            <w:r>
+              <w:t xml:space="preserve"> name="</w:t>
+            </w:r>
+            <w:proofErr w:type="spellStart"/>
+            <w:r>
+              <w:t>noteType</w:t>
+            </w:r>
+            <w:proofErr w:type="spellEnd"/>
+            <w:r>
+              <w:t xml:space="preserve">" value=""/&amp;gt;&amp;lt;/prefs&amp;gt;&amp;lt;/data&amp;gt;&lt;/vt:lpwstr&gt;&lt;/property&gt;&lt;property </w:t>
+            </w:r>
+            <w:proofErr w:type="spellStart"/>
+            <w:r>
+              <w:t>fmtid</w:t>
+            </w:r>
+            <w:proofErr w:type="spellEnd"/>
+            <w:r>
+              <w:t xml:space="preserve">="{D5CDD505-2E9C-101B-9397-08002B2CF9AE}" </w:t>
+            </w:r>
+            <w:proofErr w:type="spellStart"/>
+            <w:r>
+              <w:t>pid</w:t>
+            </w:r>
+            <w:proofErr w:type="spellEnd"/>
+            <w:r>
+              <w:t>="4" name="</w:t>
+            </w:r>
+            <w:proofErr w:type="spellStart"/>
+            <w:r>
+              <w:t>Alternatibe_main_title</w:t>
+            </w:r>
+            <w:proofErr w:type="spellEnd"/>
+            <w:r>
+              <w:t>"&gt;&lt;</w:t>
+            </w:r>
+            <w:proofErr w:type="spellStart"/>
+            <w:r>
+              <w:t>vt:lpwstr</w:t>
+            </w:r>
+            <w:proofErr w:type="spellEnd"/>
+            <w:r>
+              <w:t>&gt;</w:t>
+            </w:r>
+            <w:proofErr w:type="spellStart"/>
+            <w:r>
+              <w:t>Detta</w:t>
+            </w:r>
+            <w:proofErr w:type="spellEnd"/>
+            <w:r>
+              <w:t xml:space="preserve"> </w:t>
+            </w:r>
+            <w:proofErr w:type="spellStart"/>
+            <w:r>
+              <w:t>är</w:t>
+            </w:r>
+            <w:proofErr w:type="spellEnd"/>
+            <w:r>
+              <w:t xml:space="preserve"> den </w:t>
+            </w:r>
+            <w:proofErr w:type="spellStart"/>
+            <w:r>
+              <w:t>svenska</w:t>
+            </w:r>
+            <w:proofErr w:type="spellEnd"/>
+            <w:r>
+              <w:t xml:space="preserve"> </w:t>
+            </w:r>
+            <w:proofErr w:type="spellStart"/>
+            <w:r>
+              <w:t>översättningen</w:t>
+            </w:r>
+            <w:proofErr w:type="spellEnd"/>
+            <w:r>
+              <w:t xml:space="preserve"> </w:t>
+            </w:r>
+            <w:proofErr w:type="spellStart"/>
+            <w:r>
+              <w:t>av</w:t>
+            </w:r>
+            <w:proofErr w:type="spellEnd"/>
+            <w:r>
+              <w:t xml:space="preserve"> </w:t>
+            </w:r>
+            <w:proofErr w:type="spellStart"/>
+            <w:r>
+              <w:t>titeln</w:t>
+            </w:r>
+            <w:proofErr w:type="spellEnd"/>
+            <w:r>
+              <w:t>&lt;/</w:t>
+            </w:r>
+            <w:proofErr w:type="spellStart"/>
+            <w:r>
+              <w:t>vt:lpwstr</w:t>
+            </w:r>
+            <w:proofErr w:type="spellEnd"/>
+            <w:r>
+              <w:t xml:space="preserve">&gt;&lt;/property&gt;&lt;property </w:t>
+            </w:r>
+            <w:proofErr w:type="spellStart"/>
+            <w:r>
+              <w:t>fmtid</w:t>
+            </w:r>
+            <w:proofErr w:type="spellEnd"/>
+            <w:r>
+              <w:t xml:space="preserve">="{D5CDD505-2E9C-101B-9397-08002B2CF9AE}" </w:t>
+            </w:r>
+            <w:proofErr w:type="spellStart"/>
+            <w:r>
+              <w:t>pid</w:t>
+            </w:r>
+            <w:proofErr w:type="spellEnd"/>
+            <w:r>
+              <w:t>="5" name="</w:t>
+            </w:r>
+            <w:proofErr w:type="spellStart"/>
+            <w:r>
+              <w:t>Alternative_subtitle</w:t>
+            </w:r>
+            <w:proofErr w:type="spellEnd"/>
+            <w:r>
+              <w:t>"&gt;&lt;</w:t>
+            </w:r>
+            <w:proofErr w:type="spellStart"/>
+            <w:r>
+              <w:t>vt:lpwstr</w:t>
+            </w:r>
+            <w:proofErr w:type="spellEnd"/>
+            <w:r>
+              <w:t>&gt;</w:t>
+            </w:r>
+            <w:proofErr w:type="spellStart"/>
+            <w:r>
+              <w:t>Detta</w:t>
+            </w:r>
+            <w:proofErr w:type="spellEnd"/>
+            <w:r>
+              <w:t xml:space="preserve"> </w:t>
+            </w:r>
+            <w:proofErr w:type="spellStart"/>
+            <w:r>
+              <w:t>är</w:t>
+            </w:r>
+            <w:proofErr w:type="spellEnd"/>
+            <w:r>
+              <w:t xml:space="preserve"> den </w:t>
+            </w:r>
+            <w:proofErr w:type="spellStart"/>
+            <w:r>
+              <w:t>svenska</w:t>
+            </w:r>
+            <w:proofErr w:type="spellEnd"/>
+            <w:r>
+              <w:t xml:space="preserve"> </w:t>
+            </w:r>
+            <w:proofErr w:type="spellStart"/>
+            <w:r>
+              <w:t>översättningen</w:t>
+            </w:r>
+            <w:proofErr w:type="spellEnd"/>
+            <w:r>
+              <w:t xml:space="preserve"> </w:t>
+            </w:r>
+            <w:proofErr w:type="spellStart"/>
+            <w:r>
+              <w:t>av</w:t>
+            </w:r>
+            <w:proofErr w:type="spellEnd"/>
+            <w:r>
+              <w:t xml:space="preserve"> </w:t>
+            </w:r>
+            <w:proofErr w:type="spellStart"/>
+            <w:r>
+              <w:t>undertiteln</w:t>
+            </w:r>
+            <w:proofErr w:type="spellEnd"/>
+            <w:r>
+              <w:t>&lt;/</w:t>
+            </w:r>
+            <w:proofErr w:type="spellStart"/>
+            <w:r>
+              <w:t>vt:lpwstr</w:t>
+            </w:r>
+            <w:proofErr w:type="spellEnd"/>
+            <w:r>
+              <w:t xml:space="preserve">&gt;&lt;/property&gt;&lt;property </w:t>
+            </w:r>
+            <w:proofErr w:type="spellStart"/>
+            <w:r>
+              <w:t>fmtid</w:t>
+            </w:r>
+            <w:proofErr w:type="spellEnd"/>
+            <w:r>
+              <w:t xml:space="preserve">="{D5CDD505-2E9C-101B-9397-08002B2CF9AE}" </w:t>
+            </w:r>
+            <w:proofErr w:type="spellStart"/>
+            <w:r>
+              <w:t>pid</w:t>
+            </w:r>
+            <w:proofErr w:type="spellEnd"/>
+            <w:r>
+              <w:t xml:space="preserve">="6" name="programcode"&gt;&lt;vt:lpwstr&gt;TCOMK&lt;/vt:lpwstr&gt;&lt;/property&gt;&lt;property </w:t>
+            </w:r>
+            <w:proofErr w:type="spellStart"/>
+            <w:r>
+              <w:t>fmtid</w:t>
+            </w:r>
+            <w:proofErr w:type="spellEnd"/>
+            <w:r>
+              <w:t xml:space="preserve">="{D5CDD505-2E9C-101B-9397-08002B2CF9AE}" </w:t>
+            </w:r>
+            <w:proofErr w:type="spellStart"/>
+            <w:r>
+              <w:t>pid</w:t>
+            </w:r>
+            <w:proofErr w:type="spellEnd"/>
+            <w:r>
+              <w:t>="7" name="Level"&gt;&lt;</w:t>
+            </w:r>
+            <w:proofErr w:type="spellStart"/>
+            <w:r>
+              <w:t>vt:lpwstr</w:t>
+            </w:r>
+            <w:proofErr w:type="spellEnd"/>
+            <w:r>
+              <w:t>&gt;1&lt;/</w:t>
+            </w:r>
+            <w:proofErr w:type="spellStart"/>
+            <w:r>
+              <w:t>vt:lpwstr</w:t>
+            </w:r>
+            <w:proofErr w:type="spellEnd"/>
+            <w:r>
+              <w:t xml:space="preserve">&gt;&lt;/property&gt;&lt;property </w:t>
+            </w:r>
+            <w:proofErr w:type="spellStart"/>
+            <w:r>
+              <w:t>fmtid</w:t>
+            </w:r>
+            <w:proofErr w:type="spellEnd"/>
+            <w:r>
+              <w:t xml:space="preserve">="{D5CDD505-2E9C-101B-9397-08002B2CF9AE}" </w:t>
+            </w:r>
+            <w:proofErr w:type="spellStart"/>
+            <w:r>
+              <w:t>pid</w:t>
+            </w:r>
+            <w:proofErr w:type="spellEnd"/>
+            <w:r>
+              <w:t>="8" name="</w:t>
+            </w:r>
+            <w:proofErr w:type="spellStart"/>
+            <w:r>
+              <w:t>Course_code</w:t>
+            </w:r>
+            <w:proofErr w:type="spellEnd"/>
+            <w:r>
+              <w:t>"&gt;&lt;</w:t>
+            </w:r>
+            <w:proofErr w:type="spellStart"/>
+            <w:r>
+              <w:t>vt:lpwstr</w:t>
+            </w:r>
+            <w:proofErr w:type="spellEnd"/>
+            <w:r>
+              <w:t>&gt;Course code&lt;/</w:t>
+            </w:r>
+            <w:proofErr w:type="spellStart"/>
+            <w:r>
+              <w:t>vt:lpwstr</w:t>
+            </w:r>
+            <w:proofErr w:type="spellEnd"/>
+            <w:r>
+              <w:t xml:space="preserve">&gt;&lt;/property&gt;&lt;property </w:t>
+            </w:r>
+            <w:proofErr w:type="spellStart"/>
+            <w:r>
+              <w:t>fmtid</w:t>
+            </w:r>
+            <w:proofErr w:type="spellEnd"/>
+            <w:r>
+              <w:t xml:space="preserve">="{D5CDD505-2E9C-101B-9397-08002B2CF9AE}" </w:t>
+            </w:r>
+            <w:proofErr w:type="spellStart"/>
+            <w:r>
+              <w:t>pid</w:t>
+            </w:r>
+            <w:proofErr w:type="spellEnd"/>
+            <w:r>
+              <w:t>="9" name="Credits"&gt;&lt;</w:t>
+            </w:r>
+            <w:proofErr w:type="spellStart"/>
+            <w:r>
+              <w:t>vt:lpwstr</w:t>
+            </w:r>
+            <w:proofErr w:type="spellEnd"/>
+            <w:r>
+              <w:t>&gt;15.0&lt;/</w:t>
+            </w:r>
+            <w:proofErr w:type="spellStart"/>
+            <w:r>
+              <w:t>vt:lpwstr</w:t>
+            </w:r>
+            <w:proofErr w:type="spellEnd"/>
+            <w:r>
+              <w:t xml:space="preserve">&gt;&lt;/property&gt;&lt;property </w:t>
+            </w:r>
+            <w:proofErr w:type="spellStart"/>
+            <w:r>
+              <w:t>fmtid</w:t>
+            </w:r>
+            <w:proofErr w:type="spellEnd"/>
+            <w:r>
+              <w:t xml:space="preserve">="{D5CDD505-2E9C-101B-9397-08002B2CF9AE}" </w:t>
+            </w:r>
+            <w:proofErr w:type="spellStart"/>
+            <w:r>
+              <w:t>pid</w:t>
+            </w:r>
+            <w:proofErr w:type="spellEnd"/>
+            <w:r>
+              <w:t>="10" name="Exam"&gt;&lt;</w:t>
+            </w:r>
+            <w:proofErr w:type="spellStart"/>
+            <w:r>
+              <w:t>vt:lpwstr</w:t>
+            </w:r>
+            <w:proofErr w:type="spellEnd"/>
+            <w:r>
+              <w:t>&gt;</w:t>
+            </w:r>
+            <w:proofErr w:type="spellStart"/>
+            <w:r>
+              <w:t>Bachelors</w:t>
+            </w:r>
+            <w:proofErr w:type="spellEnd"/>
+            <w:r>
+              <w:t xml:space="preserve"> degree&lt;/</w:t>
+            </w:r>
+            <w:proofErr w:type="spellStart"/>
+            <w:r>
+              <w:t>vt:lpwstr</w:t>
+            </w:r>
+            <w:proofErr w:type="spellEnd"/>
+            <w:r>
+              <w:t xml:space="preserve">&gt;&lt;/property&gt;&lt;property </w:t>
+            </w:r>
+            <w:proofErr w:type="spellStart"/>
+            <w:r>
+              <w:t>fmtid</w:t>
+            </w:r>
+            <w:proofErr w:type="spellEnd"/>
+            <w:r>
+              <w:t xml:space="preserve">="{D5CDD505-2E9C-101B-9397-08002B2CF9AE}" </w:t>
+            </w:r>
+            <w:proofErr w:type="spellStart"/>
+            <w:r>
+              <w:t>pid</w:t>
+            </w:r>
+            <w:proofErr w:type="spellEnd"/>
+            <w:r>
+              <w:t>="11" name="</w:t>
+            </w:r>
+            <w:proofErr w:type="spellStart"/>
+            <w:r>
+              <w:t>subjectArea</w:t>
+            </w:r>
+            <w:proofErr w:type="spellEnd"/>
+            <w:r>
+              <w:t>"&gt;&lt;</w:t>
+            </w:r>
+            <w:proofErr w:type="spellStart"/>
+            <w:r>
+              <w:t>vt:lpwstr</w:t>
+            </w:r>
+            <w:proofErr w:type="spellEnd"/>
+            <w:r>
+              <w:t>&gt;Information and Communication Technology&lt;/</w:t>
+            </w:r>
+            <w:proofErr w:type="spellStart"/>
+            <w:r>
+              <w:t>vt:lpwstr</w:t>
+            </w:r>
+            <w:proofErr w:type="spellEnd"/>
+            <w:r>
+              <w:t xml:space="preserve">&gt;&lt;/property&gt;&lt;property </w:t>
+            </w:r>
+            <w:proofErr w:type="spellStart"/>
+            <w:r>
+              <w:t>fmtid</w:t>
+            </w:r>
+            <w:proofErr w:type="spellEnd"/>
+            <w:r>
+              <w:t xml:space="preserve">="{D5CDD505-2E9C-101B-9397-08002B2CF9AE}" </w:t>
+            </w:r>
+            <w:proofErr w:type="spellStart"/>
+            <w:r>
+              <w:t>pid</w:t>
+            </w:r>
+            <w:proofErr w:type="spellEnd"/>
+            <w:r>
+              <w:t>="12" name="Educational program"&gt;&lt;</w:t>
+            </w:r>
+            <w:proofErr w:type="spellStart"/>
+            <w:r>
+              <w:t>vt:lpwstr</w:t>
+            </w:r>
+            <w:proofErr w:type="spellEnd"/>
+            <w:r>
+              <w:t xml:space="preserve">&gt;Bachelor’s </w:t>
+            </w:r>
+            <w:proofErr w:type="spellStart"/>
+            <w:r>
+              <w:t>Programme</w:t>
+            </w:r>
+            <w:proofErr w:type="spellEnd"/>
+            <w:r>
+              <w:t xml:space="preserve"> in Information and Communication Technology&lt;/</w:t>
+            </w:r>
+            <w:proofErr w:type="spellStart"/>
+            <w:r>
+              <w:t>vt:lpwstr</w:t>
+            </w:r>
+            <w:proofErr w:type="spellEnd"/>
+            <w:r>
+              <w:t xml:space="preserve">&gt;&lt;/property&gt;&lt;property </w:t>
+            </w:r>
+            <w:proofErr w:type="spellStart"/>
+            <w:r>
+              <w:t>fmtid</w:t>
+            </w:r>
+            <w:proofErr w:type="spellEnd"/>
+            <w:r>
+              <w:t xml:space="preserve">="{D5CDD505-2E9C-101B-9397-08002B2CF9AE}" </w:t>
+            </w:r>
+            <w:proofErr w:type="spellStart"/>
+            <w:r>
+              <w:t>pid</w:t>
+            </w:r>
+            <w:proofErr w:type="spellEnd"/>
+            <w:r>
+              <w:t>="13" name="Examiner1_Last_name"&gt;&lt;</w:t>
+            </w:r>
+            <w:proofErr w:type="spellStart"/>
+            <w:r>
+              <w:t>vt:lpwstr</w:t>
+            </w:r>
+            <w:proofErr w:type="spellEnd"/>
+            <w:r>
+              <w:t>&gt;Maguire Jr.&lt;/</w:t>
+            </w:r>
+            <w:proofErr w:type="spellStart"/>
+            <w:r>
+              <w:t>vt:lpwstr</w:t>
+            </w:r>
+            <w:proofErr w:type="spellEnd"/>
+            <w:r>
+              <w:t xml:space="preserve">&gt;&lt;/property&gt;&lt;property </w:t>
+            </w:r>
+            <w:proofErr w:type="spellStart"/>
+            <w:r>
+              <w:t>fmtid</w:t>
+            </w:r>
+            <w:proofErr w:type="spellEnd"/>
+            <w:r>
+              <w:t xml:space="preserve">="{D5CDD505-2E9C-101B-9397-08002B2CF9AE}" </w:t>
+            </w:r>
+            <w:proofErr w:type="spellStart"/>
+            <w:r>
+              <w:t>pid</w:t>
+            </w:r>
+            <w:proofErr w:type="spellEnd"/>
+            <w:r>
+              <w:t>="14" name="Examiner1_First_name"&gt;&lt;</w:t>
+            </w:r>
+            <w:proofErr w:type="spellStart"/>
+            <w:r>
+              <w:t>vt:lpwstr</w:t>
+            </w:r>
+            <w:proofErr w:type="spellEnd"/>
+            <w:r>
+              <w:t>&gt;Gerald Q.&lt;/</w:t>
+            </w:r>
+            <w:proofErr w:type="spellStart"/>
+            <w:r>
+              <w:t>vt:lpwstr</w:t>
+            </w:r>
+            <w:proofErr w:type="spellEnd"/>
+            <w:r>
+              <w:t xml:space="preserve">&gt;&lt;/property&gt;&lt;property </w:t>
+            </w:r>
+            <w:proofErr w:type="spellStart"/>
+            <w:r>
+              <w:t>fmtid</w:t>
+            </w:r>
+            <w:proofErr w:type="spellEnd"/>
+            <w:r>
+              <w:t xml:space="preserve">="{D5CDD505-2E9C-101B-9397-08002B2CF9AE}" </w:t>
+            </w:r>
+            <w:proofErr w:type="spellStart"/>
+            <w:r>
+              <w:t>pid</w:t>
+            </w:r>
+            <w:proofErr w:type="spellEnd"/>
+            <w:r>
+              <w:t>="15" name="Examiner1_Local User Id"&gt;&lt;</w:t>
+            </w:r>
+            <w:proofErr w:type="spellStart"/>
+            <w:r>
+              <w:t>vt:lpwstr</w:t>
+            </w:r>
+            <w:proofErr w:type="spellEnd"/>
+            <w:r>
+              <w:t>&gt;u1d13i2c&lt;/</w:t>
+            </w:r>
+            <w:proofErr w:type="spellStart"/>
+            <w:r>
+              <w:t>vt:lpwstr</w:t>
+            </w:r>
+            <w:proofErr w:type="spellEnd"/>
+            <w:r>
+              <w:t xml:space="preserve">&gt;&lt;/property&gt;&lt;property </w:t>
+            </w:r>
+            <w:proofErr w:type="spellStart"/>
+            <w:r>
+              <w:t>fmtid</w:t>
+            </w:r>
+            <w:proofErr w:type="spellEnd"/>
+            <w:r>
+              <w:t xml:space="preserve">="{D5CDD505-2E9C-101B-9397-08002B2CF9AE}" </w:t>
+            </w:r>
+            <w:proofErr w:type="spellStart"/>
+            <w:r>
+              <w:t>pid</w:t>
+            </w:r>
+            <w:proofErr w:type="spellEnd"/>
+            <w:r>
+              <w:t xml:space="preserve">="16" name="Examiner1_E-mail"&gt;&lt;vt:lpwstr&gt;maguire@kth.se&lt;/vt:lpwstr&gt;&lt;/property&gt;&lt;property </w:t>
+            </w:r>
+            <w:proofErr w:type="spellStart"/>
+            <w:r>
+              <w:t>fmtid</w:t>
+            </w:r>
+            <w:proofErr w:type="spellEnd"/>
+            <w:r>
+              <w:t xml:space="preserve">="{D5CDD505-2E9C-101B-9397-08002B2CF9AE}" </w:t>
+            </w:r>
+            <w:proofErr w:type="spellStart"/>
+            <w:r>
+              <w:t>pid</w:t>
+            </w:r>
+            <w:proofErr w:type="spellEnd"/>
+            <w:r>
+              <w:t>="17" name="Examiner1_organization_L1"&gt;&lt;</w:t>
+            </w:r>
+            <w:proofErr w:type="spellStart"/>
+            <w:r>
+              <w:t>vt:lpwstr</w:t>
+            </w:r>
+            <w:proofErr w:type="spellEnd"/>
+            <w:r>
+              <w:t>&gt;School of Electrical Engineering and Computer Science&lt;/</w:t>
+            </w:r>
+            <w:proofErr w:type="spellStart"/>
+            <w:r>
+              <w:t>vt:lpwstr</w:t>
+            </w:r>
+            <w:proofErr w:type="spellEnd"/>
+            <w:r>
+              <w:t xml:space="preserve">&gt;&lt;/property&gt;&lt;property </w:t>
+            </w:r>
+            <w:proofErr w:type="spellStart"/>
+            <w:r>
+              <w:t>fmtid</w:t>
+            </w:r>
+            <w:proofErr w:type="spellEnd"/>
+            <w:r>
+              <w:t xml:space="preserve">="{D5CDD505-2E9C-101B-9397-08002B2CF9AE}" </w:t>
+            </w:r>
+            <w:proofErr w:type="spellStart"/>
+            <w:r>
+              <w:t>pid</w:t>
+            </w:r>
+            <w:proofErr w:type="spellEnd"/>
+            <w:r>
+              <w:t>="18" name="Examiner1_organization_L2"&gt;&lt;</w:t>
+            </w:r>
+            <w:proofErr w:type="spellStart"/>
+            <w:r>
+              <w:t>vt:lpwstr</w:t>
+            </w:r>
+            <w:proofErr w:type="spellEnd"/>
+            <w:r>
+              <w:t>&gt;Computer Science&lt;/</w:t>
+            </w:r>
+            <w:proofErr w:type="spellStart"/>
+            <w:r>
+              <w:t>vt:lpwstr</w:t>
+            </w:r>
+            <w:proofErr w:type="spellEnd"/>
+            <w:r>
+              <w:t xml:space="preserve">&gt;&lt;/property&gt;&lt;property </w:t>
+            </w:r>
+            <w:proofErr w:type="spellStart"/>
+            <w:r>
+              <w:t>fmtid</w:t>
+            </w:r>
+            <w:proofErr w:type="spellEnd"/>
+            <w:r>
+              <w:t xml:space="preserve">="{D5CDD505-2E9C-101B-9397-08002B2CF9AE}" </w:t>
+            </w:r>
+            <w:proofErr w:type="spellStart"/>
+            <w:r>
+              <w:t>pid</w:t>
+            </w:r>
+            <w:proofErr w:type="spellEnd"/>
+            <w:r>
+              <w:t>="19" name="</w:t>
+            </w:r>
+            <w:proofErr w:type="spellStart"/>
+            <w:r>
+              <w:t>Cooperation_Partner_name</w:t>
+            </w:r>
+            <w:proofErr w:type="spellEnd"/>
+            <w:r>
+              <w:t>"&gt;&lt;</w:t>
+            </w:r>
+            <w:proofErr w:type="spellStart"/>
+            <w:r>
+              <w:t>vt:lpwstr</w:t>
+            </w:r>
+            <w:proofErr w:type="spellEnd"/>
+            <w:r>
+              <w:t>&gt;</w:t>
+            </w:r>
+            <w:proofErr w:type="spellStart"/>
+            <w:r>
+              <w:t>Företaget</w:t>
+            </w:r>
+            <w:proofErr w:type="spellEnd"/>
+            <w:r>
+              <w:t xml:space="preserve"> AB&lt;/</w:t>
+            </w:r>
+            <w:proofErr w:type="spellStart"/>
+            <w:r>
+              <w:t>vt:lpwstr</w:t>
+            </w:r>
+            <w:proofErr w:type="spellEnd"/>
+            <w:r>
+              <w:t xml:space="preserve">&gt;&lt;/property&gt;&lt;property </w:t>
+            </w:r>
+            <w:proofErr w:type="spellStart"/>
+            <w:r>
+              <w:t>fmtid</w:t>
+            </w:r>
+            <w:proofErr w:type="spellEnd"/>
+            <w:r>
+              <w:t xml:space="preserve">="{D5CDD505-2E9C-101B-9397-08002B2CF9AE}" </w:t>
+            </w:r>
+            <w:proofErr w:type="spellStart"/>
+            <w:r>
+              <w:t>pid</w:t>
+            </w:r>
+            <w:proofErr w:type="spellEnd"/>
+            <w:r>
+              <w:t>="20" name="National Subject Categories"&gt;&lt;</w:t>
+            </w:r>
+            <w:proofErr w:type="spellStart"/>
+            <w:r>
+              <w:t>vt:lpwstr</w:t>
+            </w:r>
+            <w:proofErr w:type="spellEnd"/>
+            <w:r>
+              <w:t>&gt;10201, 10206&lt;/</w:t>
+            </w:r>
+            <w:proofErr w:type="spellStart"/>
+            <w:r>
+              <w:t>vt:lpwstr</w:t>
+            </w:r>
+            <w:proofErr w:type="spellEnd"/>
+            <w:r>
+              <w:t xml:space="preserve">&gt;&lt;/property&gt;&lt;property </w:t>
+            </w:r>
+            <w:proofErr w:type="spellStart"/>
+            <w:r>
+              <w:t>fmtid</w:t>
+            </w:r>
+            <w:proofErr w:type="spellEnd"/>
+            <w:r>
+              <w:t xml:space="preserve">="{D5CDD505-2E9C-101B-9397-08002B2CF9AE}" </w:t>
+            </w:r>
+            <w:proofErr w:type="spellStart"/>
+            <w:r>
+              <w:t>pid</w:t>
+            </w:r>
+            <w:proofErr w:type="spellEnd"/>
+            <w:r>
+              <w:t>="21" name="</w:t>
+            </w:r>
+            <w:proofErr w:type="spellStart"/>
+            <w:r>
+              <w:t>Opponents_Name</w:t>
+            </w:r>
+            <w:proofErr w:type="spellEnd"/>
+            <w:r>
+              <w:t>"&gt;&lt;</w:t>
+            </w:r>
+            <w:proofErr w:type="spellStart"/>
+            <w:r>
+              <w:t>vt:lpwstr</w:t>
+            </w:r>
+            <w:proofErr w:type="spellEnd"/>
+            <w:r>
+              <w:t xml:space="preserve">&gt;A. B. Normal &amp;amp; A. X. E. </w:t>
+            </w:r>
+            <w:proofErr w:type="spellStart"/>
+            <w:r>
+              <w:t>Normalè</w:t>
+            </w:r>
+            <w:proofErr w:type="spellEnd"/>
+            <w:r>
+              <w:t>&lt;/</w:t>
+            </w:r>
+            <w:proofErr w:type="spellStart"/>
+            <w:r>
+              <w:t>vt:lpwstr</w:t>
+            </w:r>
+            <w:proofErr w:type="spellEnd"/>
+            <w:r>
+              <w:t xml:space="preserve">&gt;&lt;/property&gt;&lt;property </w:t>
+            </w:r>
+            <w:proofErr w:type="spellStart"/>
+            <w:r>
+              <w:t>fmtid</w:t>
+            </w:r>
+            <w:proofErr w:type="spellEnd"/>
+            <w:r>
+              <w:t xml:space="preserve">="{D5CDD505-2E9C-101B-9397-08002B2CF9AE}" </w:t>
+            </w:r>
+            <w:proofErr w:type="spellStart"/>
+            <w:r>
+              <w:t>pid</w:t>
+            </w:r>
+            <w:proofErr w:type="spellEnd"/>
+            <w:r>
+              <w:t>="22" name="</w:t>
+            </w:r>
+            <w:proofErr w:type="spellStart"/>
+            <w:r>
+              <w:t>Presentation_Date</w:t>
+            </w:r>
+            <w:proofErr w:type="spellEnd"/>
+            <w:r>
+              <w:t>"&gt;&lt;</w:t>
+            </w:r>
+            <w:proofErr w:type="spellStart"/>
+            <w:r>
+              <w:t>vt:lpwstr</w:t>
+            </w:r>
+            <w:proofErr w:type="spellEnd"/>
+            <w:r>
+              <w:t>&gt;2021-03-15 13:00&lt;/</w:t>
+            </w:r>
+            <w:proofErr w:type="spellStart"/>
+            <w:r>
+              <w:t>vt:lpwstr</w:t>
+            </w:r>
+            <w:proofErr w:type="spellEnd"/>
+            <w:r>
+              <w:t xml:space="preserve">&gt;&lt;/property&gt;&lt;property </w:t>
+            </w:r>
+            <w:proofErr w:type="spellStart"/>
+            <w:r>
+              <w:t>fmtid</w:t>
+            </w:r>
+            <w:proofErr w:type="spellEnd"/>
+            <w:r>
+              <w:t xml:space="preserve">="{D5CDD505-2E9C-101B-9397-08002B2CF9AE}" </w:t>
+            </w:r>
+            <w:proofErr w:type="spellStart"/>
+            <w:r>
+              <w:t>pid</w:t>
+            </w:r>
+            <w:proofErr w:type="spellEnd"/>
+            <w:r>
+              <w:t xml:space="preserve">="23" name="Presentation_Language"&gt;&lt;vt:lpwstr&gt;eng&lt;/vt:lpwstr&gt;&lt;/property&gt;&lt;property </w:t>
+            </w:r>
+            <w:proofErr w:type="spellStart"/>
+            <w:r>
+              <w:t>fmtid</w:t>
+            </w:r>
+            <w:proofErr w:type="spellEnd"/>
+            <w:r>
+              <w:t xml:space="preserve">="{D5CDD505-2E9C-101B-9397-08002B2CF9AE}" </w:t>
+            </w:r>
+            <w:proofErr w:type="spellStart"/>
+            <w:r>
+              <w:t>pid</w:t>
+            </w:r>
+            <w:proofErr w:type="spellEnd"/>
+            <w:r>
+              <w:t>="24" name="</w:t>
+            </w:r>
+            <w:proofErr w:type="spellStart"/>
+            <w:r>
+              <w:t>Presentation_Room</w:t>
+            </w:r>
+            <w:proofErr w:type="spellEnd"/>
+            <w:r>
+              <w:t>"&gt;&lt;</w:t>
+            </w:r>
+            <w:proofErr w:type="spellStart"/>
+            <w:r>
+              <w:t>vt:lpwstr</w:t>
+            </w:r>
+            <w:proofErr w:type="spellEnd"/>
+            <w:r>
+              <w:t>&gt;via Zoom https://kth-</w:t>
             </w:r>
             <w:r>
               <w:lastRenderedPageBreak/>
-              <w:t>se.zoom.us/j/ddddddddddd&lt;/vt:lpwstr&gt;&lt;/property&gt;&lt;property fmtid="{D5CDD505-2E9C-101B-9397-08002B2CF9AE}" pid="25" name="Presentation_Address"&gt;&lt;vt:lpwstr&gt;Isafjordsgatan 22 (Kistagången 16)&lt;/vt:lpwstr&gt;&lt;/property&gt;&lt;property fmtid="{D5CDD505-2E9C-101B-9397-08002B2CF9AE}" pid="26" name="Presentation_City"&gt;&lt;vt:lpwstr&gt;Stockholm&lt;/vt:lpwstr&gt;&lt;/property&gt;&lt;property fmtid="{D5CDD505-2E9C-101B-9397-08002B2CF9AE}" pid="27" name="Supervisor1_Last_name"&gt;&lt;vt:lpwstr&gt;Supervisor&lt;/vt:lpwstr&gt;&lt;/property&gt;&lt;property fmtid="{D5CDD505-2E9C-101B-9397-08002B2CF9AE}" pid="28" name="Supervisor1_First_name"&gt;&lt;vt:lpwstr&gt;A. Busy&lt;/vt:lpwstr&gt;&lt;/property&gt;&lt;property fmtid="{D5CDD505-2E9C-101B-9397-08002B2CF9AE}" pid="29" name="Supervisor1_Local User Id"&gt;&lt;vt:lpwstr&gt;u100003&lt;/vt:lpwstr&gt;&lt;/property&gt;&lt;property fmtid="{D5CDD505-2E9C-101B-9397-08002B2CF9AE}" pid="30" name="Supervisor1_E-mail"&gt;&lt;vt:lpwstr&gt;sa@kth.se&lt;/vt:lpwstr&gt;&lt;/property&gt;&lt;property fmtid="{D5CDD505-2E9C-101B-9397-08002B2CF9AE}" pid="31" name="Supervisor1_organization_L1"&gt;&lt;vt:lpwstr&gt;School of Electrical Engineering and Computer Science&lt;/vt:lpwstr&gt;&lt;/property&gt;&lt;property fmtid="{D5CDD505-2E9C-101B-9397-08002B2CF9AE}" pid="32" name="Supervisor1_organization_L2"&gt;&lt;vt:lpwstr&gt;Computer Science&lt;/vt:lpwstr&gt;&lt;/property&gt;&lt;property fmtid="{D5CDD505-2E9C-101B-9397-08002B2CF9AE}" pid="33" name="Supervisor1_Other_organisation"&gt;&lt;vt:lpwstr&gt;&amp;lt;NA&amp;gt;&lt;/vt:lpwstr&gt;&lt;/property&gt;&lt;property fmtid="{D5CDD505-2E9C-101B-9397-08002B2CF9AE}" pid="34" name="Supervisor2_Last_name"&gt;&lt;vt:lpwstr&gt;Supervisor&lt;/vt:lpwstr&gt;&lt;/property&gt;&lt;property fmtid="{D5CDD505-2E9C-101B-9397-08002B2CF9AE}" pid="35" name="Supervisor2_First_name"&gt;&lt;vt:lpwstr&gt;Another Busy&lt;/vt:lpwstr&gt;&lt;/property&gt;&lt;property fmtid="{D5CDD505-2E9C-101B-9397-08002B2CF9AE}" pid="36" name="Supervisor2_Local User Id"&gt;&lt;vt:lpwstr&gt;u100003&lt;/vt:lpwstr&gt;&lt;/property&gt;&lt;property fmtid="{D5CDD505-2E9C-101B-9397-08002B2CF9AE}" pid="37" name="Supervisor2_E-mail"&gt;&lt;vt:lpwstr&gt;sb@kth.se&lt;/vt:lpwstr&gt;&lt;/property&gt;&lt;property fmtid="{D5CDD505-2E9C-101B-9397-08002B2CF9AE}" pid="38" name="Supervisor2_organization_L1"&gt;&lt;vt:lpwstr&gt;School of Architecture and the Built Environment&lt;/vt:lpwstr&gt;&lt;/property&gt;&lt;property fmtid="{D5CDD505-2E9C-101B-9397-08002B2CF9AE}" pid="39" name="Supervisor2_organization_L2"&gt;&lt;vt:lpwstr&gt;Architecture&lt;/vt:lpwstr&gt;&lt;/property&gt;&lt;property fmtid="{D5CDD505-2E9C-101B-9397-08002B2CF9AE}" pid="40" name="Supervisor2_Other_organisation"&gt;&lt;vt:lpwstr&gt;&amp;lt;NA&amp;gt;&lt;/vt:lpwstr&gt;&lt;/property&gt;&lt;property fmtid="{D5CDD505-2E9C-101B-9397-08002B2CF9AE}" pid="41" name="Supervisor3_Last_name"&gt;&lt;vt:lpwstr&gt;Supervisor&lt;/vt:lpwstr&gt;&lt;/property&gt;&lt;property fmtid="{D5CDD505-2E9C-101B-9397-08002B2CF9AE}" pid="42" name="Supervisor3_First_name"&gt;&lt;vt:lpwstr&gt;Third Busy&lt;/vt:lpwstr&gt;&lt;/property&gt;&lt;property fmtid="{D5CDD505-2E9C-101B-9397-08002B2CF9AE}" pid="43" name="Supervisor3_E-mail"&gt;&lt;vt:lpwstr&gt;sc@tu.va&lt;/vt:lpwstr&gt;&lt;/property&gt;&lt;property fmtid="{D5CDD505-2E9C-101B-9397-08002B2CF9AE}" pid="44" name="Supervisor3_organization_L1"&gt;&lt;vt:lpwstr&gt;&amp;lt;NA&amp;gt;&lt;/vt:lpwstr&gt;&lt;/property&gt;&lt;property fmtid="{D5CDD505-2E9C-101B-9397-08002B2CF9AE}" pid="45" name="Supervisor3_organization_L2"&gt;&lt;vt:lpwstr&gt;&amp;lt;NA&amp;gt;&lt;/vt:lpwstr&gt;&lt;/property&gt;&lt;property fmtid="{D5CDD505-2E9C-101B-9397-08002B2CF9AE}" pid="46" name="Supervisor3_Other_organisation"&gt;&lt;vt:lpwstr&gt;Timbuktu University, Department of Pseudoscience&lt;/vt:lpwstr&gt;&lt;/property&gt;&lt;property fmtid="{D5CDD505-2E9C-101B-9397-08002B2CF9AE}" pid="47" name="Author1_Last_name"&gt;&lt;vt:lpwstr&gt;Student&lt;/vt:lpwstr&gt;&lt;/property&gt;&lt;property fmtid="{D5CDD505-2E9C-101B-9397-08002B2CF9AE}" pid="48" name="Author1_First_name"&gt;&lt;vt:lpwstr&gt;Fake A.&lt;/vt:lpwstr&gt;&lt;/property&gt;&lt;property fmtid="{D5CDD505-2E9C-101B-9397-08002B2CF9AE}" pid="49" name="Author1_Local User Id"&gt;&lt;vt:lpwstr&gt;u100001&lt;/vt:lpwstr&gt;&lt;/property&gt;&lt;property fmtid="{D5CDD505-2E9C-101B-9397-08002B2CF9AE}" pid="50" name="Author1_E-mail"&gt;&lt;vt:lpwstr&gt;a@kth.se&lt;/vt:lpwstr&gt;&lt;/property&gt;&lt;property fmtid="{D5CDD505-2E9C-101B-</w:t>
+              <w:t xml:space="preserve">se.zoom.us/j/ddddddddddd&lt;/vt:lpwstr&gt;&lt;/property&gt;&lt;property </w:t>
+            </w:r>
+            <w:proofErr w:type="spellStart"/>
+            <w:r>
+              <w:t>fmtid</w:t>
+            </w:r>
+            <w:proofErr w:type="spellEnd"/>
+            <w:r>
+              <w:t xml:space="preserve">="{D5CDD505-2E9C-101B-9397-08002B2CF9AE}" </w:t>
+            </w:r>
+            <w:proofErr w:type="spellStart"/>
+            <w:r>
+              <w:t>pid</w:t>
+            </w:r>
+            <w:proofErr w:type="spellEnd"/>
+            <w:r>
+              <w:t>="25" name="</w:t>
+            </w:r>
+            <w:proofErr w:type="spellStart"/>
+            <w:r>
+              <w:t>Presentation_Address</w:t>
+            </w:r>
+            <w:proofErr w:type="spellEnd"/>
+            <w:r>
+              <w:t>"&gt;&lt;</w:t>
+            </w:r>
+            <w:proofErr w:type="spellStart"/>
+            <w:r>
+              <w:t>vt:lpwstr</w:t>
+            </w:r>
+            <w:proofErr w:type="spellEnd"/>
+            <w:r>
+              <w:t>&gt;</w:t>
+            </w:r>
+            <w:proofErr w:type="spellStart"/>
+            <w:r>
+              <w:t>Isafjordsgatan</w:t>
+            </w:r>
+            <w:proofErr w:type="spellEnd"/>
+            <w:r>
+              <w:t xml:space="preserve"> 22 (</w:t>
+            </w:r>
+            <w:proofErr w:type="spellStart"/>
+            <w:r>
+              <w:t>Kistagången</w:t>
+            </w:r>
+            <w:proofErr w:type="spellEnd"/>
+            <w:r>
+              <w:t xml:space="preserve"> 16)&lt;/</w:t>
+            </w:r>
+            <w:proofErr w:type="spellStart"/>
+            <w:r>
+              <w:t>vt:lpwstr</w:t>
+            </w:r>
+            <w:proofErr w:type="spellEnd"/>
+            <w:r>
+              <w:t xml:space="preserve">&gt;&lt;/property&gt;&lt;property </w:t>
+            </w:r>
+            <w:proofErr w:type="spellStart"/>
+            <w:r>
+              <w:t>fmtid</w:t>
+            </w:r>
+            <w:proofErr w:type="spellEnd"/>
+            <w:r>
+              <w:t xml:space="preserve">="{D5CDD505-2E9C-101B-9397-08002B2CF9AE}" </w:t>
+            </w:r>
+            <w:proofErr w:type="spellStart"/>
+            <w:r>
+              <w:t>pid</w:t>
+            </w:r>
+            <w:proofErr w:type="spellEnd"/>
+            <w:r>
+              <w:t xml:space="preserve">="26" name="Presentation_City"&gt;&lt;vt:lpwstr&gt;Stockholm&lt;/vt:lpwstr&gt;&lt;/property&gt;&lt;property </w:t>
+            </w:r>
+            <w:proofErr w:type="spellStart"/>
+            <w:r>
+              <w:t>fmtid</w:t>
+            </w:r>
+            <w:proofErr w:type="spellEnd"/>
+            <w:r>
+              <w:t xml:space="preserve">="{D5CDD505-2E9C-101B-9397-08002B2CF9AE}" </w:t>
+            </w:r>
+            <w:proofErr w:type="spellStart"/>
+            <w:r>
+              <w:t>pid</w:t>
+            </w:r>
+            <w:proofErr w:type="spellEnd"/>
+            <w:r>
+              <w:t xml:space="preserve">="27" name="Supervisor1_Last_name"&gt;&lt;vt:lpwstr&gt;Supervisor&lt;/vt:lpwstr&gt;&lt;/property&gt;&lt;property </w:t>
+            </w:r>
+            <w:proofErr w:type="spellStart"/>
+            <w:r>
+              <w:t>fmtid</w:t>
+            </w:r>
+            <w:proofErr w:type="spellEnd"/>
+            <w:r>
+              <w:t xml:space="preserve">="{D5CDD505-2E9C-101B-9397-08002B2CF9AE}" </w:t>
+            </w:r>
+            <w:proofErr w:type="spellStart"/>
+            <w:r>
+              <w:t>pid</w:t>
+            </w:r>
+            <w:proofErr w:type="spellEnd"/>
+            <w:r>
+              <w:t>="28" name="Supervisor1_First_name"&gt;&lt;</w:t>
+            </w:r>
+            <w:proofErr w:type="spellStart"/>
+            <w:r>
+              <w:t>vt:lpwstr</w:t>
+            </w:r>
+            <w:proofErr w:type="spellEnd"/>
+            <w:r>
+              <w:t>&gt;A. Busy&lt;/</w:t>
+            </w:r>
+            <w:proofErr w:type="spellStart"/>
+            <w:r>
+              <w:t>vt:lpwstr</w:t>
+            </w:r>
+            <w:proofErr w:type="spellEnd"/>
+            <w:r>
+              <w:t xml:space="preserve">&gt;&lt;/property&gt;&lt;property </w:t>
+            </w:r>
+            <w:proofErr w:type="spellStart"/>
+            <w:r>
+              <w:t>fmtid</w:t>
+            </w:r>
+            <w:proofErr w:type="spellEnd"/>
+            <w:r>
+              <w:t xml:space="preserve">="{D5CDD505-2E9C-101B-9397-08002B2CF9AE}" </w:t>
+            </w:r>
+            <w:proofErr w:type="spellStart"/>
+            <w:r>
+              <w:t>pid</w:t>
+            </w:r>
+            <w:proofErr w:type="spellEnd"/>
+            <w:r>
+              <w:t>="29" name="Supervisor1_Local User Id"&gt;&lt;</w:t>
+            </w:r>
+            <w:proofErr w:type="spellStart"/>
+            <w:r>
+              <w:t>vt:lpwstr</w:t>
+            </w:r>
+            <w:proofErr w:type="spellEnd"/>
+            <w:r>
+              <w:t>&gt;u100003&lt;/</w:t>
+            </w:r>
+            <w:proofErr w:type="spellStart"/>
+            <w:r>
+              <w:t>vt:lpwstr</w:t>
+            </w:r>
+            <w:proofErr w:type="spellEnd"/>
+            <w:r>
+              <w:t xml:space="preserve">&gt;&lt;/property&gt;&lt;property </w:t>
+            </w:r>
+            <w:proofErr w:type="spellStart"/>
+            <w:r>
+              <w:t>fmtid</w:t>
+            </w:r>
+            <w:proofErr w:type="spellEnd"/>
+            <w:r>
+              <w:t xml:space="preserve">="{D5CDD505-2E9C-101B-9397-08002B2CF9AE}" </w:t>
+            </w:r>
+            <w:proofErr w:type="spellStart"/>
+            <w:r>
+              <w:t>pid</w:t>
+            </w:r>
+            <w:proofErr w:type="spellEnd"/>
+            <w:r>
+              <w:t xml:space="preserve">="30" name="Supervisor1_E-mail"&gt;&lt;vt:lpwstr&gt;sa@kth.se&lt;/vt:lpwstr&gt;&lt;/property&gt;&lt;property </w:t>
+            </w:r>
+            <w:proofErr w:type="spellStart"/>
+            <w:r>
+              <w:t>fmtid</w:t>
+            </w:r>
+            <w:proofErr w:type="spellEnd"/>
+            <w:r>
+              <w:t xml:space="preserve">="{D5CDD505-2E9C-101B-9397-08002B2CF9AE}" </w:t>
+            </w:r>
+            <w:proofErr w:type="spellStart"/>
+            <w:r>
+              <w:t>pid</w:t>
+            </w:r>
+            <w:proofErr w:type="spellEnd"/>
+            <w:r>
+              <w:t>="31" name="Supervisor1_organization_L1"&gt;&lt;</w:t>
+            </w:r>
+            <w:proofErr w:type="spellStart"/>
+            <w:r>
+              <w:t>vt:lpwstr</w:t>
+            </w:r>
+            <w:proofErr w:type="spellEnd"/>
+            <w:r>
+              <w:t>&gt;School of Electrical Engineering and Computer Science&lt;/</w:t>
+            </w:r>
+            <w:proofErr w:type="spellStart"/>
+            <w:r>
+              <w:t>vt:lpwstr</w:t>
+            </w:r>
+            <w:proofErr w:type="spellEnd"/>
+            <w:r>
+              <w:t xml:space="preserve">&gt;&lt;/property&gt;&lt;property </w:t>
+            </w:r>
+            <w:proofErr w:type="spellStart"/>
+            <w:r>
+              <w:t>fmtid</w:t>
+            </w:r>
+            <w:proofErr w:type="spellEnd"/>
+            <w:r>
+              <w:t xml:space="preserve">="{D5CDD505-2E9C-101B-9397-08002B2CF9AE}" </w:t>
+            </w:r>
+            <w:proofErr w:type="spellStart"/>
+            <w:r>
+              <w:t>pid</w:t>
+            </w:r>
+            <w:proofErr w:type="spellEnd"/>
+            <w:r>
+              <w:t>="32" name="Supervisor1_organization_L2"&gt;&lt;</w:t>
+            </w:r>
+            <w:proofErr w:type="spellStart"/>
+            <w:r>
+              <w:t>vt:lpwstr</w:t>
+            </w:r>
+            <w:proofErr w:type="spellEnd"/>
+            <w:r>
+              <w:t>&gt;Computer Science&lt;/</w:t>
+            </w:r>
+            <w:proofErr w:type="spellStart"/>
+            <w:r>
+              <w:t>vt:lpwstr</w:t>
+            </w:r>
+            <w:proofErr w:type="spellEnd"/>
+            <w:r>
+              <w:t xml:space="preserve">&gt;&lt;/property&gt;&lt;property </w:t>
+            </w:r>
+            <w:proofErr w:type="spellStart"/>
+            <w:r>
+              <w:t>fmtid</w:t>
+            </w:r>
+            <w:proofErr w:type="spellEnd"/>
+            <w:r>
+              <w:t xml:space="preserve">="{D5CDD505-2E9C-101B-9397-08002B2CF9AE}" </w:t>
+            </w:r>
+            <w:proofErr w:type="spellStart"/>
+            <w:r>
+              <w:t>pid</w:t>
+            </w:r>
+            <w:proofErr w:type="spellEnd"/>
+            <w:r>
+              <w:t xml:space="preserve">="33" name="Supervisor1_Other_organisation"&gt;&lt;vt:lpwstr&gt;&amp;lt;NA&amp;gt;&lt;/vt:lpwstr&gt;&lt;/property&gt;&lt;property </w:t>
+            </w:r>
+            <w:proofErr w:type="spellStart"/>
+            <w:r>
+              <w:t>fmtid</w:t>
+            </w:r>
+            <w:proofErr w:type="spellEnd"/>
+            <w:r>
+              <w:t xml:space="preserve">="{D5CDD505-2E9C-101B-9397-08002B2CF9AE}" </w:t>
+            </w:r>
+            <w:proofErr w:type="spellStart"/>
+            <w:r>
+              <w:t>pid</w:t>
+            </w:r>
+            <w:proofErr w:type="spellEnd"/>
+            <w:r>
+              <w:t xml:space="preserve">="34" name="Supervisor2_Last_name"&gt;&lt;vt:lpwstr&gt;Supervisor&lt;/vt:lpwstr&gt;&lt;/property&gt;&lt;property </w:t>
+            </w:r>
+            <w:proofErr w:type="spellStart"/>
+            <w:r>
+              <w:t>fmtid</w:t>
+            </w:r>
+            <w:proofErr w:type="spellEnd"/>
+            <w:r>
+              <w:t xml:space="preserve">="{D5CDD505-2E9C-101B-9397-08002B2CF9AE}" </w:t>
+            </w:r>
+            <w:proofErr w:type="spellStart"/>
+            <w:r>
+              <w:t>pid</w:t>
+            </w:r>
+            <w:proofErr w:type="spellEnd"/>
+            <w:r>
+              <w:t>="35" name="Supervisor2_First_name"&gt;&lt;</w:t>
+            </w:r>
+            <w:proofErr w:type="spellStart"/>
+            <w:r>
+              <w:t>vt:lpwstr</w:t>
+            </w:r>
+            <w:proofErr w:type="spellEnd"/>
+            <w:r>
+              <w:t>&gt;Another Busy&lt;/</w:t>
+            </w:r>
+            <w:proofErr w:type="spellStart"/>
+            <w:r>
+              <w:t>vt:lpwstr</w:t>
+            </w:r>
+            <w:proofErr w:type="spellEnd"/>
+            <w:r>
+              <w:t xml:space="preserve">&gt;&lt;/property&gt;&lt;property </w:t>
+            </w:r>
+            <w:proofErr w:type="spellStart"/>
+            <w:r>
+              <w:t>fmtid</w:t>
+            </w:r>
+            <w:proofErr w:type="spellEnd"/>
+            <w:r>
+              <w:t xml:space="preserve">="{D5CDD505-2E9C-101B-9397-08002B2CF9AE}" </w:t>
+            </w:r>
+            <w:proofErr w:type="spellStart"/>
+            <w:r>
+              <w:t>pid</w:t>
+            </w:r>
+            <w:proofErr w:type="spellEnd"/>
+            <w:r>
+              <w:t>="36" name="Supervisor2_Local User Id"&gt;&lt;</w:t>
+            </w:r>
+            <w:proofErr w:type="spellStart"/>
+            <w:r>
+              <w:t>vt:lpwstr</w:t>
+            </w:r>
+            <w:proofErr w:type="spellEnd"/>
+            <w:r>
+              <w:t>&gt;u100003&lt;/</w:t>
+            </w:r>
+            <w:proofErr w:type="spellStart"/>
+            <w:r>
+              <w:t>vt:lpwstr</w:t>
+            </w:r>
+            <w:proofErr w:type="spellEnd"/>
+            <w:r>
+              <w:t xml:space="preserve">&gt;&lt;/property&gt;&lt;property </w:t>
+            </w:r>
+            <w:proofErr w:type="spellStart"/>
+            <w:r>
+              <w:t>fmtid</w:t>
+            </w:r>
+            <w:proofErr w:type="spellEnd"/>
+            <w:r>
+              <w:t xml:space="preserve">="{D5CDD505-2E9C-101B-9397-08002B2CF9AE}" </w:t>
+            </w:r>
+            <w:proofErr w:type="spellStart"/>
+            <w:r>
+              <w:t>pid</w:t>
+            </w:r>
+            <w:proofErr w:type="spellEnd"/>
+            <w:r>
+              <w:t xml:space="preserve">="37" name="Supervisor2_E-mail"&gt;&lt;vt:lpwstr&gt;sb@kth.se&lt;/vt:lpwstr&gt;&lt;/property&gt;&lt;property </w:t>
+            </w:r>
+            <w:proofErr w:type="spellStart"/>
+            <w:r>
+              <w:t>fmtid</w:t>
+            </w:r>
+            <w:proofErr w:type="spellEnd"/>
+            <w:r>
+              <w:t xml:space="preserve">="{D5CDD505-2E9C-101B-9397-08002B2CF9AE}" </w:t>
+            </w:r>
+            <w:proofErr w:type="spellStart"/>
+            <w:r>
+              <w:t>pid</w:t>
+            </w:r>
+            <w:proofErr w:type="spellEnd"/>
+            <w:r>
+              <w:t>="38" name="Supervisor2_organization_L1"&gt;&lt;</w:t>
+            </w:r>
+            <w:proofErr w:type="spellStart"/>
+            <w:r>
+              <w:t>vt:lpwstr</w:t>
+            </w:r>
+            <w:proofErr w:type="spellEnd"/>
+            <w:r>
+              <w:t>&gt;School of Architecture and the Built Environment&lt;/</w:t>
+            </w:r>
+            <w:proofErr w:type="spellStart"/>
+            <w:r>
+              <w:t>vt:lpwstr</w:t>
+            </w:r>
+            <w:proofErr w:type="spellEnd"/>
+            <w:r>
+              <w:t xml:space="preserve">&gt;&lt;/property&gt;&lt;property </w:t>
+            </w:r>
+            <w:proofErr w:type="spellStart"/>
+            <w:r>
+              <w:t>fmtid</w:t>
+            </w:r>
+            <w:proofErr w:type="spellEnd"/>
+            <w:r>
+              <w:t xml:space="preserve">="{D5CDD505-2E9C-101B-9397-08002B2CF9AE}" </w:t>
+            </w:r>
+            <w:proofErr w:type="spellStart"/>
+            <w:r>
+              <w:t>pid</w:t>
+            </w:r>
+            <w:proofErr w:type="spellEnd"/>
+            <w:r>
+              <w:t xml:space="preserve">="39" name="Supervisor2_organization_L2"&gt;&lt;vt:lpwstr&gt;Architecture&lt;/vt:lpwstr&gt;&lt;/property&gt;&lt;property </w:t>
+            </w:r>
+            <w:proofErr w:type="spellStart"/>
+            <w:r>
+              <w:t>fmtid</w:t>
+            </w:r>
+            <w:proofErr w:type="spellEnd"/>
+            <w:r>
+              <w:t xml:space="preserve">="{D5CDD505-2E9C-101B-9397-08002B2CF9AE}" </w:t>
+            </w:r>
+            <w:proofErr w:type="spellStart"/>
+            <w:r>
+              <w:t>pid</w:t>
+            </w:r>
+            <w:proofErr w:type="spellEnd"/>
+            <w:r>
+              <w:t xml:space="preserve">="40" name="Supervisor2_Other_organisation"&gt;&lt;vt:lpwstr&gt;&amp;lt;NA&amp;gt;&lt;/vt:lpwstr&gt;&lt;/property&gt;&lt;property </w:t>
+            </w:r>
+            <w:proofErr w:type="spellStart"/>
+            <w:r>
+              <w:t>fmtid</w:t>
+            </w:r>
+            <w:proofErr w:type="spellEnd"/>
+            <w:r>
+              <w:t xml:space="preserve">="{D5CDD505-2E9C-101B-9397-08002B2CF9AE}" </w:t>
+            </w:r>
+            <w:proofErr w:type="spellStart"/>
+            <w:r>
+              <w:t>pid</w:t>
+            </w:r>
+            <w:proofErr w:type="spellEnd"/>
+            <w:r>
+              <w:t xml:space="preserve">="41" name="Supervisor3_Last_name"&gt;&lt;vt:lpwstr&gt;Supervisor&lt;/vt:lpwstr&gt;&lt;/property&gt;&lt;property </w:t>
+            </w:r>
+            <w:proofErr w:type="spellStart"/>
+            <w:r>
+              <w:t>fmtid</w:t>
+            </w:r>
+            <w:proofErr w:type="spellEnd"/>
+            <w:r>
+              <w:t xml:space="preserve">="{D5CDD505-2E9C-101B-9397-08002B2CF9AE}" </w:t>
+            </w:r>
+            <w:proofErr w:type="spellStart"/>
+            <w:r>
+              <w:t>pid</w:t>
+            </w:r>
+            <w:proofErr w:type="spellEnd"/>
+            <w:r>
+              <w:t>="42" name="Supervisor3_First_name"&gt;&lt;</w:t>
+            </w:r>
+            <w:proofErr w:type="spellStart"/>
+            <w:r>
+              <w:t>vt:lpwstr</w:t>
+            </w:r>
+            <w:proofErr w:type="spellEnd"/>
+            <w:r>
+              <w:t>&gt;Third Busy&lt;/</w:t>
+            </w:r>
+            <w:proofErr w:type="spellStart"/>
+            <w:r>
+              <w:t>vt:lpwstr</w:t>
+            </w:r>
+            <w:proofErr w:type="spellEnd"/>
+            <w:r>
+              <w:t xml:space="preserve">&gt;&lt;/property&gt;&lt;property </w:t>
+            </w:r>
+            <w:proofErr w:type="spellStart"/>
+            <w:r>
+              <w:t>fmtid</w:t>
+            </w:r>
+            <w:proofErr w:type="spellEnd"/>
+            <w:r>
+              <w:t xml:space="preserve">="{D5CDD505-2E9C-101B-9397-08002B2CF9AE}" </w:t>
+            </w:r>
+            <w:proofErr w:type="spellStart"/>
+            <w:r>
+              <w:t>pid</w:t>
+            </w:r>
+            <w:proofErr w:type="spellEnd"/>
+            <w:r>
+              <w:t xml:space="preserve">="43" name="Supervisor3_E-mail"&gt;&lt;vt:lpwstr&gt;sc@tu.va&lt;/vt:lpwstr&gt;&lt;/property&gt;&lt;property </w:t>
+            </w:r>
+            <w:proofErr w:type="spellStart"/>
+            <w:r>
+              <w:t>fmtid</w:t>
+            </w:r>
+            <w:proofErr w:type="spellEnd"/>
+            <w:r>
+              <w:t xml:space="preserve">="{D5CDD505-2E9C-101B-9397-08002B2CF9AE}" </w:t>
+            </w:r>
+            <w:proofErr w:type="spellStart"/>
+            <w:r>
+              <w:t>pid</w:t>
+            </w:r>
+            <w:proofErr w:type="spellEnd"/>
+            <w:r>
+              <w:t xml:space="preserve">="44" name="Supervisor3_organization_L1"&gt;&lt;vt:lpwstr&gt;&amp;lt;NA&amp;gt;&lt;/vt:lpwstr&gt;&lt;/property&gt;&lt;property </w:t>
+            </w:r>
+            <w:proofErr w:type="spellStart"/>
+            <w:r>
+              <w:t>fmtid</w:t>
+            </w:r>
+            <w:proofErr w:type="spellEnd"/>
+            <w:r>
+              <w:t xml:space="preserve">="{D5CDD505-2E9C-101B-9397-08002B2CF9AE}" </w:t>
+            </w:r>
+            <w:proofErr w:type="spellStart"/>
+            <w:r>
+              <w:t>pid</w:t>
+            </w:r>
+            <w:proofErr w:type="spellEnd"/>
+            <w:r>
+              <w:t xml:space="preserve">="45" name="Supervisor3_organization_L2"&gt;&lt;vt:lpwstr&gt;&amp;lt;NA&amp;gt;&lt;/vt:lpwstr&gt;&lt;/property&gt;&lt;property </w:t>
+            </w:r>
+            <w:proofErr w:type="spellStart"/>
+            <w:r>
+              <w:t>fmtid</w:t>
+            </w:r>
+            <w:proofErr w:type="spellEnd"/>
+            <w:r>
+              <w:t xml:space="preserve">="{D5CDD505-2E9C-101B-9397-08002B2CF9AE}" </w:t>
+            </w:r>
+            <w:proofErr w:type="spellStart"/>
+            <w:r>
+              <w:t>pid</w:t>
+            </w:r>
+            <w:proofErr w:type="spellEnd"/>
+            <w:r>
+              <w:t>="46" name="Supervisor3_Other_organisation"&gt;&lt;</w:t>
+            </w:r>
+            <w:proofErr w:type="spellStart"/>
+            <w:r>
+              <w:t>vt:lpwstr</w:t>
+            </w:r>
+            <w:proofErr w:type="spellEnd"/>
+            <w:r>
+              <w:t>&gt;Timbuktu University, Department of Pseudoscience&lt;/</w:t>
+            </w:r>
+            <w:proofErr w:type="spellStart"/>
+            <w:r>
+              <w:t>vt:lpwstr</w:t>
+            </w:r>
+            <w:proofErr w:type="spellEnd"/>
+            <w:r>
+              <w:t xml:space="preserve">&gt;&lt;/property&gt;&lt;property </w:t>
+            </w:r>
+            <w:proofErr w:type="spellStart"/>
+            <w:r>
+              <w:t>fmtid</w:t>
+            </w:r>
+            <w:proofErr w:type="spellEnd"/>
+            <w:r>
+              <w:t xml:space="preserve">="{D5CDD505-2E9C-101B-9397-08002B2CF9AE}" </w:t>
+            </w:r>
+            <w:proofErr w:type="spellStart"/>
+            <w:r>
+              <w:t>pid</w:t>
+            </w:r>
+            <w:proofErr w:type="spellEnd"/>
+            <w:r>
+              <w:t xml:space="preserve">="47" name="Author1_Last_name"&gt;&lt;vt:lpwstr&gt;Student&lt;/vt:lpwstr&gt;&lt;/property&gt;&lt;property </w:t>
+            </w:r>
+            <w:proofErr w:type="spellStart"/>
+            <w:r>
+              <w:t>fmtid</w:t>
+            </w:r>
+            <w:proofErr w:type="spellEnd"/>
+            <w:r>
+              <w:t xml:space="preserve">="{D5CDD505-2E9C-101B-9397-08002B2CF9AE}" </w:t>
+            </w:r>
+            <w:proofErr w:type="spellStart"/>
+            <w:r>
+              <w:t>pid</w:t>
+            </w:r>
+            <w:proofErr w:type="spellEnd"/>
+            <w:r>
+              <w:t>="48" name="Author1_First_name"&gt;&lt;</w:t>
+            </w:r>
+            <w:proofErr w:type="spellStart"/>
+            <w:r>
+              <w:t>vt:lpwstr</w:t>
+            </w:r>
+            <w:proofErr w:type="spellEnd"/>
+            <w:r>
+              <w:t>&gt;Fake A.&lt;/</w:t>
+            </w:r>
+            <w:proofErr w:type="spellStart"/>
+            <w:r>
+              <w:t>vt:lpwstr</w:t>
+            </w:r>
+            <w:proofErr w:type="spellEnd"/>
+            <w:r>
+              <w:t xml:space="preserve">&gt;&lt;/property&gt;&lt;property </w:t>
+            </w:r>
+            <w:proofErr w:type="spellStart"/>
+            <w:r>
+              <w:t>fmtid</w:t>
+            </w:r>
+            <w:proofErr w:type="spellEnd"/>
+            <w:r>
+              <w:t xml:space="preserve">="{D5CDD505-2E9C-101B-9397-08002B2CF9AE}" </w:t>
+            </w:r>
+            <w:proofErr w:type="spellStart"/>
+            <w:r>
+              <w:t>pid</w:t>
+            </w:r>
+            <w:proofErr w:type="spellEnd"/>
+            <w:r>
+              <w:t>="49" name="Author1_Local User Id"&gt;&lt;</w:t>
+            </w:r>
+            <w:proofErr w:type="spellStart"/>
+            <w:r>
+              <w:t>vt:lpwstr</w:t>
+            </w:r>
+            <w:proofErr w:type="spellEnd"/>
+            <w:r>
+              <w:t>&gt;u100001&lt;/</w:t>
+            </w:r>
+            <w:proofErr w:type="spellStart"/>
+            <w:r>
+              <w:t>vt:lpwstr</w:t>
+            </w:r>
+            <w:proofErr w:type="spellEnd"/>
+            <w:r>
+              <w:t xml:space="preserve">&gt;&lt;/property&gt;&lt;property </w:t>
+            </w:r>
+            <w:proofErr w:type="spellStart"/>
+            <w:r>
+              <w:t>fmtid</w:t>
+            </w:r>
+            <w:proofErr w:type="spellEnd"/>
+            <w:r>
+              <w:t xml:space="preserve">="{D5CDD505-2E9C-101B-9397-08002B2CF9AE}" </w:t>
+            </w:r>
+            <w:proofErr w:type="spellStart"/>
+            <w:r>
+              <w:t>pid</w:t>
+            </w:r>
+            <w:proofErr w:type="spellEnd"/>
+            <w:r>
+              <w:t xml:space="preserve">="50" name="Author1_E-mail"&gt;&lt;vt:lpwstr&gt;a@kth.se&lt;/vt:lpwstr&gt;&lt;/property&gt;&lt;property </w:t>
+            </w:r>
+            <w:proofErr w:type="spellStart"/>
+            <w:r>
+              <w:t>fmtid</w:t>
+            </w:r>
+            <w:proofErr w:type="spellEnd"/>
+            <w:r>
+              <w:t>="{D5CDD505-2E9C-101B-</w:t>
             </w:r>
             <w:r>
               <w:lastRenderedPageBreak/>
-              <w:t>9397-08002B2CF9AE}" pid="51" name="Author1_organization_L1"&gt;&lt;vt:lpwstr&gt;School of Electrical Engineering and Computer Science&lt;/vt:lpwstr&gt;&lt;/property&gt;&lt;property fmtid="{D5CDD505-2E9C-101B-9397-08002B2CF9AE}" pid="52" name="Author1_organization_L2"&gt;&lt;vt:lpwstr&gt;&amp;lt;NA&amp;gt;&lt;/vt:lpwstr&gt;&lt;/property&gt;&lt;property fmtid="{D5CDD505-2E9C-101B-9397-08002B2CF9AE}" pid="53" name="Author1_Other_organisation"&gt;&lt;vt:lpwstr&gt;&amp;lt;NA&amp;gt;&lt;/vt:lpwstr&gt;&lt;/property&gt;&lt;property fmtid="{D5CDD505-2E9C-101B-9397-08002B2CF9AE}" pid="54" name="Author2_Last_name"&gt;&lt;vt:lpwstr&gt;Student&lt;/vt:lpwstr&gt;&lt;/property&gt;&lt;property fmtid="{D5CDD505-2E9C-101B-9397-08002B2CF9AE}" pid="55" name="Author2_First_name"&gt;&lt;vt:lpwstr&gt;Fake B.&lt;/vt:lpwstr&gt;&lt;/property&gt;&lt;property fmtid="{D5CDD505-2E9C-101B-9397-08002B2CF9AE}" pid="56" name="Author2_E-mail"&gt;&lt;vt:lpwstr&gt;b@kth.se&lt;/vt:lpwstr&gt;&lt;/property&gt;&lt;property fmtid="{D5CDD505-2E9C-101B-9397-08002B2CF9AE}" pid="57" name="Author2_organization_L1"&gt;&lt;vt:lpwstr&gt;School of Architecture and the Built Environment&lt;/vt:lpwstr&gt;&lt;/property&gt;&lt;property fmtid="{D5CDD505-2E9C-101B-9397-08002B2CF9AE}" pid="58" name="Author2_organization_L2"&gt;&lt;vt:lpwstr&gt;&amp;lt;NA&amp;gt;&lt;/vt:lpwstr&gt;&lt;/property&gt;&lt;property fmtid="{D5CDD505-2E9C-101B-9397-08002B2CF9AE}" pid="59" name="Author2_Other_organisation"&gt;&lt;vt:lpwstr&gt;&amp;lt;NA&amp;gt;&lt;/vt:lpwstr&gt;&lt;/property&gt;&lt;property fmtid="{D5CDD505-2E9C-101B-9397-08002B2CF9AE}" pid="60" name="Author2_Local User Id"&gt;&lt;vt:lpwstr&gt;u100002&lt;/vt:lpwstr&gt;&lt;/property&gt;&lt;property fmtid="{D5CDD505-2E9C-101B-9397-08002B2CF9AE}" pid="61" name="Subtitle"&gt;&lt;vt:lpwstr&gt;An subtitle in the language of the thesis&lt;/vt:lpwstr&gt;&lt;/property&gt;&lt;/Properties&gt;</w:t>
+              <w:t xml:space="preserve">9397-08002B2CF9AE}" </w:t>
+            </w:r>
+            <w:proofErr w:type="spellStart"/>
+            <w:r>
+              <w:t>pid</w:t>
+            </w:r>
+            <w:proofErr w:type="spellEnd"/>
+            <w:r>
+              <w:t>="51" name="Author1_organization_L1"&gt;&lt;</w:t>
+            </w:r>
+            <w:proofErr w:type="spellStart"/>
+            <w:r>
+              <w:t>vt:lpwstr</w:t>
+            </w:r>
+            <w:proofErr w:type="spellEnd"/>
+            <w:r>
+              <w:t>&gt;School of Electrical Engineering and Computer Science&lt;/</w:t>
+            </w:r>
+            <w:proofErr w:type="spellStart"/>
+            <w:r>
+              <w:t>vt:lpwstr</w:t>
+            </w:r>
+            <w:proofErr w:type="spellEnd"/>
+            <w:r>
+              <w:t xml:space="preserve">&gt;&lt;/property&gt;&lt;property </w:t>
+            </w:r>
+            <w:proofErr w:type="spellStart"/>
+            <w:r>
+              <w:t>fmtid</w:t>
+            </w:r>
+            <w:proofErr w:type="spellEnd"/>
+            <w:r>
+              <w:t xml:space="preserve">="{D5CDD505-2E9C-101B-9397-08002B2CF9AE}" </w:t>
+            </w:r>
+            <w:proofErr w:type="spellStart"/>
+            <w:r>
+              <w:t>pid</w:t>
+            </w:r>
+            <w:proofErr w:type="spellEnd"/>
+            <w:r>
+              <w:t xml:space="preserve">="52" name="Author1_organization_L2"&gt;&lt;vt:lpwstr&gt;&amp;lt;NA&amp;gt;&lt;/vt:lpwstr&gt;&lt;/property&gt;&lt;property </w:t>
+            </w:r>
+            <w:proofErr w:type="spellStart"/>
+            <w:r>
+              <w:t>fmtid</w:t>
+            </w:r>
+            <w:proofErr w:type="spellEnd"/>
+            <w:r>
+              <w:t xml:space="preserve">="{D5CDD505-2E9C-101B-9397-08002B2CF9AE}" </w:t>
+            </w:r>
+            <w:proofErr w:type="spellStart"/>
+            <w:r>
+              <w:t>pid</w:t>
+            </w:r>
+            <w:proofErr w:type="spellEnd"/>
+            <w:r>
+              <w:t xml:space="preserve">="53" name="Author1_Other_organisation"&gt;&lt;vt:lpwstr&gt;&amp;lt;NA&amp;gt;&lt;/vt:lpwstr&gt;&lt;/property&gt;&lt;property </w:t>
+            </w:r>
+            <w:proofErr w:type="spellStart"/>
+            <w:r>
+              <w:t>fmtid</w:t>
+            </w:r>
+            <w:proofErr w:type="spellEnd"/>
+            <w:r>
+              <w:t xml:space="preserve">="{D5CDD505-2E9C-101B-9397-08002B2CF9AE}" </w:t>
+            </w:r>
+            <w:proofErr w:type="spellStart"/>
+            <w:r>
+              <w:t>pid</w:t>
+            </w:r>
+            <w:proofErr w:type="spellEnd"/>
+            <w:r>
+              <w:t xml:space="preserve">="54" name="Author2_Last_name"&gt;&lt;vt:lpwstr&gt;Student&lt;/vt:lpwstr&gt;&lt;/property&gt;&lt;property </w:t>
+            </w:r>
+            <w:proofErr w:type="spellStart"/>
+            <w:r>
+              <w:t>fmtid</w:t>
+            </w:r>
+            <w:proofErr w:type="spellEnd"/>
+            <w:r>
+              <w:t xml:space="preserve">="{D5CDD505-2E9C-101B-9397-08002B2CF9AE}" </w:t>
+            </w:r>
+            <w:proofErr w:type="spellStart"/>
+            <w:r>
+              <w:t>pid</w:t>
+            </w:r>
+            <w:proofErr w:type="spellEnd"/>
+            <w:r>
+              <w:t>="55" name="Author2_First_name"&gt;&lt;</w:t>
+            </w:r>
+            <w:proofErr w:type="spellStart"/>
+            <w:r>
+              <w:t>vt:lpwstr</w:t>
+            </w:r>
+            <w:proofErr w:type="spellEnd"/>
+            <w:r>
+              <w:t>&gt;Fake B.&lt;/</w:t>
+            </w:r>
+            <w:proofErr w:type="spellStart"/>
+            <w:r>
+              <w:t>vt:lpwstr</w:t>
+            </w:r>
+            <w:proofErr w:type="spellEnd"/>
+            <w:r>
+              <w:t xml:space="preserve">&gt;&lt;/property&gt;&lt;property </w:t>
+            </w:r>
+            <w:proofErr w:type="spellStart"/>
+            <w:r>
+              <w:t>fmtid</w:t>
+            </w:r>
+            <w:proofErr w:type="spellEnd"/>
+            <w:r>
+              <w:t xml:space="preserve">="{D5CDD505-2E9C-101B-9397-08002B2CF9AE}" </w:t>
+            </w:r>
+            <w:proofErr w:type="spellStart"/>
+            <w:r>
+              <w:t>pid</w:t>
+            </w:r>
+            <w:proofErr w:type="spellEnd"/>
+            <w:r>
+              <w:t xml:space="preserve">="56" name="Author2_E-mail"&gt;&lt;vt:lpwstr&gt;b@kth.se&lt;/vt:lpwstr&gt;&lt;/property&gt;&lt;property </w:t>
+            </w:r>
+            <w:proofErr w:type="spellStart"/>
+            <w:r>
+              <w:t>fmtid</w:t>
+            </w:r>
+            <w:proofErr w:type="spellEnd"/>
+            <w:r>
+              <w:t xml:space="preserve">="{D5CDD505-2E9C-101B-9397-08002B2CF9AE}" </w:t>
+            </w:r>
+            <w:proofErr w:type="spellStart"/>
+            <w:r>
+              <w:t>pid</w:t>
+            </w:r>
+            <w:proofErr w:type="spellEnd"/>
+            <w:r>
+              <w:t>="57" name="Author2_organization_L1"&gt;&lt;</w:t>
+            </w:r>
+            <w:proofErr w:type="spellStart"/>
+            <w:r>
+              <w:t>vt:lpwstr</w:t>
+            </w:r>
+            <w:proofErr w:type="spellEnd"/>
+            <w:r>
+              <w:t>&gt;School of Architecture and the Built Environment&lt;/</w:t>
+            </w:r>
+            <w:proofErr w:type="spellStart"/>
+            <w:r>
+              <w:t>vt:lpwstr</w:t>
+            </w:r>
+            <w:proofErr w:type="spellEnd"/>
+            <w:r>
+              <w:t xml:space="preserve">&gt;&lt;/property&gt;&lt;property </w:t>
+            </w:r>
+            <w:proofErr w:type="spellStart"/>
+            <w:r>
+              <w:t>fmtid</w:t>
+            </w:r>
+            <w:proofErr w:type="spellEnd"/>
+            <w:r>
+              <w:t xml:space="preserve">="{D5CDD505-2E9C-101B-9397-08002B2CF9AE}" </w:t>
+            </w:r>
+            <w:proofErr w:type="spellStart"/>
+            <w:r>
+              <w:t>pid</w:t>
+            </w:r>
+            <w:proofErr w:type="spellEnd"/>
+            <w:r>
+              <w:t xml:space="preserve">="58" name="Author2_organization_L2"&gt;&lt;vt:lpwstr&gt;&amp;lt;NA&amp;gt;&lt;/vt:lpwstr&gt;&lt;/property&gt;&lt;property </w:t>
+            </w:r>
+            <w:proofErr w:type="spellStart"/>
+            <w:r>
+              <w:t>fmtid</w:t>
+            </w:r>
+            <w:proofErr w:type="spellEnd"/>
+            <w:r>
+              <w:t xml:space="preserve">="{D5CDD505-2E9C-101B-9397-08002B2CF9AE}" </w:t>
+            </w:r>
+            <w:proofErr w:type="spellStart"/>
+            <w:r>
+              <w:t>pid</w:t>
+            </w:r>
+            <w:proofErr w:type="spellEnd"/>
+            <w:r>
+              <w:t xml:space="preserve">="59" name="Author2_Other_organisation"&gt;&lt;vt:lpwstr&gt;&amp;lt;NA&amp;gt;&lt;/vt:lpwstr&gt;&lt;/property&gt;&lt;property </w:t>
+            </w:r>
+            <w:proofErr w:type="spellStart"/>
+            <w:r>
+              <w:t>fmtid</w:t>
+            </w:r>
+            <w:proofErr w:type="spellEnd"/>
+            <w:r>
+              <w:t xml:space="preserve">="{D5CDD505-2E9C-101B-9397-08002B2CF9AE}" </w:t>
+            </w:r>
+            <w:proofErr w:type="spellStart"/>
+            <w:r>
+              <w:t>pid</w:t>
+            </w:r>
+            <w:proofErr w:type="spellEnd"/>
+            <w:r>
+              <w:t>="60" name="Author2_Local User Id"&gt;&lt;</w:t>
+            </w:r>
+            <w:proofErr w:type="spellStart"/>
+            <w:r>
+              <w:t>vt:lpwstr</w:t>
+            </w:r>
+            <w:proofErr w:type="spellEnd"/>
+            <w:r>
+              <w:t>&gt;u100002&lt;/</w:t>
+            </w:r>
+            <w:proofErr w:type="spellStart"/>
+            <w:r>
+              <w:t>vt:lpwstr</w:t>
+            </w:r>
+            <w:proofErr w:type="spellEnd"/>
+            <w:r>
+              <w:t xml:space="preserve">&gt;&lt;/property&gt;&lt;property </w:t>
+            </w:r>
+            <w:proofErr w:type="spellStart"/>
+            <w:r>
+              <w:t>fmtid</w:t>
+            </w:r>
+            <w:proofErr w:type="spellEnd"/>
+            <w:r>
+              <w:t xml:space="preserve">="{D5CDD505-2E9C-101B-9397-08002B2CF9AE}" </w:t>
+            </w:r>
+            <w:proofErr w:type="spellStart"/>
+            <w:r>
+              <w:t>pid</w:t>
+            </w:r>
+            <w:proofErr w:type="spellEnd"/>
+            <w:r>
+              <w:t>="61" name="Subtitle"&gt;&lt;</w:t>
+            </w:r>
+            <w:proofErr w:type="spellStart"/>
+            <w:r>
+              <w:t>vt:lpwstr</w:t>
+            </w:r>
+            <w:proofErr w:type="spellEnd"/>
+            <w:r>
+              <w:t>&gt;An subtitle in the language of the thesis&lt;/</w:t>
+            </w:r>
+            <w:proofErr w:type="spellStart"/>
+            <w:r>
+              <w:t>vt:lpwstr</w:t>
+            </w:r>
+            <w:proofErr w:type="spellEnd"/>
+            <w:r>
+              <w:t>&gt;&lt;/property&gt;&lt;/Properties&gt;</w:t>
             </w:r>
           </w:p>
         </w:tc>
@@ -9107,21 +11808,34 @@
       <w:pPr>
         <w:pStyle w:val="Caption"/>
       </w:pPr>
-      <w:bookmarkStart w:id="27" w:name="_Ref76999640"/>
-      <w:bookmarkStart w:id="28" w:name="_Toc77244794"/>
+      <w:bookmarkStart w:id="25" w:name="_Ref76999640"/>
+      <w:bookmarkStart w:id="26" w:name="_Toc77244794"/>
       <w:r>
         <w:lastRenderedPageBreak/>
         <w:t xml:space="preserve">Figure </w:t>
       </w:r>
-      <w:fldSimple w:instr=" SEQ Figure \* ARABIC ">
-        <w:r>
-          <w:rPr>
-            <w:noProof/>
-          </w:rPr>
-          <w:t>12</w:t>
-        </w:r>
-      </w:fldSimple>
-      <w:bookmarkEnd w:id="27"/>
+      <w:r>
+        <w:fldChar w:fldCharType="begin"/>
+      </w:r>
+      <w:r>
+        <w:instrText xml:space="preserve"> SEQ Figure \* ARABIC </w:instrText>
+      </w:r>
+      <w:r>
+        <w:fldChar w:fldCharType="separate"/>
+      </w:r>
+      <w:r>
+        <w:rPr>
+          <w:noProof/>
+        </w:rPr>
+        <w:t>12</w:t>
+      </w:r>
+      <w:r>
+        <w:rPr>
+          <w:noProof/>
+        </w:rPr>
+        <w:fldChar w:fldCharType="end"/>
+      </w:r>
+      <w:bookmarkEnd w:id="25"/>
       <w:r>
         <w:t xml:space="preserve">: Example </w:t>
       </w:r>
@@ -9129,24 +11843,26 @@
       <w:r>
         <w:t xml:space="preserve">of  </w:t>
       </w:r>
+      <w:proofErr w:type="spellStart"/>
       <w:r>
         <w:t>docProps</w:t>
       </w:r>
+      <w:proofErr w:type="spellEnd"/>
       <w:proofErr w:type="gramEnd"/>
       <w:r>
         <w:t>/custom.xml</w:t>
       </w:r>
-      <w:bookmarkEnd w:id="28"/>
+      <w:bookmarkEnd w:id="26"/>
     </w:p>
     <w:p>
       <w:pPr>
-        <w:pStyle w:val="Heading2"/>
+        <w:pStyle w:val="Heading1"/>
       </w:pPr>
-      <w:bookmarkStart w:id="29" w:name="_Toc77244781"/>
+      <w:bookmarkStart w:id="27" w:name="_Toc77244781"/>
       <w:r>
         <w:t>Using bookmarks for keywords and abstracts</w:t>
       </w:r>
-      <w:bookmarkEnd w:id="29"/>
+      <w:bookmarkEnd w:id="27"/>
     </w:p>
     <w:p>
       <w:pPr>
@@ -9253,24 +11969,37 @@
       <w:pPr>
         <w:pStyle w:val="Caption"/>
       </w:pPr>
-      <w:bookmarkStart w:id="30" w:name="_Ref77076792"/>
-      <w:bookmarkStart w:id="31" w:name="_Toc77244795"/>
+      <w:bookmarkStart w:id="28" w:name="_Ref77076792"/>
+      <w:bookmarkStart w:id="29" w:name="_Toc77244795"/>
       <w:r>
         <w:t xml:space="preserve">Figure </w:t>
       </w:r>
-      <w:fldSimple w:instr=" SEQ Figure \* ARABIC ">
-        <w:r>
-          <w:rPr>
-            <w:noProof/>
-          </w:rPr>
-          <w:t>13</w:t>
-        </w:r>
-      </w:fldSimple>
-      <w:bookmarkEnd w:id="30"/>
+      <w:r>
+        <w:fldChar w:fldCharType="begin"/>
+      </w:r>
+      <w:r>
+        <w:instrText xml:space="preserve"> SEQ Figure \* ARABIC </w:instrText>
+      </w:r>
+      <w:r>
+        <w:fldChar w:fldCharType="separate"/>
+      </w:r>
+      <w:r>
+        <w:rPr>
+          <w:noProof/>
+        </w:rPr>
+        <w:t>13</w:t>
+      </w:r>
+      <w:r>
+        <w:rPr>
+          <w:noProof/>
+        </w:rPr>
+        <w:fldChar w:fldCharType="end"/>
+      </w:r>
+      <w:bookmarkEnd w:id="28"/>
       <w:r>
         <w:t>: For DIVA data with abstracts and keywords</w:t>
       </w:r>
-      <w:bookmarkEnd w:id="31"/>
+      <w:bookmarkEnd w:id="29"/>
     </w:p>
     <w:p>
       <w:pPr>
@@ -9401,24 +12130,37 @@
       <w:pPr>
         <w:pStyle w:val="Caption"/>
       </w:pPr>
-      <w:bookmarkStart w:id="32" w:name="_Ref77077642"/>
-      <w:bookmarkStart w:id="33" w:name="_Toc77244796"/>
+      <w:bookmarkStart w:id="30" w:name="_Ref77077642"/>
+      <w:bookmarkStart w:id="31" w:name="_Toc77244796"/>
       <w:r>
         <w:t xml:space="preserve">Figure </w:t>
       </w:r>
-      <w:fldSimple w:instr=" SEQ Figure \* ARABIC ">
-        <w:r>
-          <w:rPr>
-            <w:noProof/>
-          </w:rPr>
-          <w:t>14</w:t>
-        </w:r>
-      </w:fldSimple>
-      <w:bookmarkEnd w:id="32"/>
+      <w:r>
+        <w:fldChar w:fldCharType="begin"/>
+      </w:r>
+      <w:r>
+        <w:instrText xml:space="preserve"> SEQ Figure \* ARABIC </w:instrText>
+      </w:r>
+      <w:r>
+        <w:fldChar w:fldCharType="separate"/>
+      </w:r>
+      <w:r>
+        <w:rPr>
+          <w:noProof/>
+        </w:rPr>
+        <w:t>14</w:t>
+      </w:r>
+      <w:r>
+        <w:rPr>
+          <w:noProof/>
+        </w:rPr>
+        <w:fldChar w:fldCharType="end"/>
+      </w:r>
+      <w:bookmarkEnd w:id="30"/>
       <w:r>
         <w:t>: Establishing a bookmark</w:t>
       </w:r>
-      <w:bookmarkEnd w:id="33"/>
+      <w:bookmarkEnd w:id="31"/>
     </w:p>
     <w:p>
       <w:pPr>
@@ -9497,20 +12239,33 @@
       <w:pPr>
         <w:pStyle w:val="Caption"/>
       </w:pPr>
-      <w:bookmarkStart w:id="34" w:name="_Ref77077643"/>
-      <w:bookmarkStart w:id="35" w:name="_Toc77244797"/>
+      <w:bookmarkStart w:id="32" w:name="_Ref77077643"/>
+      <w:bookmarkStart w:id="33" w:name="_Toc77244797"/>
       <w:r>
         <w:t xml:space="preserve">Figure </w:t>
       </w:r>
-      <w:fldSimple w:instr=" SEQ Figure \* ARABIC ">
-        <w:r>
-          <w:rPr>
-            <w:noProof/>
-          </w:rPr>
-          <w:t>15</w:t>
-        </w:r>
-      </w:fldSimple>
-      <w:bookmarkEnd w:id="34"/>
+      <w:r>
+        <w:fldChar w:fldCharType="begin"/>
+      </w:r>
+      <w:r>
+        <w:instrText xml:space="preserve"> SEQ Figure \* ARABIC </w:instrText>
+      </w:r>
+      <w:r>
+        <w:fldChar w:fldCharType="separate"/>
+      </w:r>
+      <w:r>
+        <w:rPr>
+          <w:noProof/>
+        </w:rPr>
+        <w:t>15</w:t>
+      </w:r>
+      <w:r>
+        <w:rPr>
+          <w:noProof/>
+        </w:rPr>
+        <w:fldChar w:fldCharType="end"/>
+      </w:r>
+      <w:bookmarkEnd w:id="32"/>
       <w:r>
         <w:t xml:space="preserve">: </w:t>
       </w:r>
@@ -9520,7 +12275,7 @@
       <w:r>
         <w:t xml:space="preserve"> a bookmark</w:t>
       </w:r>
-      <w:bookmarkEnd w:id="35"/>
+      <w:bookmarkEnd w:id="33"/>
     </w:p>
     <w:p>
       <w:pPr>
@@ -9589,10 +12344,21 @@
         <w:rPr>
           <w:b/>
         </w:rPr>
-        <w:t>bookmark text</w:t>
-      </w:r>
-      <w:r>
-        <w:t xml:space="preserve">.The result after click to insert the selected bookmark is shown in </w:t>
+        <w:t xml:space="preserve">bookmark </w:t>
+      </w:r>
+      <w:proofErr w:type="spellStart"/>
+      <w:r>
+        <w:rPr>
+          <w:b/>
+        </w:rPr>
+        <w:t>text</w:t>
+      </w:r>
+      <w:r>
+        <w:t>.The</w:t>
+      </w:r>
+      <w:proofErr w:type="spellEnd"/>
+      <w:r>
+        <w:t xml:space="preserve"> result after click to insert the selected bookmark is shown in </w:t>
       </w:r>
       <w:r>
         <w:fldChar w:fldCharType="begin"/>
@@ -9692,27 +12458,40 @@
       <w:pPr>
         <w:pStyle w:val="Caption"/>
       </w:pPr>
-      <w:bookmarkStart w:id="36" w:name="_Ref77077655"/>
-      <w:bookmarkStart w:id="37" w:name="_Toc77244798"/>
+      <w:bookmarkStart w:id="34" w:name="_Ref77077655"/>
+      <w:bookmarkStart w:id="35" w:name="_Toc77244798"/>
       <w:r>
         <w:t xml:space="preserve">Figure </w:t>
       </w:r>
-      <w:fldSimple w:instr=" SEQ Figure \* ARABIC ">
-        <w:r>
-          <w:rPr>
-            <w:noProof/>
-          </w:rPr>
-          <w:t>16</w:t>
-        </w:r>
-      </w:fldSimple>
-      <w:bookmarkEnd w:id="36"/>
+      <w:r>
+        <w:fldChar w:fldCharType="begin"/>
+      </w:r>
+      <w:r>
+        <w:instrText xml:space="preserve"> SEQ Figure \* ARABIC </w:instrText>
+      </w:r>
+      <w:r>
+        <w:fldChar w:fldCharType="separate"/>
+      </w:r>
+      <w:r>
+        <w:rPr>
+          <w:noProof/>
+        </w:rPr>
+        <w:t>16</w:t>
+      </w:r>
+      <w:r>
+        <w:rPr>
+          <w:noProof/>
+        </w:rPr>
+        <w:fldChar w:fldCharType="end"/>
+      </w:r>
+      <w:bookmarkEnd w:id="34"/>
       <w:r>
         <w:t xml:space="preserve">: </w:t>
       </w:r>
       <w:r>
         <w:t>Set insertion mark to insert the cross reference</w:t>
       </w:r>
-      <w:bookmarkEnd w:id="37"/>
+      <w:bookmarkEnd w:id="35"/>
     </w:p>
     <w:p/>
     <w:p>
@@ -9792,27 +12571,40 @@
       <w:pPr>
         <w:pStyle w:val="Caption"/>
       </w:pPr>
-      <w:bookmarkStart w:id="38" w:name="_Ref77077678"/>
-      <w:bookmarkStart w:id="39" w:name="_Toc77244799"/>
+      <w:bookmarkStart w:id="36" w:name="_Ref77077678"/>
+      <w:bookmarkStart w:id="37" w:name="_Toc77244799"/>
       <w:r>
         <w:t xml:space="preserve">Figure </w:t>
       </w:r>
-      <w:fldSimple w:instr=" SEQ Figure \* ARABIC ">
-        <w:r>
-          <w:rPr>
-            <w:noProof/>
-          </w:rPr>
-          <w:t>17</w:t>
-        </w:r>
-      </w:fldSimple>
-      <w:bookmarkEnd w:id="38"/>
+      <w:r>
+        <w:fldChar w:fldCharType="begin"/>
+      </w:r>
+      <w:r>
+        <w:instrText xml:space="preserve"> SEQ Figure \* ARABIC </w:instrText>
+      </w:r>
+      <w:r>
+        <w:fldChar w:fldCharType="separate"/>
+      </w:r>
+      <w:r>
+        <w:rPr>
+          <w:noProof/>
+        </w:rPr>
+        <w:t>17</w:t>
+      </w:r>
+      <w:r>
+        <w:rPr>
+          <w:noProof/>
+        </w:rPr>
+        <w:fldChar w:fldCharType="end"/>
+      </w:r>
+      <w:bookmarkEnd w:id="36"/>
       <w:r>
         <w:t xml:space="preserve">: </w:t>
       </w:r>
       <w:r>
         <w:t>Select the bookmark and set the insert references to “Bookmark text”</w:t>
       </w:r>
-      <w:bookmarkEnd w:id="39"/>
+      <w:bookmarkEnd w:id="37"/>
     </w:p>
     <w:p/>
     <w:p>
@@ -9893,8 +12685,303 @@
       <w:pPr>
         <w:pStyle w:val="Caption"/>
       </w:pPr>
-      <w:bookmarkStart w:id="40" w:name="_Ref77077702"/>
-      <w:bookmarkStart w:id="41" w:name="_Toc77244800"/>
+      <w:bookmarkStart w:id="38" w:name="_Ref77077702"/>
+      <w:bookmarkStart w:id="39" w:name="_Toc77244800"/>
+      <w:r>
+        <w:t xml:space="preserve">Figure </w:t>
+      </w:r>
+      <w:r>
+        <w:fldChar w:fldCharType="begin"/>
+      </w:r>
+      <w:r>
+        <w:instrText xml:space="preserve"> SEQ Figure \* ARABIC </w:instrText>
+      </w:r>
+      <w:r>
+        <w:fldChar w:fldCharType="separate"/>
+      </w:r>
+      <w:r>
+        <w:rPr>
+          <w:noProof/>
+        </w:rPr>
+        <w:t>18</w:t>
+      </w:r>
+      <w:r>
+        <w:rPr>
+          <w:noProof/>
+        </w:rPr>
+        <w:fldChar w:fldCharType="end"/>
+      </w:r>
+      <w:bookmarkEnd w:id="38"/>
+      <w:r>
+        <w:t xml:space="preserve">: </w:t>
+      </w:r>
+      <w:r>
+        <w:t xml:space="preserve">After clicking to insert the </w:t>
+      </w:r>
+      <w:proofErr w:type="spellStart"/>
+      <w:r>
+        <w:t>bookmed</w:t>
+      </w:r>
+      <w:proofErr w:type="spellEnd"/>
+      <w:r>
+        <w:t xml:space="preserve"> text</w:t>
+      </w:r>
+      <w:bookmarkEnd w:id="39"/>
+    </w:p>
+    <w:p>
+      <w:pPr>
+        <w:pStyle w:val="Heading1"/>
+      </w:pPr>
+      <w:bookmarkStart w:id="40" w:name="_Toc77244782"/>
+      <w:r>
+        <w:t>Limitations with DOCX template</w:t>
+      </w:r>
+      <w:bookmarkEnd w:id="40"/>
+    </w:p>
+    <w:p>
+      <w:pPr>
+        <w:pStyle w:val="BodyText"/>
+      </w:pPr>
+      <w:r>
+        <w:t xml:space="preserve">I have been unable to figure out how to get the language used in the document to automatically compute and enter the language for the Main title (and subtitle) and alternative title (and subtitle) for the “For DIVA” </w:t>
+      </w:r>
+      <w:proofErr w:type="spellStart"/>
+      <w:r>
+        <w:t>dat</w:t>
+      </w:r>
+      <w:proofErr w:type="spellEnd"/>
+      <w:r>
+        <w:t xml:space="preserve"> so these strings “</w:t>
+      </w:r>
+      <w:proofErr w:type="spellStart"/>
+      <w:r>
+        <w:t>eng</w:t>
+      </w:r>
+      <w:proofErr w:type="spellEnd"/>
+      <w:r>
+        <w:t>” and “</w:t>
+      </w:r>
+      <w:proofErr w:type="spellStart"/>
+      <w:r>
+        <w:t>swe</w:t>
+      </w:r>
+      <w:proofErr w:type="spellEnd"/>
+      <w:r>
+        <w:t xml:space="preserve">” have to be entered manually. </w:t>
+      </w:r>
+      <w:r>
+        <w:t xml:space="preserve">Additionally, I have manually </w:t>
+      </w:r>
+      <w:proofErr w:type="spellStart"/>
+      <w:r>
+        <w:t>seletected</w:t>
+      </w:r>
+      <w:proofErr w:type="spellEnd"/>
+      <w:r>
+        <w:t xml:space="preserve"> the text and named the bookmarks for the two abstracts and two sets of keywords. This should probably be automated in some way that can also support additional abstracts and keywords in additional languages.</w:t>
+      </w:r>
+    </w:p>
+    <w:p>
+      <w:pPr>
+        <w:pStyle w:val="BodyText"/>
+      </w:pPr>
+      <w:r>
+        <w:t>However, at the cost of setting the values of the custom document properties and the cost of manually setting the bookmarks for the abstracts and k</w:t>
+      </w:r>
+      <w:r>
+        <w:t>e</w:t>
+      </w:r>
+      <w:bookmarkStart w:id="41" w:name="_GoBack"/>
+      <w:bookmarkEnd w:id="41"/>
+      <w:r>
+        <w:t>ywords – then all of the subsequent automation works (i.e. extracting the JSON, and then using the JSON to make announcements, make a cover, and make a MODS file for inserting into DiVA).</w:t>
+      </w:r>
+    </w:p>
+    <w:p>
+      <w:pPr>
+        <w:pStyle w:val="BodyText"/>
+      </w:pPr>
+      <w:r>
+        <w:t xml:space="preserve">I </w:t>
+      </w:r>
+      <w:r>
+        <w:t xml:space="preserve">have not </w:t>
+      </w:r>
+      <w:r>
+        <w:t>modified the Swedish language version of the DOCX template. This remains as future work.</w:t>
+      </w:r>
+    </w:p>
+    <w:p>
+      <w:pPr>
+        <w:pStyle w:val="Heading1"/>
+      </w:pPr>
+      <w:r>
+        <w:t xml:space="preserve">Notes about </w:t>
+      </w:r>
+      <w:r>
+        <w:t>Advanced Properties dialog</w:t>
+      </w:r>
+    </w:p>
+    <w:p>
+      <w:pPr>
+        <w:pStyle w:val="BodyText"/>
+      </w:pPr>
+      <w:r>
+        <w:t>Unfortunately, it seems (at least in Windows 2010</w:t>
+      </w:r>
+      <w:r>
+        <w:t xml:space="preserve"> and Office 365</w:t>
+      </w:r>
+      <w:r>
+        <w:t>) that one cannot resize the whole dialog box, but one can move the boundary between the 1</w:t>
+      </w:r>
+      <w:r>
+        <w:rPr>
+          <w:vertAlign w:val="superscript"/>
+        </w:rPr>
+        <w:t>st</w:t>
+      </w:r>
+      <w:r>
+        <w:t xml:space="preserve"> and 2</w:t>
+      </w:r>
+      <w:r>
+        <w:rPr>
+          <w:vertAlign w:val="superscript"/>
+        </w:rPr>
+        <w:t>nd</w:t>
+      </w:r>
+      <w:r>
+        <w:t xml:space="preserve"> columns, to make it easier to see </w:t>
+      </w:r>
+      <w:r>
+        <w:lastRenderedPageBreak/>
+        <w:t xml:space="preserve">the field names – as shown in </w:t>
+      </w:r>
+      <w:r>
+        <w:fldChar w:fldCharType="begin"/>
+      </w:r>
+      <w:r>
+        <w:instrText xml:space="preserve"> REF _Ref77256089 \h </w:instrText>
+      </w:r>
+      <w:r>
+        <w:fldChar w:fldCharType="separate"/>
+      </w:r>
+      <w:r>
+        <w:t xml:space="preserve">Figure </w:t>
+      </w:r>
+      <w:r>
+        <w:rPr>
+          <w:noProof/>
+        </w:rPr>
+        <w:t>19</w:t>
+      </w:r>
+      <w:r>
+        <w:fldChar w:fldCharType="end"/>
+      </w:r>
+      <w:r>
+        <w:t>. This makes it easier to see some of the longer field names.</w:t>
+      </w:r>
+      <w:r>
+        <w:t xml:space="preserve"> The Office 365 version (after resizing) is shown in </w:t>
+      </w:r>
+      <w:r>
+        <w:fldChar w:fldCharType="begin"/>
+      </w:r>
+      <w:r>
+        <w:instrText xml:space="preserve"> REF _Ref77257480 \h </w:instrText>
+      </w:r>
+      <w:r>
+        <w:fldChar w:fldCharType="separate"/>
+      </w:r>
+      <w:r>
+        <w:t xml:space="preserve">Figure </w:t>
+      </w:r>
+      <w:r>
+        <w:rPr>
+          <w:noProof/>
+        </w:rPr>
+        <w:t>20</w:t>
+      </w:r>
+      <w:r>
+        <w:fldChar w:fldCharType="end"/>
+      </w:r>
+      <w:r>
+        <w:t>.</w:t>
+      </w:r>
+    </w:p>
+    <w:tbl>
+      <w:tblPr>
+        <w:tblStyle w:val="TableGrid"/>
+        <w:tblW w:w="0" w:type="auto"/>
+        <w:tblLook w:val="04A0" w:firstRow="1" w:lastRow="0" w:firstColumn="1" w:lastColumn="0" w:noHBand="0" w:noVBand="1"/>
+      </w:tblPr>
+      <w:tblGrid>
+        <w:gridCol w:w="9289"/>
+      </w:tblGrid>
+      <w:tr>
+        <w:tc>
+          <w:tcPr>
+            <w:tcW w:w="9289" w:type="dxa"/>
+          </w:tcPr>
+          <w:p>
+            <w:pPr>
+              <w:keepNext/>
+            </w:pPr>
+            <w:r>
+              <w:rPr>
+                <w:noProof/>
+              </w:rPr>
+              <w:drawing>
+                <wp:inline distT="0" distB="0" distL="0" distR="0" wp14:anchorId="704100AB" wp14:editId="08C38FFE">
+                  <wp:extent cx="3477107" cy="3856129"/>
+                  <wp:effectExtent l="0" t="0" r="9525" b="0"/>
+                  <wp:docPr id="1" name="Picture 1"/>
+                  <wp:cNvGraphicFramePr>
+                    <a:graphicFrameLocks xmlns:a="http://schemas.openxmlformats.org/drawingml/2006/main" noChangeAspect="1"/>
+                  </wp:cNvGraphicFramePr>
+                  <a:graphic xmlns:a="http://schemas.openxmlformats.org/drawingml/2006/main">
+                    <a:graphicData uri="http://schemas.openxmlformats.org/drawingml/2006/picture">
+                      <pic:pic xmlns:pic="http://schemas.openxmlformats.org/drawingml/2006/picture">
+                        <pic:nvPicPr>
+                          <pic:cNvPr id="0" name="resize-first-column-of-advanced-properties-menu-Screenshot_20210715_153440.png"/>
+                          <pic:cNvPicPr/>
+                        </pic:nvPicPr>
+                        <pic:blipFill>
+                          <a:blip r:embed="rId27">
+                            <a:extLst>
+                              <a:ext uri="{28A0092B-C50C-407E-A947-70E740481C1C}">
+                                <a14:useLocalDpi xmlns:a14="http://schemas.microsoft.com/office/drawing/2010/main" val="0"/>
+                              </a:ext>
+                            </a:extLst>
+                          </a:blip>
+                          <a:stretch>
+                            <a:fillRect/>
+                          </a:stretch>
+                        </pic:blipFill>
+                        <pic:spPr>
+                          <a:xfrm>
+                            <a:off x="0" y="0"/>
+                            <a:ext cx="3477107" cy="3856129"/>
+                          </a:xfrm>
+                          <a:prstGeom prst="rect">
+                            <a:avLst/>
+                          </a:prstGeom>
+                        </pic:spPr>
+                      </pic:pic>
+                    </a:graphicData>
+                  </a:graphic>
+                </wp:inline>
+              </w:drawing>
+            </w:r>
+          </w:p>
+        </w:tc>
+      </w:tr>
+    </w:tbl>
+    <w:p>
+      <w:pPr>
+        <w:pStyle w:val="Caption"/>
+      </w:pPr>
+      <w:bookmarkStart w:id="42" w:name="_Ref77256089"/>
       <w:r>
         <w:t xml:space="preserve">Figure </w:t>
       </w:r>
@@ -9903,63 +12990,116 @@
           <w:rPr>
             <w:noProof/>
           </w:rPr>
-          <w:t>18</w:t>
+          <w:t>19</w:t>
         </w:r>
       </w:fldSimple>
-      <w:bookmarkEnd w:id="40"/>
-      <w:r>
-        <w:t xml:space="preserve">: </w:t>
-      </w:r>
-      <w:r>
-        <w:t>After clicking to insert the bookmed text</w:t>
-      </w:r>
-      <w:bookmarkEnd w:id="41"/>
+      <w:bookmarkEnd w:id="42"/>
+      <w:r>
+        <w:t>: Changing column width</w:t>
+      </w:r>
     </w:p>
+    <w:tbl>
+      <w:tblPr>
+        <w:tblStyle w:val="TableGrid"/>
+        <w:tblW w:w="0" w:type="auto"/>
+        <w:tblLook w:val="04A0" w:firstRow="1" w:lastRow="0" w:firstColumn="1" w:lastColumn="0" w:noHBand="0" w:noVBand="1"/>
+      </w:tblPr>
+      <w:tblGrid>
+        <w:gridCol w:w="9289"/>
+      </w:tblGrid>
+      <w:tr>
+        <w:tc>
+          <w:tcPr>
+            <w:tcW w:w="9289" w:type="dxa"/>
+          </w:tcPr>
+          <w:p>
+            <w:pPr>
+              <w:keepNext/>
+            </w:pPr>
+            <w:r>
+              <w:rPr>
+                <w:noProof/>
+              </w:rPr>
+              <w:lastRenderedPageBreak/>
+              <w:drawing>
+                <wp:inline distT="0" distB="0" distL="0" distR="0" wp14:anchorId="5177BE17" wp14:editId="79C468BF">
+                  <wp:extent cx="4781751" cy="5321344"/>
+                  <wp:effectExtent l="0" t="0" r="0" b="0"/>
+                  <wp:docPr id="2" name="Picture 2"/>
+                  <wp:cNvGraphicFramePr>
+                    <a:graphicFrameLocks xmlns:a="http://schemas.openxmlformats.org/drawingml/2006/main" noChangeAspect="1"/>
+                  </wp:cNvGraphicFramePr>
+                  <a:graphic xmlns:a="http://schemas.openxmlformats.org/drawingml/2006/main">
+                    <a:graphicData uri="http://schemas.openxmlformats.org/drawingml/2006/picture">
+                      <pic:pic xmlns:pic="http://schemas.openxmlformats.org/drawingml/2006/picture">
+                        <pic:nvPicPr>
+                          <pic:cNvPr id="0" name="advanced-properties-office365-Screenshot_20210715_160132.png"/>
+                          <pic:cNvPicPr/>
+                        </pic:nvPicPr>
+                        <pic:blipFill>
+                          <a:blip r:embed="rId28">
+                            <a:extLst>
+                              <a:ext uri="{28A0092B-C50C-407E-A947-70E740481C1C}">
+                                <a14:useLocalDpi xmlns:a14="http://schemas.microsoft.com/office/drawing/2010/main" val="0"/>
+                              </a:ext>
+                            </a:extLst>
+                          </a:blip>
+                          <a:stretch>
+                            <a:fillRect/>
+                          </a:stretch>
+                        </pic:blipFill>
+                        <pic:spPr>
+                          <a:xfrm>
+                            <a:off x="0" y="0"/>
+                            <a:ext cx="4781751" cy="5321344"/>
+                          </a:xfrm>
+                          <a:prstGeom prst="rect">
+                            <a:avLst/>
+                          </a:prstGeom>
+                        </pic:spPr>
+                      </pic:pic>
+                    </a:graphicData>
+                  </a:graphic>
+                </wp:inline>
+              </w:drawing>
+            </w:r>
+          </w:p>
+        </w:tc>
+      </w:tr>
+    </w:tbl>
     <w:p>
       <w:pPr>
-        <w:pStyle w:val="Heading2"/>
+        <w:pStyle w:val="Caption"/>
       </w:pPr>
-      <w:bookmarkStart w:id="42" w:name="_Toc77244782"/>
-      <w:r>
-        <w:t>Limitations with DOCX template</w:t>
-      </w:r>
-      <w:bookmarkEnd w:id="42"/>
-    </w:p>
-    <w:p>
-      <w:pPr>
-        <w:pStyle w:val="BodyText"/>
-      </w:pPr>
-      <w:r>
-        <w:t xml:space="preserve">I have been unable to figure out how to get the language used in the document to automatically compute and enter the language for the Main title (and subtitle) and alternative title (and subtitle) for the “For DIVA” dat so these strings “eng” and “swe” have to be entered manually. </w:t>
-      </w:r>
-      <w:r>
-        <w:t>Additionally, I have manually seletected the text and named the bookmarks for the two abstracts and two sets of keywords. This should probably be automated in some way that can also support additional abstracts and keywords in additional languages.</w:t>
-      </w:r>
-    </w:p>
-    <w:p>
-      <w:pPr>
-        <w:pStyle w:val="BodyText"/>
-      </w:pPr>
-      <w:r>
-        <w:t>However, at the cost of setting the values of the custom document properties and the cost of manually setting the bookmarks for the abstracts and kywords – then all of the subsequent automation works (i.e. extracting the JSON, and then using the JSON to make announcements, make a cover, and make a MODS file for inserting into DiVA).</w:t>
-      </w:r>
-    </w:p>
-    <w:p>
-      <w:pPr>
-        <w:pStyle w:val="BodyText"/>
-      </w:pPr>
-      <w:r>
-        <w:t>Currently there is no support for TRITA numbers in the DOCX template nor have I modified the Swedish language version of the DOCX template. This remains as future work.</w:t>
-      </w:r>
-    </w:p>
-    <w:bookmarkEnd w:id="0"/>
-    <w:p>
-      <w:pPr>
-        <w:pStyle w:val="Bibliography"/>
+      <w:bookmarkStart w:id="43" w:name="_Ref77257480"/>
+      <w:r>
+        <w:t xml:space="preserve">Figure </w:t>
+      </w:r>
+      <w:r>
+        <w:fldChar w:fldCharType="begin"/>
+      </w:r>
+      <w:r>
+        <w:instrText xml:space="preserve"> SEQ Figure \* ARABIC </w:instrText>
+      </w:r>
+      <w:r>
+        <w:fldChar w:fldCharType="separate"/>
+      </w:r>
+      <w:r>
         <w:rPr>
-          <w:sz w:val="20"/>
+          <w:noProof/>
         </w:rPr>
-      </w:pPr>
+        <w:t>20</w:t>
+      </w:r>
+      <w:r>
+        <w:rPr>
+          <w:noProof/>
+        </w:rPr>
+        <w:fldChar w:fldCharType="end"/>
+      </w:r>
+      <w:bookmarkEnd w:id="43"/>
+      <w:r>
+        <w:t>: Office 365 Advanced properties dialog</w:t>
+      </w:r>
     </w:p>
     <w:sectPr>
       <w:footnotePr>
@@ -10034,7 +13174,7 @@
           <w:rPr>
             <w:noProof/>
           </w:rPr>
-          <w:t>1</w:t>
+          <w:t>19</w:t>
         </w:r>
         <w:r>
           <w:rPr>
@@ -13645,7 +16785,7 @@
   <a:extraClrSchemeLst/>
   <a:extLst>
     <a:ext uri="{05A4C25C-085E-4340-85A3-A5531E510DB2}">
-      <thm15:themeFamily xmlns:thm15="http://schemas.microsoft.com/office/thememl/2012/main" xmlns="" name="Office Theme" id="{62F939B6-93AF-4DB8-9C6B-D6C7DFDC589F}" vid="{4A3C46E8-61CC-4603-A589-7422A47A8E4A}"/>
+      <thm15:themeFamily xmlns="" xmlns:thm15="http://schemas.microsoft.com/office/thememl/2012/main" name="Office Theme" id="{62F939B6-93AF-4DB8-9C6B-D6C7DFDC589F}" vid="{4A3C46E8-61CC-4603-A589-7422A47A8E4A}"/>
     </a:ext>
   </a:extLst>
 </a:theme>
@@ -13656,7 +16796,7 @@
 </file>
 
 <file path=customXml/itemProps1.xml><?xml version="1.0" encoding="utf-8"?>
-<ds:datastoreItem xmlns:ds="http://schemas.openxmlformats.org/officeDocument/2006/customXml" ds:itemID="{30B29A4B-04A4-4847-B3DC-6576E74438D1}">
+<ds:datastoreItem xmlns:ds="http://schemas.openxmlformats.org/officeDocument/2006/customXml" ds:itemID="{14152709-2AB4-4889-BFED-D5FD43687606}">
   <ds:schemaRefs>
     <ds:schemaRef ds:uri="http://schemas.openxmlformats.org/officeDocument/2006/bibliography"/>
   </ds:schemaRefs>

</xml_diff>

<commit_message>
Added documentation relating the various bits of information that are used and how they are set with LaTeX macros or DOCX DocProperties. Also how LaTeX labels and DOCX bookmarks are used to access information.
</commit_message>
<xml_diff>
--- a/Some_reasons_for_a_standard_thesis_template-for-DOCX.docx
+++ b/Some_reasons_for_a_standard_thesis_template-for-DOCX.docx
@@ -2098,27 +2098,14 @@
       <w:r>
         <w:t xml:space="preserve">Figure </w:t>
       </w:r>
-      <w:r>
-        <w:fldChar w:fldCharType="begin"/>
-      </w:r>
-      <w:r>
-        <w:instrText xml:space="preserve"> SEQ Figure \* ARABIC </w:instrText>
-      </w:r>
-      <w:r>
-        <w:fldChar w:fldCharType="separate"/>
-      </w:r>
-      <w:r>
-        <w:rPr>
-          <w:noProof/>
-        </w:rPr>
-        <w:t>1</w:t>
-      </w:r>
-      <w:r>
-        <w:rPr>
-          <w:noProof/>
-        </w:rPr>
-        <w:fldChar w:fldCharType="end"/>
-      </w:r>
+      <w:fldSimple w:instr=" SEQ Figure \* ARABIC ">
+        <w:r>
+          <w:rPr>
+            <w:noProof/>
+          </w:rPr>
+          <w:t>1</w:t>
+        </w:r>
+      </w:fldSimple>
       <w:bookmarkEnd w:id="1"/>
       <w:r>
         <w:t>: Select the Advanced Properties menu</w:t>
@@ -2237,27 +2224,14 @@
       <w:r>
         <w:t xml:space="preserve">Figure </w:t>
       </w:r>
-      <w:r>
-        <w:fldChar w:fldCharType="begin"/>
-      </w:r>
-      <w:r>
-        <w:instrText xml:space="preserve"> SEQ Figure \* ARABIC </w:instrText>
-      </w:r>
-      <w:r>
-        <w:fldChar w:fldCharType="separate"/>
-      </w:r>
-      <w:r>
-        <w:rPr>
-          <w:noProof/>
-        </w:rPr>
-        <w:t>2</w:t>
-      </w:r>
-      <w:r>
-        <w:rPr>
-          <w:noProof/>
-        </w:rPr>
-        <w:fldChar w:fldCharType="end"/>
-      </w:r>
+      <w:fldSimple w:instr=" SEQ Figure \* ARABIC ">
+        <w:r>
+          <w:rPr>
+            <w:noProof/>
+          </w:rPr>
+          <w:t>2</w:t>
+        </w:r>
+      </w:fldSimple>
       <w:bookmarkEnd w:id="3"/>
       <w:r>
         <w:t xml:space="preserve">: Defining the first author’s last name as the field </w:t>
@@ -2401,30 +2375,14 @@
       <w:r>
         <w:t xml:space="preserve">Figure </w:t>
       </w:r>
-      <w:r>
-        <w:fldChar w:fldCharType="begin"/>
-      </w:r>
-      <w:r>
-        <w:instrText xml:space="preserve"> SEQ Figure \</w:instrText>
-      </w:r>
-      <w:r>
-        <w:instrText xml:space="preserve">* ARABIC </w:instrText>
-      </w:r>
-      <w:r>
-        <w:fldChar w:fldCharType="separate"/>
-      </w:r>
-      <w:r>
-        <w:rPr>
-          <w:noProof/>
-        </w:rPr>
-        <w:t>3</w:t>
-      </w:r>
-      <w:r>
-        <w:rPr>
-          <w:noProof/>
-        </w:rPr>
-        <w:fldChar w:fldCharType="end"/>
-      </w:r>
+      <w:fldSimple w:instr=" SEQ Figure \* ARABIC ">
+        <w:r>
+          <w:rPr>
+            <w:noProof/>
+          </w:rPr>
+          <w:t>3</w:t>
+        </w:r>
+      </w:fldSimple>
       <w:bookmarkEnd w:id="5"/>
       <w:r>
         <w:t>: Quick Parts Menu</w:t>
@@ -2509,27 +2467,14 @@
       <w:r>
         <w:t xml:space="preserve">Figure </w:t>
       </w:r>
-      <w:r>
-        <w:fldChar w:fldCharType="begin"/>
-      </w:r>
-      <w:r>
-        <w:instrText xml:space="preserve"> SEQ Figure \* ARABIC </w:instrText>
-      </w:r>
-      <w:r>
-        <w:fldChar w:fldCharType="separate"/>
-      </w:r>
-      <w:r>
-        <w:rPr>
-          <w:noProof/>
-        </w:rPr>
-        <w:t>4</w:t>
-      </w:r>
-      <w:r>
-        <w:rPr>
-          <w:noProof/>
-        </w:rPr>
-        <w:fldChar w:fldCharType="end"/>
-      </w:r>
+      <w:fldSimple w:instr=" SEQ Figure \* ARABIC ">
+        <w:r>
+          <w:rPr>
+            <w:noProof/>
+          </w:rPr>
+          <w:t>4</w:t>
+        </w:r>
+      </w:fldSimple>
       <w:bookmarkEnd w:id="7"/>
       <w:r>
         <w:t>: The “Field” menu item from the Quick Parts menu</w:t>
@@ -2684,27 +2629,14 @@
       <w:r>
         <w:t xml:space="preserve">Figure </w:t>
       </w:r>
-      <w:r>
-        <w:fldChar w:fldCharType="begin"/>
-      </w:r>
-      <w:r>
-        <w:instrText xml:space="preserve"> SEQ Figure \* ARABIC </w:instrText>
-      </w:r>
-      <w:r>
-        <w:fldChar w:fldCharType="separate"/>
-      </w:r>
-      <w:r>
-        <w:rPr>
-          <w:noProof/>
-        </w:rPr>
-        <w:t>5</w:t>
-      </w:r>
-      <w:r>
-        <w:rPr>
-          <w:noProof/>
-        </w:rPr>
-        <w:fldChar w:fldCharType="end"/>
-      </w:r>
+      <w:fldSimple w:instr=" SEQ Figure \* ARABIC ">
+        <w:r>
+          <w:rPr>
+            <w:noProof/>
+          </w:rPr>
+          <w:t>5</w:t>
+        </w:r>
+      </w:fldSimple>
       <w:bookmarkEnd w:id="9"/>
       <w:r>
         <w:t xml:space="preserve">: </w:t>
@@ -2813,27 +2745,14 @@
       <w:r>
         <w:t xml:space="preserve">Figure </w:t>
       </w:r>
-      <w:r>
-        <w:fldChar w:fldCharType="begin"/>
-      </w:r>
-      <w:r>
-        <w:instrText xml:space="preserve"> SEQ Figure \* ARABIC </w:instrText>
-      </w:r>
-      <w:r>
-        <w:fldChar w:fldCharType="separate"/>
-      </w:r>
-      <w:r>
-        <w:rPr>
-          <w:noProof/>
-        </w:rPr>
-        <w:t>6</w:t>
-      </w:r>
-      <w:r>
-        <w:rPr>
-          <w:noProof/>
-        </w:rPr>
-        <w:fldChar w:fldCharType="end"/>
-      </w:r>
+      <w:fldSimple w:instr=" SEQ Figure \* ARABIC ">
+        <w:r>
+          <w:rPr>
+            <w:noProof/>
+          </w:rPr>
+          <w:t>6</w:t>
+        </w:r>
+      </w:fldSimple>
       <w:bookmarkEnd w:id="11"/>
       <w:r>
         <w:t xml:space="preserve">: Selecting the </w:t>
@@ -2966,27 +2885,14 @@
       <w:r>
         <w:t xml:space="preserve">Figure </w:t>
       </w:r>
-      <w:r>
-        <w:fldChar w:fldCharType="begin"/>
-      </w:r>
-      <w:r>
-        <w:instrText xml:space="preserve"> SEQ Figure \* ARABIC </w:instrText>
-      </w:r>
-      <w:r>
-        <w:fldChar w:fldCharType="separate"/>
-      </w:r>
-      <w:r>
-        <w:rPr>
-          <w:noProof/>
-        </w:rPr>
-        <w:t>7</w:t>
-      </w:r>
-      <w:r>
-        <w:rPr>
-          <w:noProof/>
-        </w:rPr>
-        <w:fldChar w:fldCharType="end"/>
-      </w:r>
+      <w:fldSimple w:instr=" SEQ Figure \* ARABIC ">
+        <w:r>
+          <w:rPr>
+            <w:noProof/>
+          </w:rPr>
+          <w:t>7</w:t>
+        </w:r>
+      </w:fldSimple>
       <w:bookmarkEnd w:id="13"/>
       <w:r>
         <w:t>: Filling in “title” – via the normal document properties</w:t>
@@ -3171,27 +3077,14 @@
       <w:r>
         <w:t xml:space="preserve">Figure </w:t>
       </w:r>
-      <w:r>
-        <w:fldChar w:fldCharType="begin"/>
-      </w:r>
-      <w:r>
-        <w:instrText xml:space="preserve"> SEQ Figure \* ARABIC </w:instrText>
-      </w:r>
-      <w:r>
-        <w:fldChar w:fldCharType="separate"/>
-      </w:r>
-      <w:r>
-        <w:rPr>
-          <w:noProof/>
-        </w:rPr>
-        <w:t>8</w:t>
-      </w:r>
-      <w:r>
-        <w:rPr>
-          <w:noProof/>
-        </w:rPr>
-        <w:fldChar w:fldCharType="end"/>
-      </w:r>
+      <w:fldSimple w:instr=" SEQ Figure \* ARABIC ">
+        <w:r>
+          <w:rPr>
+            <w:noProof/>
+          </w:rPr>
+          <w:t>8</w:t>
+        </w:r>
+      </w:fldSimple>
       <w:bookmarkEnd w:id="15"/>
       <w:r>
         <w:t>: Page 1 of the For DIVA information</w:t>
@@ -3370,27 +3263,14 @@
       <w:r>
         <w:t xml:space="preserve">Figure </w:t>
       </w:r>
-      <w:r>
-        <w:fldChar w:fldCharType="begin"/>
-      </w:r>
-      <w:r>
-        <w:instrText xml:space="preserve"> SEQ Figure \* ARABIC </w:instrText>
-      </w:r>
-      <w:r>
-        <w:fldChar w:fldCharType="separate"/>
-      </w:r>
-      <w:r>
-        <w:rPr>
-          <w:noProof/>
-        </w:rPr>
-        <w:t>9</w:t>
-      </w:r>
-      <w:r>
-        <w:rPr>
-          <w:noProof/>
-        </w:rPr>
-        <w:fldChar w:fldCharType="end"/>
-      </w:r>
+      <w:fldSimple w:instr=" SEQ Figure \* ARABIC ">
+        <w:r>
+          <w:rPr>
+            <w:noProof/>
+          </w:rPr>
+          <w:t>9</w:t>
+        </w:r>
+      </w:fldSimple>
       <w:bookmarkEnd w:id="17"/>
       <w:r>
         <w:t>: Inside cover page</w:t>
@@ -3475,27 +3355,14 @@
       <w:r>
         <w:t xml:space="preserve">Figure </w:t>
       </w:r>
-      <w:r>
-        <w:fldChar w:fldCharType="begin"/>
-      </w:r>
-      <w:r>
-        <w:instrText xml:space="preserve"> SEQ Figure \* ARABIC </w:instrText>
-      </w:r>
-      <w:r>
-        <w:fldChar w:fldCharType="separate"/>
-      </w:r>
-      <w:r>
-        <w:rPr>
-          <w:noProof/>
-        </w:rPr>
-        <w:t>10</w:t>
-      </w:r>
-      <w:r>
-        <w:rPr>
-          <w:noProof/>
-        </w:rPr>
-        <w:fldChar w:fldCharType="end"/>
-      </w:r>
+      <w:fldSimple w:instr=" SEQ Figure \* ARABIC ">
+        <w:r>
+          <w:rPr>
+            <w:noProof/>
+          </w:rPr>
+          <w:t>10</w:t>
+        </w:r>
+      </w:fldSimple>
       <w:bookmarkEnd w:id="19"/>
       <w:r>
         <w:t xml:space="preserve">: After </w:t>
@@ -3867,27 +3734,14 @@
       <w:r>
         <w:t xml:space="preserve">Figure </w:t>
       </w:r>
-      <w:r>
-        <w:fldChar w:fldCharType="begin"/>
-      </w:r>
-      <w:r>
-        <w:instrText xml:space="preserve"> SEQ Figure \* ARABIC </w:instrText>
-      </w:r>
-      <w:r>
-        <w:fldChar w:fldCharType="separate"/>
-      </w:r>
-      <w:r>
-        <w:rPr>
-          <w:noProof/>
-        </w:rPr>
-        <w:t>11</w:t>
-      </w:r>
-      <w:r>
-        <w:rPr>
-          <w:noProof/>
-        </w:rPr>
-        <w:fldChar w:fldCharType="end"/>
-      </w:r>
+      <w:fldSimple w:instr=" SEQ Figure \* ARABIC ">
+        <w:r>
+          <w:rPr>
+            <w:noProof/>
+          </w:rPr>
+          <w:t>11</w:t>
+        </w:r>
+      </w:fldSimple>
       <w:bookmarkEnd w:id="22"/>
       <w:r>
         <w:t>: Some of the fields</w:t>
@@ -3903,27 +3757,14 @@
       <w:r>
         <w:t xml:space="preserve">Table </w:t>
       </w:r>
-      <w:r>
-        <w:fldChar w:fldCharType="begin"/>
-      </w:r>
-      <w:r>
-        <w:instrText xml:space="preserve"> SEQ Table \* ARABIC </w:instrText>
-      </w:r>
-      <w:r>
-        <w:fldChar w:fldCharType="separate"/>
-      </w:r>
-      <w:r>
-        <w:rPr>
-          <w:noProof/>
-        </w:rPr>
-        <w:t>1</w:t>
-      </w:r>
-      <w:r>
-        <w:rPr>
-          <w:noProof/>
-        </w:rPr>
-        <w:fldChar w:fldCharType="end"/>
-      </w:r>
+      <w:fldSimple w:instr=" SEQ Table \* ARABIC ">
+        <w:r>
+          <w:rPr>
+            <w:noProof/>
+          </w:rPr>
+          <w:t>1</w:t>
+        </w:r>
+      </w:fldSimple>
       <w:bookmarkEnd w:id="24"/>
       <w:r>
         <w:t>: Table of fields that were defined</w:t>
@@ -4128,7 +3969,25 @@
                 <w:sz w:val="24"/>
                 <w:szCs w:val="24"/>
               </w:rPr>
-              <w:t>Alternatibe_main_title</w:t>
+              <w:t>Alternati</w:t>
+            </w:r>
+            <w:r>
+              <w:rPr>
+                <w:rFonts w:ascii="Calibri" w:eastAsia="Times New Roman" w:hAnsi="Calibri" w:cs="Calibri"/>
+                <w:color w:val="000000"/>
+                <w:sz w:val="24"/>
+                <w:szCs w:val="24"/>
+              </w:rPr>
+              <w:t>v</w:t>
+            </w:r>
+            <w:r>
+              <w:rPr>
+                <w:rFonts w:ascii="Calibri" w:eastAsia="Times New Roman" w:hAnsi="Calibri" w:cs="Calibri"/>
+                <w:color w:val="000000"/>
+                <w:sz w:val="24"/>
+                <w:szCs w:val="24"/>
+              </w:rPr>
+              <w:t>e_main_title</w:t>
             </w:r>
             <w:proofErr w:type="spellEnd"/>
           </w:p>
@@ -4616,7 +4475,7 @@
                 <w:sz w:val="24"/>
                 <w:szCs w:val="24"/>
               </w:rPr>
-              <w:t>Level</w:t>
+              <w:t>Cycle</w:t>
             </w:r>
           </w:p>
         </w:tc>
@@ -4899,7 +4758,7 @@
                 <w:sz w:val="24"/>
                 <w:szCs w:val="24"/>
               </w:rPr>
-              <w:t>Exam</w:t>
+              <w:t>Degree</w:t>
             </w:r>
           </w:p>
         </w:tc>
@@ -9820,7 +9679,46 @@
         <w:t xml:space="preserve"> </w:t>
       </w:r>
       <w:r>
-        <w:t>for use with a TRITA number.</w:t>
+        <w:t>for use with a TRITA number</w:t>
+      </w:r>
+      <w:r>
+        <w:t xml:space="preserve">. Next I added </w:t>
+      </w:r>
+      <w:r>
+        <w:rPr>
+          <w:rFonts w:ascii="Calibri" w:eastAsia="Times New Roman" w:hAnsi="Calibri" w:cs="Calibri"/>
+          <w:color w:val="000000"/>
+          <w:sz w:val="24"/>
+          <w:szCs w:val="24"/>
+        </w:rPr>
+        <w:t>Supervisor</w:t>
+      </w:r>
+      <w:r>
+        <w:rPr>
+          <w:rFonts w:ascii="Calibri" w:eastAsia="Times New Roman" w:hAnsi="Calibri" w:cs="Calibri"/>
+          <w:color w:val="000000"/>
+          <w:sz w:val="24"/>
+          <w:szCs w:val="24"/>
+        </w:rPr>
+        <w:t>3</w:t>
+      </w:r>
+      <w:r>
+        <w:rPr>
+          <w:rFonts w:ascii="Calibri" w:eastAsia="Times New Roman" w:hAnsi="Calibri" w:cs="Calibri"/>
+          <w:color w:val="000000"/>
+          <w:sz w:val="24"/>
+          <w:szCs w:val="24"/>
+        </w:rPr>
+        <w:t>_Local User Id</w:t>
+      </w:r>
+      <w:r>
+        <w:rPr>
+          <w:rFonts w:ascii="Calibri" w:eastAsia="Times New Roman" w:hAnsi="Calibri" w:cs="Calibri"/>
+          <w:color w:val="000000"/>
+          <w:sz w:val="24"/>
+          <w:szCs w:val="24"/>
+        </w:rPr>
+        <w:t>.</w:t>
       </w:r>
     </w:p>
     <w:tbl>
@@ -11814,27 +11712,14 @@
         <w:lastRenderedPageBreak/>
         <w:t xml:space="preserve">Figure </w:t>
       </w:r>
-      <w:r>
-        <w:fldChar w:fldCharType="begin"/>
-      </w:r>
-      <w:r>
-        <w:instrText xml:space="preserve"> SEQ Figure \* ARABIC </w:instrText>
-      </w:r>
-      <w:r>
-        <w:fldChar w:fldCharType="separate"/>
-      </w:r>
-      <w:r>
-        <w:rPr>
-          <w:noProof/>
-        </w:rPr>
-        <w:t>12</w:t>
-      </w:r>
-      <w:r>
-        <w:rPr>
-          <w:noProof/>
-        </w:rPr>
-        <w:fldChar w:fldCharType="end"/>
-      </w:r>
+      <w:fldSimple w:instr=" SEQ Figure \* ARABIC ">
+        <w:r>
+          <w:rPr>
+            <w:noProof/>
+          </w:rPr>
+          <w:t>12</w:t>
+        </w:r>
+      </w:fldSimple>
       <w:bookmarkEnd w:id="25"/>
       <w:r>
         <w:t xml:space="preserve">: Example </w:t>
@@ -11859,6 +11744,8 @@
         <w:pStyle w:val="Heading1"/>
       </w:pPr>
       <w:bookmarkStart w:id="27" w:name="_Toc77244781"/>
+      <w:bookmarkStart w:id="28" w:name="_GoBack"/>
+      <w:bookmarkEnd w:id="28"/>
       <w:r>
         <w:t>Using bookmarks for keywords and abstracts</w:t>
       </w:r>
@@ -11969,37 +11856,24 @@
       <w:pPr>
         <w:pStyle w:val="Caption"/>
       </w:pPr>
-      <w:bookmarkStart w:id="28" w:name="_Ref77076792"/>
-      <w:bookmarkStart w:id="29" w:name="_Toc77244795"/>
+      <w:bookmarkStart w:id="29" w:name="_Ref77076792"/>
+      <w:bookmarkStart w:id="30" w:name="_Toc77244795"/>
       <w:r>
         <w:t xml:space="preserve">Figure </w:t>
       </w:r>
-      <w:r>
-        <w:fldChar w:fldCharType="begin"/>
-      </w:r>
-      <w:r>
-        <w:instrText xml:space="preserve"> SEQ Figure \* ARABIC </w:instrText>
-      </w:r>
-      <w:r>
-        <w:fldChar w:fldCharType="separate"/>
-      </w:r>
-      <w:r>
-        <w:rPr>
-          <w:noProof/>
-        </w:rPr>
-        <w:t>13</w:t>
-      </w:r>
-      <w:r>
-        <w:rPr>
-          <w:noProof/>
-        </w:rPr>
-        <w:fldChar w:fldCharType="end"/>
-      </w:r>
-      <w:bookmarkEnd w:id="28"/>
+      <w:fldSimple w:instr=" SEQ Figure \* ARABIC ">
+        <w:r>
+          <w:rPr>
+            <w:noProof/>
+          </w:rPr>
+          <w:t>13</w:t>
+        </w:r>
+      </w:fldSimple>
+      <w:bookmarkEnd w:id="29"/>
       <w:r>
         <w:t>: For DIVA data with abstracts and keywords</w:t>
       </w:r>
-      <w:bookmarkEnd w:id="29"/>
+      <w:bookmarkEnd w:id="30"/>
     </w:p>
     <w:p>
       <w:pPr>
@@ -12130,37 +12004,24 @@
       <w:pPr>
         <w:pStyle w:val="Caption"/>
       </w:pPr>
-      <w:bookmarkStart w:id="30" w:name="_Ref77077642"/>
-      <w:bookmarkStart w:id="31" w:name="_Toc77244796"/>
+      <w:bookmarkStart w:id="31" w:name="_Ref77077642"/>
+      <w:bookmarkStart w:id="32" w:name="_Toc77244796"/>
       <w:r>
         <w:t xml:space="preserve">Figure </w:t>
       </w:r>
-      <w:r>
-        <w:fldChar w:fldCharType="begin"/>
-      </w:r>
-      <w:r>
-        <w:instrText xml:space="preserve"> SEQ Figure \* ARABIC </w:instrText>
-      </w:r>
-      <w:r>
-        <w:fldChar w:fldCharType="separate"/>
-      </w:r>
-      <w:r>
-        <w:rPr>
-          <w:noProof/>
-        </w:rPr>
-        <w:t>14</w:t>
-      </w:r>
-      <w:r>
-        <w:rPr>
-          <w:noProof/>
-        </w:rPr>
-        <w:fldChar w:fldCharType="end"/>
-      </w:r>
-      <w:bookmarkEnd w:id="30"/>
+      <w:fldSimple w:instr=" SEQ Figure \* ARABIC ">
+        <w:r>
+          <w:rPr>
+            <w:noProof/>
+          </w:rPr>
+          <w:t>14</w:t>
+        </w:r>
+      </w:fldSimple>
+      <w:bookmarkEnd w:id="31"/>
       <w:r>
         <w:t>: Establishing a bookmark</w:t>
       </w:r>
-      <w:bookmarkEnd w:id="31"/>
+      <w:bookmarkEnd w:id="32"/>
     </w:p>
     <w:p>
       <w:pPr>
@@ -12239,33 +12100,20 @@
       <w:pPr>
         <w:pStyle w:val="Caption"/>
       </w:pPr>
-      <w:bookmarkStart w:id="32" w:name="_Ref77077643"/>
-      <w:bookmarkStart w:id="33" w:name="_Toc77244797"/>
+      <w:bookmarkStart w:id="33" w:name="_Ref77077643"/>
+      <w:bookmarkStart w:id="34" w:name="_Toc77244797"/>
       <w:r>
         <w:t xml:space="preserve">Figure </w:t>
       </w:r>
-      <w:r>
-        <w:fldChar w:fldCharType="begin"/>
-      </w:r>
-      <w:r>
-        <w:instrText xml:space="preserve"> SEQ Figure \* ARABIC </w:instrText>
-      </w:r>
-      <w:r>
-        <w:fldChar w:fldCharType="separate"/>
-      </w:r>
-      <w:r>
-        <w:rPr>
-          <w:noProof/>
-        </w:rPr>
-        <w:t>15</w:t>
-      </w:r>
-      <w:r>
-        <w:rPr>
-          <w:noProof/>
-        </w:rPr>
-        <w:fldChar w:fldCharType="end"/>
-      </w:r>
-      <w:bookmarkEnd w:id="32"/>
+      <w:fldSimple w:instr=" SEQ Figure \* ARABIC ">
+        <w:r>
+          <w:rPr>
+            <w:noProof/>
+          </w:rPr>
+          <w:t>15</w:t>
+        </w:r>
+      </w:fldSimple>
+      <w:bookmarkEnd w:id="33"/>
       <w:r>
         <w:t xml:space="preserve">: </w:t>
       </w:r>
@@ -12275,7 +12123,7 @@
       <w:r>
         <w:t xml:space="preserve"> a bookmark</w:t>
       </w:r>
-      <w:bookmarkEnd w:id="33"/>
+      <w:bookmarkEnd w:id="34"/>
     </w:p>
     <w:p>
       <w:pPr>
@@ -12458,40 +12306,27 @@
       <w:pPr>
         <w:pStyle w:val="Caption"/>
       </w:pPr>
-      <w:bookmarkStart w:id="34" w:name="_Ref77077655"/>
-      <w:bookmarkStart w:id="35" w:name="_Toc77244798"/>
+      <w:bookmarkStart w:id="35" w:name="_Ref77077655"/>
+      <w:bookmarkStart w:id="36" w:name="_Toc77244798"/>
       <w:r>
         <w:t xml:space="preserve">Figure </w:t>
       </w:r>
-      <w:r>
-        <w:fldChar w:fldCharType="begin"/>
-      </w:r>
-      <w:r>
-        <w:instrText xml:space="preserve"> SEQ Figure \* ARABIC </w:instrText>
-      </w:r>
-      <w:r>
-        <w:fldChar w:fldCharType="separate"/>
-      </w:r>
-      <w:r>
-        <w:rPr>
-          <w:noProof/>
-        </w:rPr>
-        <w:t>16</w:t>
-      </w:r>
-      <w:r>
-        <w:rPr>
-          <w:noProof/>
-        </w:rPr>
-        <w:fldChar w:fldCharType="end"/>
-      </w:r>
-      <w:bookmarkEnd w:id="34"/>
+      <w:fldSimple w:instr=" SEQ Figure \* ARABIC ">
+        <w:r>
+          <w:rPr>
+            <w:noProof/>
+          </w:rPr>
+          <w:t>16</w:t>
+        </w:r>
+      </w:fldSimple>
+      <w:bookmarkEnd w:id="35"/>
       <w:r>
         <w:t xml:space="preserve">: </w:t>
       </w:r>
       <w:r>
         <w:t>Set insertion mark to insert the cross reference</w:t>
       </w:r>
-      <w:bookmarkEnd w:id="35"/>
+      <w:bookmarkEnd w:id="36"/>
     </w:p>
     <w:p/>
     <w:p>
@@ -12571,40 +12406,27 @@
       <w:pPr>
         <w:pStyle w:val="Caption"/>
       </w:pPr>
-      <w:bookmarkStart w:id="36" w:name="_Ref77077678"/>
-      <w:bookmarkStart w:id="37" w:name="_Toc77244799"/>
+      <w:bookmarkStart w:id="37" w:name="_Ref77077678"/>
+      <w:bookmarkStart w:id="38" w:name="_Toc77244799"/>
       <w:r>
         <w:t xml:space="preserve">Figure </w:t>
       </w:r>
-      <w:r>
-        <w:fldChar w:fldCharType="begin"/>
-      </w:r>
-      <w:r>
-        <w:instrText xml:space="preserve"> SEQ Figure \* ARABIC </w:instrText>
-      </w:r>
-      <w:r>
-        <w:fldChar w:fldCharType="separate"/>
-      </w:r>
-      <w:r>
-        <w:rPr>
-          <w:noProof/>
-        </w:rPr>
-        <w:t>17</w:t>
-      </w:r>
-      <w:r>
-        <w:rPr>
-          <w:noProof/>
-        </w:rPr>
-        <w:fldChar w:fldCharType="end"/>
-      </w:r>
-      <w:bookmarkEnd w:id="36"/>
+      <w:fldSimple w:instr=" SEQ Figure \* ARABIC ">
+        <w:r>
+          <w:rPr>
+            <w:noProof/>
+          </w:rPr>
+          <w:t>17</w:t>
+        </w:r>
+      </w:fldSimple>
+      <w:bookmarkEnd w:id="37"/>
       <w:r>
         <w:t xml:space="preserve">: </w:t>
       </w:r>
       <w:r>
         <w:t>Select the bookmark and set the insert references to “Bookmark text”</w:t>
       </w:r>
-      <w:bookmarkEnd w:id="37"/>
+      <w:bookmarkEnd w:id="38"/>
     </w:p>
     <w:p/>
     <w:p>
@@ -12685,33 +12507,20 @@
       <w:pPr>
         <w:pStyle w:val="Caption"/>
       </w:pPr>
-      <w:bookmarkStart w:id="38" w:name="_Ref77077702"/>
-      <w:bookmarkStart w:id="39" w:name="_Toc77244800"/>
+      <w:bookmarkStart w:id="39" w:name="_Ref77077702"/>
+      <w:bookmarkStart w:id="40" w:name="_Toc77244800"/>
       <w:r>
         <w:t xml:space="preserve">Figure </w:t>
       </w:r>
-      <w:r>
-        <w:fldChar w:fldCharType="begin"/>
-      </w:r>
-      <w:r>
-        <w:instrText xml:space="preserve"> SEQ Figure \* ARABIC </w:instrText>
-      </w:r>
-      <w:r>
-        <w:fldChar w:fldCharType="separate"/>
-      </w:r>
-      <w:r>
-        <w:rPr>
-          <w:noProof/>
-        </w:rPr>
-        <w:t>18</w:t>
-      </w:r>
-      <w:r>
-        <w:rPr>
-          <w:noProof/>
-        </w:rPr>
-        <w:fldChar w:fldCharType="end"/>
-      </w:r>
-      <w:bookmarkEnd w:id="38"/>
+      <w:fldSimple w:instr=" SEQ Figure \* ARABIC ">
+        <w:r>
+          <w:rPr>
+            <w:noProof/>
+          </w:rPr>
+          <w:t>18</w:t>
+        </w:r>
+      </w:fldSimple>
+      <w:bookmarkEnd w:id="39"/>
       <w:r>
         <w:t xml:space="preserve">: </w:t>
       </w:r>
@@ -12726,17 +12535,17 @@
       <w:r>
         <w:t xml:space="preserve"> text</w:t>
       </w:r>
-      <w:bookmarkEnd w:id="39"/>
+      <w:bookmarkEnd w:id="40"/>
     </w:p>
     <w:p>
       <w:pPr>
         <w:pStyle w:val="Heading1"/>
       </w:pPr>
-      <w:bookmarkStart w:id="40" w:name="_Toc77244782"/>
+      <w:bookmarkStart w:id="41" w:name="_Toc77244782"/>
       <w:r>
         <w:t>Limitations with DOCX template</w:t>
       </w:r>
-      <w:bookmarkEnd w:id="40"/>
+      <w:bookmarkEnd w:id="41"/>
     </w:p>
     <w:p>
       <w:pPr>
@@ -12791,8 +12600,6 @@
       <w:r>
         <w:t>e</w:t>
       </w:r>
-      <w:bookmarkStart w:id="41" w:name="_GoBack"/>
-      <w:bookmarkEnd w:id="41"/>
       <w:r>
         <w:t>ywords – then all of the subsequent automation works (i.e. extracting the JSON, and then using the JSON to make announcements, make a cover, and make a MODS file for inserting into DiVA).</w:t>
       </w:r>
@@ -13075,27 +12882,14 @@
       <w:r>
         <w:t xml:space="preserve">Figure </w:t>
       </w:r>
-      <w:r>
-        <w:fldChar w:fldCharType="begin"/>
-      </w:r>
-      <w:r>
-        <w:instrText xml:space="preserve"> SEQ Figure \* ARABIC </w:instrText>
-      </w:r>
-      <w:r>
-        <w:fldChar w:fldCharType="separate"/>
-      </w:r>
-      <w:r>
-        <w:rPr>
-          <w:noProof/>
-        </w:rPr>
-        <w:t>20</w:t>
-      </w:r>
-      <w:r>
-        <w:rPr>
-          <w:noProof/>
-        </w:rPr>
-        <w:fldChar w:fldCharType="end"/>
-      </w:r>
+      <w:fldSimple w:instr=" SEQ Figure \* ARABIC ">
+        <w:r>
+          <w:rPr>
+            <w:noProof/>
+          </w:rPr>
+          <w:t>20</w:t>
+        </w:r>
+      </w:fldSimple>
       <w:bookmarkEnd w:id="43"/>
       <w:r>
         <w:t>: Office 365 Advanced properties dialog</w:t>
@@ -13174,7 +12968,7 @@
           <w:rPr>
             <w:noProof/>
           </w:rPr>
-          <w:t>19</w:t>
+          <w:t>18</w:t>
         </w:r>
         <w:r>
           <w:rPr>
@@ -13230,10 +13024,7 @@
       </w:tabs>
     </w:pPr>
     <w:r>
-      <w:t>2021-07-</w:t>
-    </w:r>
-    <w:r>
-      <w:t>14</w:t>
+      <w:t>2021-07-14</w:t>
     </w:r>
     <w:r>
       <w:tab/>
@@ -13244,31 +13035,7 @@
         <w:color w:val="000000"/>
         <w:lang w:eastAsia="sv-SE"/>
       </w:rPr>
-      <w:t>Degree project templates</w:t>
-    </w:r>
-    <w:r>
-      <w:rPr>
-        <w:rFonts w:ascii="Arial" w:eastAsia="Times New Roman" w:hAnsi="Arial" w:cs="Arial"/>
-        <w:color w:val="000000"/>
-        <w:lang w:eastAsia="sv-SE"/>
-      </w:rPr>
-      <w:t xml:space="preserve"> </w:t>
-    </w:r>
-    <w:r>
-      <w:rPr>
-        <w:rFonts w:ascii="Arial" w:eastAsia="Times New Roman" w:hAnsi="Arial" w:cs="Arial"/>
-        <w:color w:val="000000"/>
-        <w:lang w:eastAsia="sv-SE"/>
-      </w:rPr>
-      <w:t>for</w:t>
-    </w:r>
-    <w:r>
-      <w:rPr>
-        <w:rFonts w:ascii="Arial" w:eastAsia="Times New Roman" w:hAnsi="Arial" w:cs="Arial"/>
-        <w:color w:val="000000"/>
-        <w:lang w:eastAsia="sv-SE"/>
-      </w:rPr>
-      <w:t xml:space="preserve"> DOCX</w:t>
+      <w:t>Degree project templates for DOCX</w:t>
     </w:r>
   </w:p>
 </w:hdr>
@@ -14652,6 +14419,7 @@
   <w:style w:type="character" w:default="1" w:styleId="DefaultParagraphFont">
     <w:name w:val="Default Paragraph Font"/>
     <w:uiPriority w:val="1"/>
+    <w:semiHidden/>
     <w:unhideWhenUsed/>
   </w:style>
   <w:style w:type="table" w:default="1" w:styleId="TableNormal">
@@ -15795,6 +15563,7 @@
   <w:style w:type="character" w:default="1" w:styleId="DefaultParagraphFont">
     <w:name w:val="Default Paragraph Font"/>
     <w:uiPriority w:val="1"/>
+    <w:semiHidden/>
     <w:unhideWhenUsed/>
   </w:style>
   <w:style w:type="table" w:default="1" w:styleId="TableNormal">
@@ -16785,7 +16554,7 @@
   <a:extraClrSchemeLst/>
   <a:extLst>
     <a:ext uri="{05A4C25C-085E-4340-85A3-A5531E510DB2}">
-      <thm15:themeFamily xmlns="" xmlns:thm15="http://schemas.microsoft.com/office/thememl/2012/main" name="Office Theme" id="{62F939B6-93AF-4DB8-9C6B-D6C7DFDC589F}" vid="{4A3C46E8-61CC-4603-A589-7422A47A8E4A}"/>
+      <thm15:themeFamily xmlns:thm15="http://schemas.microsoft.com/office/thememl/2012/main" xmlns="" name="Office Theme" id="{62F939B6-93AF-4DB8-9C6B-D6C7DFDC589F}" vid="{4A3C46E8-61CC-4603-A589-7422A47A8E4A}"/>
     </a:ext>
   </a:extLst>
 </a:theme>
@@ -16796,7 +16565,7 @@
 </file>
 
 <file path=customXml/itemProps1.xml><?xml version="1.0" encoding="utf-8"?>
-<ds:datastoreItem xmlns:ds="http://schemas.openxmlformats.org/officeDocument/2006/customXml" ds:itemID="{14152709-2AB4-4889-BFED-D5FD43687606}">
+<ds:datastoreItem xmlns:ds="http://schemas.openxmlformats.org/officeDocument/2006/customXml" ds:itemID="{0D47BFEE-9E9B-49E5-BEDE-A2357FEF0161}">
   <ds:schemaRefs>
     <ds:schemaRef ds:uri="http://schemas.openxmlformats.org/officeDocument/2006/bibliography"/>
   </ds:schemaRefs>

</xml_diff>

<commit_message>
Corrected the text for "Other organisation", it was erroneously "Other information"! Also added some more to the documentation about DOCX.
</commit_message>
<xml_diff>
--- a/Some_reasons_for_a_standard_thesis_template-for-DOCX.docx
+++ b/Some_reasons_for_a_standard_thesis_template-for-DOCX.docx
@@ -2098,14 +2098,27 @@
       <w:r>
         <w:t xml:space="preserve">Figure </w:t>
       </w:r>
-      <w:fldSimple w:instr=" SEQ Figure \* ARABIC ">
-        <w:r>
-          <w:rPr>
-            <w:noProof/>
-          </w:rPr>
-          <w:t>1</w:t>
-        </w:r>
-      </w:fldSimple>
+      <w:r>
+        <w:fldChar w:fldCharType="begin"/>
+      </w:r>
+      <w:r>
+        <w:instrText xml:space="preserve"> SEQ Figure \* ARABIC </w:instrText>
+      </w:r>
+      <w:r>
+        <w:fldChar w:fldCharType="separate"/>
+      </w:r>
+      <w:r>
+        <w:rPr>
+          <w:noProof/>
+        </w:rPr>
+        <w:t>1</w:t>
+      </w:r>
+      <w:r>
+        <w:rPr>
+          <w:noProof/>
+        </w:rPr>
+        <w:fldChar w:fldCharType="end"/>
+      </w:r>
       <w:bookmarkEnd w:id="1"/>
       <w:r>
         <w:t>: Select the Advanced Properties menu</w:t>
@@ -2224,14 +2237,27 @@
       <w:r>
         <w:t xml:space="preserve">Figure </w:t>
       </w:r>
-      <w:fldSimple w:instr=" SEQ Figure \* ARABIC ">
-        <w:r>
-          <w:rPr>
-            <w:noProof/>
-          </w:rPr>
-          <w:t>2</w:t>
-        </w:r>
-      </w:fldSimple>
+      <w:r>
+        <w:fldChar w:fldCharType="begin"/>
+      </w:r>
+      <w:r>
+        <w:instrText xml:space="preserve"> SEQ Figure \* ARABIC </w:instrText>
+      </w:r>
+      <w:r>
+        <w:fldChar w:fldCharType="separate"/>
+      </w:r>
+      <w:r>
+        <w:rPr>
+          <w:noProof/>
+        </w:rPr>
+        <w:t>2</w:t>
+      </w:r>
+      <w:r>
+        <w:rPr>
+          <w:noProof/>
+        </w:rPr>
+        <w:fldChar w:fldCharType="end"/>
+      </w:r>
       <w:bookmarkEnd w:id="3"/>
       <w:r>
         <w:t xml:space="preserve">: Defining the first author’s last name as the field </w:t>
@@ -2375,14 +2401,27 @@
       <w:r>
         <w:t xml:space="preserve">Figure </w:t>
       </w:r>
-      <w:fldSimple w:instr=" SEQ Figure \* ARABIC ">
-        <w:r>
-          <w:rPr>
-            <w:noProof/>
-          </w:rPr>
-          <w:t>3</w:t>
-        </w:r>
-      </w:fldSimple>
+      <w:r>
+        <w:fldChar w:fldCharType="begin"/>
+      </w:r>
+      <w:r>
+        <w:instrText xml:space="preserve"> SEQ Figure \* ARABIC </w:instrText>
+      </w:r>
+      <w:r>
+        <w:fldChar w:fldCharType="separate"/>
+      </w:r>
+      <w:r>
+        <w:rPr>
+          <w:noProof/>
+        </w:rPr>
+        <w:t>3</w:t>
+      </w:r>
+      <w:r>
+        <w:rPr>
+          <w:noProof/>
+        </w:rPr>
+        <w:fldChar w:fldCharType="end"/>
+      </w:r>
       <w:bookmarkEnd w:id="5"/>
       <w:r>
         <w:t>: Quick Parts Menu</w:t>
@@ -2467,14 +2506,27 @@
       <w:r>
         <w:t xml:space="preserve">Figure </w:t>
       </w:r>
-      <w:fldSimple w:instr=" SEQ Figure \* ARABIC ">
-        <w:r>
-          <w:rPr>
-            <w:noProof/>
-          </w:rPr>
-          <w:t>4</w:t>
-        </w:r>
-      </w:fldSimple>
+      <w:r>
+        <w:fldChar w:fldCharType="begin"/>
+      </w:r>
+      <w:r>
+        <w:instrText xml:space="preserve"> SEQ Figure \* ARABIC </w:instrText>
+      </w:r>
+      <w:r>
+        <w:fldChar w:fldCharType="separate"/>
+      </w:r>
+      <w:r>
+        <w:rPr>
+          <w:noProof/>
+        </w:rPr>
+        <w:t>4</w:t>
+      </w:r>
+      <w:r>
+        <w:rPr>
+          <w:noProof/>
+        </w:rPr>
+        <w:fldChar w:fldCharType="end"/>
+      </w:r>
       <w:bookmarkEnd w:id="7"/>
       <w:r>
         <w:t>: The “Field” menu item from the Quick Parts menu</w:t>
@@ -2629,14 +2681,27 @@
       <w:r>
         <w:t xml:space="preserve">Figure </w:t>
       </w:r>
-      <w:fldSimple w:instr=" SEQ Figure \* ARABIC ">
-        <w:r>
-          <w:rPr>
-            <w:noProof/>
-          </w:rPr>
-          <w:t>5</w:t>
-        </w:r>
-      </w:fldSimple>
+      <w:r>
+        <w:fldChar w:fldCharType="begin"/>
+      </w:r>
+      <w:r>
+        <w:instrText xml:space="preserve"> SEQ Figure \* ARABIC </w:instrText>
+      </w:r>
+      <w:r>
+        <w:fldChar w:fldCharType="separate"/>
+      </w:r>
+      <w:r>
+        <w:rPr>
+          <w:noProof/>
+        </w:rPr>
+        <w:t>5</w:t>
+      </w:r>
+      <w:r>
+        <w:rPr>
+          <w:noProof/>
+        </w:rPr>
+        <w:fldChar w:fldCharType="end"/>
+      </w:r>
       <w:bookmarkEnd w:id="9"/>
       <w:r>
         <w:t xml:space="preserve">: </w:t>
@@ -2745,14 +2810,27 @@
       <w:r>
         <w:t xml:space="preserve">Figure </w:t>
       </w:r>
-      <w:fldSimple w:instr=" SEQ Figure \* ARABIC ">
-        <w:r>
-          <w:rPr>
-            <w:noProof/>
-          </w:rPr>
-          <w:t>6</w:t>
-        </w:r>
-      </w:fldSimple>
+      <w:r>
+        <w:fldChar w:fldCharType="begin"/>
+      </w:r>
+      <w:r>
+        <w:instrText xml:space="preserve"> SEQ Figure \* ARABIC </w:instrText>
+      </w:r>
+      <w:r>
+        <w:fldChar w:fldCharType="separate"/>
+      </w:r>
+      <w:r>
+        <w:rPr>
+          <w:noProof/>
+        </w:rPr>
+        <w:t>6</w:t>
+      </w:r>
+      <w:r>
+        <w:rPr>
+          <w:noProof/>
+        </w:rPr>
+        <w:fldChar w:fldCharType="end"/>
+      </w:r>
       <w:bookmarkEnd w:id="11"/>
       <w:r>
         <w:t xml:space="preserve">: Selecting the </w:t>
@@ -2885,14 +2963,27 @@
       <w:r>
         <w:t xml:space="preserve">Figure </w:t>
       </w:r>
-      <w:fldSimple w:instr=" SEQ Figure \* ARABIC ">
-        <w:r>
-          <w:rPr>
-            <w:noProof/>
-          </w:rPr>
-          <w:t>7</w:t>
-        </w:r>
-      </w:fldSimple>
+      <w:r>
+        <w:fldChar w:fldCharType="begin"/>
+      </w:r>
+      <w:r>
+        <w:instrText xml:space="preserve"> SEQ Figure \* ARABIC </w:instrText>
+      </w:r>
+      <w:r>
+        <w:fldChar w:fldCharType="separate"/>
+      </w:r>
+      <w:r>
+        <w:rPr>
+          <w:noProof/>
+        </w:rPr>
+        <w:t>7</w:t>
+      </w:r>
+      <w:r>
+        <w:rPr>
+          <w:noProof/>
+        </w:rPr>
+        <w:fldChar w:fldCharType="end"/>
+      </w:r>
       <w:bookmarkEnd w:id="13"/>
       <w:r>
         <w:t>: Filling in “title” – via the normal document properties</w:t>
@@ -3077,14 +3168,27 @@
       <w:r>
         <w:t xml:space="preserve">Figure </w:t>
       </w:r>
-      <w:fldSimple w:instr=" SEQ Figure \* ARABIC ">
-        <w:r>
-          <w:rPr>
-            <w:noProof/>
-          </w:rPr>
-          <w:t>8</w:t>
-        </w:r>
-      </w:fldSimple>
+      <w:r>
+        <w:fldChar w:fldCharType="begin"/>
+      </w:r>
+      <w:r>
+        <w:instrText xml:space="preserve"> SEQ Figure \* ARABIC </w:instrText>
+      </w:r>
+      <w:r>
+        <w:fldChar w:fldCharType="separate"/>
+      </w:r>
+      <w:r>
+        <w:rPr>
+          <w:noProof/>
+        </w:rPr>
+        <w:t>8</w:t>
+      </w:r>
+      <w:r>
+        <w:rPr>
+          <w:noProof/>
+        </w:rPr>
+        <w:fldChar w:fldCharType="end"/>
+      </w:r>
       <w:bookmarkEnd w:id="15"/>
       <w:r>
         <w:t>: Page 1 of the For DIVA information</w:t>
@@ -3263,14 +3367,27 @@
       <w:r>
         <w:t xml:space="preserve">Figure </w:t>
       </w:r>
-      <w:fldSimple w:instr=" SEQ Figure \* ARABIC ">
-        <w:r>
-          <w:rPr>
-            <w:noProof/>
-          </w:rPr>
-          <w:t>9</w:t>
-        </w:r>
-      </w:fldSimple>
+      <w:r>
+        <w:fldChar w:fldCharType="begin"/>
+      </w:r>
+      <w:r>
+        <w:instrText xml:space="preserve"> SEQ Figure \* ARABIC </w:instrText>
+      </w:r>
+      <w:r>
+        <w:fldChar w:fldCharType="separate"/>
+      </w:r>
+      <w:r>
+        <w:rPr>
+          <w:noProof/>
+        </w:rPr>
+        <w:t>9</w:t>
+      </w:r>
+      <w:r>
+        <w:rPr>
+          <w:noProof/>
+        </w:rPr>
+        <w:fldChar w:fldCharType="end"/>
+      </w:r>
       <w:bookmarkEnd w:id="17"/>
       <w:r>
         <w:t>: Inside cover page</w:t>
@@ -3355,14 +3472,27 @@
       <w:r>
         <w:t xml:space="preserve">Figure </w:t>
       </w:r>
-      <w:fldSimple w:instr=" SEQ Figure \* ARABIC ">
-        <w:r>
-          <w:rPr>
-            <w:noProof/>
-          </w:rPr>
-          <w:t>10</w:t>
-        </w:r>
-      </w:fldSimple>
+      <w:r>
+        <w:fldChar w:fldCharType="begin"/>
+      </w:r>
+      <w:r>
+        <w:instrText xml:space="preserve"> SEQ Figure \* ARABIC </w:instrText>
+      </w:r>
+      <w:r>
+        <w:fldChar w:fldCharType="separate"/>
+      </w:r>
+      <w:r>
+        <w:rPr>
+          <w:noProof/>
+        </w:rPr>
+        <w:t>10</w:t>
+      </w:r>
+      <w:r>
+        <w:rPr>
+          <w:noProof/>
+        </w:rPr>
+        <w:fldChar w:fldCharType="end"/>
+      </w:r>
       <w:bookmarkEnd w:id="19"/>
       <w:r>
         <w:t xml:space="preserve">: After </w:t>
@@ -3734,14 +3864,27 @@
       <w:r>
         <w:t xml:space="preserve">Figure </w:t>
       </w:r>
-      <w:fldSimple w:instr=" SEQ Figure \* ARABIC ">
-        <w:r>
-          <w:rPr>
-            <w:noProof/>
-          </w:rPr>
-          <w:t>11</w:t>
-        </w:r>
-      </w:fldSimple>
+      <w:r>
+        <w:fldChar w:fldCharType="begin"/>
+      </w:r>
+      <w:r>
+        <w:instrText xml:space="preserve"> SEQ Figure \* ARABIC </w:instrText>
+      </w:r>
+      <w:r>
+        <w:fldChar w:fldCharType="separate"/>
+      </w:r>
+      <w:r>
+        <w:rPr>
+          <w:noProof/>
+        </w:rPr>
+        <w:t>11</w:t>
+      </w:r>
+      <w:r>
+        <w:rPr>
+          <w:noProof/>
+        </w:rPr>
+        <w:fldChar w:fldCharType="end"/>
+      </w:r>
       <w:bookmarkEnd w:id="22"/>
       <w:r>
         <w:t>: Some of the fields</w:t>
@@ -3757,14 +3900,27 @@
       <w:r>
         <w:t xml:space="preserve">Table </w:t>
       </w:r>
-      <w:fldSimple w:instr=" SEQ Table \* ARABIC ">
-        <w:r>
-          <w:rPr>
-            <w:noProof/>
-          </w:rPr>
-          <w:t>1</w:t>
-        </w:r>
-      </w:fldSimple>
+      <w:r>
+        <w:fldChar w:fldCharType="begin"/>
+      </w:r>
+      <w:r>
+        <w:instrText xml:space="preserve"> SEQ Table \* ARABIC </w:instrText>
+      </w:r>
+      <w:r>
+        <w:fldChar w:fldCharType="separate"/>
+      </w:r>
+      <w:r>
+        <w:rPr>
+          <w:noProof/>
+        </w:rPr>
+        <w:t>1</w:t>
+      </w:r>
+      <w:r>
+        <w:rPr>
+          <w:noProof/>
+        </w:rPr>
+        <w:fldChar w:fldCharType="end"/>
+      </w:r>
       <w:bookmarkEnd w:id="24"/>
       <w:r>
         <w:t>: Table of fields that were</w:t>
@@ -11718,14 +11874,27 @@
         <w:lastRenderedPageBreak/>
         <w:t xml:space="preserve">Figure </w:t>
       </w:r>
-      <w:fldSimple w:instr=" SEQ Figure \* ARABIC ">
-        <w:r>
-          <w:rPr>
-            <w:noProof/>
-          </w:rPr>
-          <w:t>12</w:t>
-        </w:r>
-      </w:fldSimple>
+      <w:r>
+        <w:fldChar w:fldCharType="begin"/>
+      </w:r>
+      <w:r>
+        <w:instrText xml:space="preserve"> SEQ Figure \* ARABIC </w:instrText>
+      </w:r>
+      <w:r>
+        <w:fldChar w:fldCharType="separate"/>
+      </w:r>
+      <w:r>
+        <w:rPr>
+          <w:noProof/>
+        </w:rPr>
+        <w:t>12</w:t>
+      </w:r>
+      <w:r>
+        <w:rPr>
+          <w:noProof/>
+        </w:rPr>
+        <w:fldChar w:fldCharType="end"/>
+      </w:r>
       <w:bookmarkEnd w:id="25"/>
       <w:r>
         <w:t xml:space="preserve">: Example </w:t>
@@ -11865,14 +12034,27 @@
       <w:r>
         <w:t xml:space="preserve">Figure </w:t>
       </w:r>
-      <w:fldSimple w:instr=" SEQ Figure \* ARABIC ">
-        <w:r>
-          <w:rPr>
-            <w:noProof/>
-          </w:rPr>
-          <w:t>13</w:t>
-        </w:r>
-      </w:fldSimple>
+      <w:r>
+        <w:fldChar w:fldCharType="begin"/>
+      </w:r>
+      <w:r>
+        <w:instrText xml:space="preserve"> SEQ Figure \* ARABIC </w:instrText>
+      </w:r>
+      <w:r>
+        <w:fldChar w:fldCharType="separate"/>
+      </w:r>
+      <w:r>
+        <w:rPr>
+          <w:noProof/>
+        </w:rPr>
+        <w:t>13</w:t>
+      </w:r>
+      <w:r>
+        <w:rPr>
+          <w:noProof/>
+        </w:rPr>
+        <w:fldChar w:fldCharType="end"/>
+      </w:r>
       <w:bookmarkEnd w:id="28"/>
       <w:r>
         <w:t>: For DIVA data with abstracts and keywords</w:t>
@@ -12013,14 +12195,27 @@
       <w:r>
         <w:t xml:space="preserve">Figure </w:t>
       </w:r>
-      <w:fldSimple w:instr=" SEQ Figure \* ARABIC ">
-        <w:r>
-          <w:rPr>
-            <w:noProof/>
-          </w:rPr>
-          <w:t>14</w:t>
-        </w:r>
-      </w:fldSimple>
+      <w:r>
+        <w:fldChar w:fldCharType="begin"/>
+      </w:r>
+      <w:r>
+        <w:instrText xml:space="preserve"> SEQ Figure \* ARABIC </w:instrText>
+      </w:r>
+      <w:r>
+        <w:fldChar w:fldCharType="separate"/>
+      </w:r>
+      <w:r>
+        <w:rPr>
+          <w:noProof/>
+        </w:rPr>
+        <w:t>14</w:t>
+      </w:r>
+      <w:r>
+        <w:rPr>
+          <w:noProof/>
+        </w:rPr>
+        <w:fldChar w:fldCharType="end"/>
+      </w:r>
       <w:bookmarkEnd w:id="30"/>
       <w:r>
         <w:t>: Establishing a bookmark</w:t>
@@ -12109,14 +12304,27 @@
       <w:r>
         <w:t xml:space="preserve">Figure </w:t>
       </w:r>
-      <w:fldSimple w:instr=" SEQ Figure \* ARABIC ">
-        <w:r>
-          <w:rPr>
-            <w:noProof/>
-          </w:rPr>
-          <w:t>15</w:t>
-        </w:r>
-      </w:fldSimple>
+      <w:r>
+        <w:fldChar w:fldCharType="begin"/>
+      </w:r>
+      <w:r>
+        <w:instrText xml:space="preserve"> SEQ Figure \* ARABIC </w:instrText>
+      </w:r>
+      <w:r>
+        <w:fldChar w:fldCharType="separate"/>
+      </w:r>
+      <w:r>
+        <w:rPr>
+          <w:noProof/>
+        </w:rPr>
+        <w:t>15</w:t>
+      </w:r>
+      <w:r>
+        <w:rPr>
+          <w:noProof/>
+        </w:rPr>
+        <w:fldChar w:fldCharType="end"/>
+      </w:r>
       <w:bookmarkEnd w:id="32"/>
       <w:r>
         <w:t xml:space="preserve">: </w:t>
@@ -12315,14 +12523,27 @@
       <w:r>
         <w:t xml:space="preserve">Figure </w:t>
       </w:r>
-      <w:fldSimple w:instr=" SEQ Figure \* ARABIC ">
-        <w:r>
-          <w:rPr>
-            <w:noProof/>
-          </w:rPr>
-          <w:t>16</w:t>
-        </w:r>
-      </w:fldSimple>
+      <w:r>
+        <w:fldChar w:fldCharType="begin"/>
+      </w:r>
+      <w:r>
+        <w:instrText xml:space="preserve"> SEQ Figure \* ARABIC </w:instrText>
+      </w:r>
+      <w:r>
+        <w:fldChar w:fldCharType="separate"/>
+      </w:r>
+      <w:r>
+        <w:rPr>
+          <w:noProof/>
+        </w:rPr>
+        <w:t>16</w:t>
+      </w:r>
+      <w:r>
+        <w:rPr>
+          <w:noProof/>
+        </w:rPr>
+        <w:fldChar w:fldCharType="end"/>
+      </w:r>
       <w:bookmarkEnd w:id="34"/>
       <w:r>
         <w:t xml:space="preserve">: </w:t>
@@ -12415,14 +12636,27 @@
       <w:r>
         <w:t xml:space="preserve">Figure </w:t>
       </w:r>
-      <w:fldSimple w:instr=" SEQ Figure \* ARABIC ">
-        <w:r>
-          <w:rPr>
-            <w:noProof/>
-          </w:rPr>
-          <w:t>17</w:t>
-        </w:r>
-      </w:fldSimple>
+      <w:r>
+        <w:fldChar w:fldCharType="begin"/>
+      </w:r>
+      <w:r>
+        <w:instrText xml:space="preserve"> SEQ Figure \* ARABIC </w:instrText>
+      </w:r>
+      <w:r>
+        <w:fldChar w:fldCharType="separate"/>
+      </w:r>
+      <w:r>
+        <w:rPr>
+          <w:noProof/>
+        </w:rPr>
+        <w:t>17</w:t>
+      </w:r>
+      <w:r>
+        <w:rPr>
+          <w:noProof/>
+        </w:rPr>
+        <w:fldChar w:fldCharType="end"/>
+      </w:r>
       <w:bookmarkEnd w:id="36"/>
       <w:r>
         <w:t xml:space="preserve">: </w:t>
@@ -12516,169 +12750,54 @@
       <w:r>
         <w:t xml:space="preserve">Figure </w:t>
       </w:r>
-      <w:fldSimple w:instr=" SEQ Figure \* ARABIC ">
-        <w:r>
-          <w:rPr>
-            <w:noProof/>
-          </w:rPr>
-          <w:t>18</w:t>
-        </w:r>
-      </w:fldSimple>
+      <w:r>
+        <w:fldChar w:fldCharType="begin"/>
+      </w:r>
+      <w:r>
+        <w:instrText xml:space="preserve"> SEQ Figure \* ARABIC </w:instrText>
+      </w:r>
+      <w:r>
+        <w:fldChar w:fldCharType="separate"/>
+      </w:r>
+      <w:r>
+        <w:rPr>
+          <w:noProof/>
+        </w:rPr>
+        <w:t>18</w:t>
+      </w:r>
+      <w:r>
+        <w:rPr>
+          <w:noProof/>
+        </w:rPr>
+        <w:fldChar w:fldCharType="end"/>
+      </w:r>
       <w:bookmarkEnd w:id="38"/>
       <w:r>
         <w:t xml:space="preserve">: </w:t>
       </w:r>
       <w:r>
-        <w:t xml:space="preserve">After clicking to insert the </w:t>
-      </w:r>
-      <w:proofErr w:type="spellStart"/>
-      <w:r>
-        <w:t>bookmed</w:t>
-      </w:r>
-      <w:proofErr w:type="spellEnd"/>
-      <w:r>
-        <w:t xml:space="preserve"> text</w:t>
+        <w:t>Aft</w:t>
+      </w:r>
+      <w:r>
+        <w:t>er clicking to insert the bookmarke</w:t>
+      </w:r>
+      <w:r>
+        <w:t>d text</w:t>
       </w:r>
       <w:bookmarkEnd w:id="39"/>
-    </w:p>
-    <w:p>
-      <w:pPr>
-        <w:pStyle w:val="Heading1"/>
-      </w:pPr>
-      <w:bookmarkStart w:id="40" w:name="_Toc77244782"/>
-      <w:r>
-        <w:t>Limitations with DOCX template</w:t>
-      </w:r>
-      <w:bookmarkEnd w:id="40"/>
     </w:p>
     <w:p>
       <w:pPr>
         <w:pStyle w:val="BodyText"/>
       </w:pPr>
       <w:r>
-        <w:t xml:space="preserve">I have been unable to figure out how to get the language used in the document to automatically compute and enter the language for the Main title (and subtitle) and alternative title (and subtitle) for the “For DIVA” </w:t>
-      </w:r>
-      <w:proofErr w:type="spellStart"/>
-      <w:r>
-        <w:t>dat</w:t>
-      </w:r>
-      <w:proofErr w:type="spellEnd"/>
-      <w:r>
-        <w:t xml:space="preserve"> so these strings “</w:t>
-      </w:r>
-      <w:proofErr w:type="spellStart"/>
-      <w:r>
-        <w:t>eng</w:t>
-      </w:r>
-      <w:proofErr w:type="spellEnd"/>
-      <w:r>
-        <w:t>” and “</w:t>
-      </w:r>
-      <w:proofErr w:type="spellStart"/>
-      <w:r>
-        <w:t>swe</w:t>
-      </w:r>
-      <w:proofErr w:type="spellEnd"/>
-      <w:r>
-        <w:t xml:space="preserve">” have to be entered manually. </w:t>
-      </w:r>
-      <w:r>
-        <w:t xml:space="preserve">Additionally, I have manually </w:t>
-      </w:r>
-      <w:proofErr w:type="spellStart"/>
-      <w:r>
-        <w:t>seletected</w:t>
-      </w:r>
-      <w:proofErr w:type="spellEnd"/>
-      <w:r>
-        <w:t xml:space="preserve"> the text and named the bookmarks for the two abstracts and two sets of keywords. This should probably be automated in some way that can also support additional abstracts and keywords in additional languages.</w:t>
-      </w:r>
-    </w:p>
-    <w:p>
-      <w:pPr>
-        <w:pStyle w:val="BodyText"/>
-      </w:pPr>
-      <w:r>
-        <w:t>However, at the cost of setting the values of the custom document properties and the cost of manually setting the bookmarks for the abstracts and k</w:t>
-      </w:r>
-      <w:r>
-        <w:t>e</w:t>
-      </w:r>
-      <w:r>
-        <w:t>ywords – then all of the subsequent automation works (i.e. extracting the JSON, and then using the JSON to make announcements, make a cover, and make a MODS file for inserting into DiVA).</w:t>
-      </w:r>
-    </w:p>
-    <w:p>
-      <w:pPr>
-        <w:pStyle w:val="BodyText"/>
-      </w:pPr>
-      <w:r>
-        <w:t xml:space="preserve">I </w:t>
-      </w:r>
-      <w:r>
-        <w:t xml:space="preserve">have </w:t>
-      </w:r>
-      <w:r>
-        <w:t xml:space="preserve">also </w:t>
-      </w:r>
-      <w:r>
-        <w:t>modified the Swedish languag</w:t>
-      </w:r>
-      <w:r>
-        <w:t>e version of the DOCX template.</w:t>
-      </w:r>
-    </w:p>
-    <w:p>
-      <w:pPr>
-        <w:pStyle w:val="Heading1"/>
-      </w:pPr>
-      <w:r>
-        <w:t xml:space="preserve">Notes about </w:t>
-      </w:r>
-      <w:r>
-        <w:t>Advanced Properties dialog</w:t>
-      </w:r>
-    </w:p>
-    <w:p>
-      <w:pPr>
-        <w:pStyle w:val="BodyText"/>
-      </w:pPr>
-      <w:r>
-        <w:t>Unfortunately, it seems (at least in Windows 2010</w:t>
-      </w:r>
-      <w:r>
-        <w:t xml:space="preserve"> and Office 365</w:t>
-      </w:r>
-      <w:r>
-        <w:t>) that one cannot resize the whole dialog box, but one can move the boundary between the 1</w:t>
-      </w:r>
-      <w:r>
-        <w:rPr>
-          <w:vertAlign w:val="superscript"/>
-        </w:rPr>
-        <w:t>st</w:t>
-      </w:r>
-      <w:r>
-        <w:t xml:space="preserve"> and 2</w:t>
-      </w:r>
-      <w:r>
-        <w:rPr>
-          <w:vertAlign w:val="superscript"/>
-        </w:rPr>
-        <w:t>nd</w:t>
-      </w:r>
-      <w:r>
-        <w:t xml:space="preserve"> columns, to make it easier to see </w:t>
-      </w:r>
-      <w:r>
-        <w:lastRenderedPageBreak/>
-        <w:t xml:space="preserve">the field names – as shown in </w:t>
+        <w:t xml:space="preserve">You can enable the bookmarks to be displayed in Word, using Options-&gt;Advanced then check the box for display bookmarks. An example of these bookmarks is shown in </w:t>
       </w:r>
       <w:r>
         <w:fldChar w:fldCharType="begin"/>
       </w:r>
       <w:r>
-        <w:instrText xml:space="preserve"> REF _Ref77256089 \h </w:instrText>
+        <w:instrText xml:space="preserve"> REF _Ref78031638 \h </w:instrText>
       </w:r>
       <w:r>
         <w:fldChar w:fldCharType="separate"/>
@@ -12696,34 +12815,7 @@
         <w:fldChar w:fldCharType="end"/>
       </w:r>
       <w:r>
-        <w:t>. This makes it easier to see some of the longer field names.</w:t>
-      </w:r>
-      <w:r>
-        <w:t xml:space="preserve"> The Office 365 version (after resizing) is shown in </w:t>
-      </w:r>
-      <w:r>
-        <w:fldChar w:fldCharType="begin"/>
-      </w:r>
-      <w:r>
-        <w:instrText xml:space="preserve"> REF _Ref77257480 \h </w:instrText>
-      </w:r>
-      <w:r>
-        <w:fldChar w:fldCharType="separate"/>
-      </w:r>
-      <w:r>
-        <w:t xml:space="preserve">Figure </w:t>
-      </w:r>
-      <w:r>
-        <w:rPr>
-          <w:noProof/>
-        </w:rPr>
-        <w:t>20</w:t>
-      </w:r>
-      <w:r>
-        <w:fldChar w:fldCharType="end"/>
-      </w:r>
-      <w:r>
-        <w:t>.</w:t>
+        <w:t>. They look like large square brackets (but are very slim in width).</w:t>
       </w:r>
     </w:p>
     <w:tbl>
@@ -12748,6 +12840,278 @@
               <w:rPr>
                 <w:noProof/>
               </w:rPr>
+              <w:lastRenderedPageBreak/>
+              <w:drawing>
+                <wp:inline distT="0" distB="0" distL="0" distR="0" wp14:anchorId="7608E306" wp14:editId="4DFA54EA">
+                  <wp:extent cx="5761355" cy="2881630"/>
+                  <wp:effectExtent l="0" t="0" r="0" b="0"/>
+                  <wp:docPr id="3" name="Picture 3"/>
+                  <wp:cNvGraphicFramePr>
+                    <a:graphicFrameLocks xmlns:a="http://schemas.openxmlformats.org/drawingml/2006/main" noChangeAspect="1"/>
+                  </wp:cNvGraphicFramePr>
+                  <a:graphic xmlns:a="http://schemas.openxmlformats.org/drawingml/2006/main">
+                    <a:graphicData uri="http://schemas.openxmlformats.org/drawingml/2006/picture">
+                      <pic:pic xmlns:pic="http://schemas.openxmlformats.org/drawingml/2006/picture">
+                        <pic:nvPicPr>
+                          <pic:cNvPr id="0" name="bookmarks_in_abstract-Screenshot_20210723_164151.png"/>
+                          <pic:cNvPicPr/>
+                        </pic:nvPicPr>
+                        <pic:blipFill>
+                          <a:blip r:embed="rId27">
+                            <a:extLst>
+                              <a:ext uri="{28A0092B-C50C-407E-A947-70E740481C1C}">
+                                <a14:useLocalDpi xmlns:a14="http://schemas.microsoft.com/office/drawing/2010/main" val="0"/>
+                              </a:ext>
+                            </a:extLst>
+                          </a:blip>
+                          <a:stretch>
+                            <a:fillRect/>
+                          </a:stretch>
+                        </pic:blipFill>
+                        <pic:spPr>
+                          <a:xfrm>
+                            <a:off x="0" y="0"/>
+                            <a:ext cx="5761355" cy="2881630"/>
+                          </a:xfrm>
+                          <a:prstGeom prst="rect">
+                            <a:avLst/>
+                          </a:prstGeom>
+                        </pic:spPr>
+                      </pic:pic>
+                    </a:graphicData>
+                  </a:graphic>
+                </wp:inline>
+              </w:drawing>
+            </w:r>
+          </w:p>
+        </w:tc>
+      </w:tr>
+    </w:tbl>
+    <w:p>
+      <w:pPr>
+        <w:pStyle w:val="Caption"/>
+      </w:pPr>
+      <w:bookmarkStart w:id="40" w:name="_Ref78031638"/>
+      <w:r>
+        <w:t xml:space="preserve">Figure </w:t>
+      </w:r>
+      <w:fldSimple w:instr=" SEQ Figure \* ARABIC ">
+        <w:r>
+          <w:rPr>
+            <w:noProof/>
+          </w:rPr>
+          <w:t>19</w:t>
+        </w:r>
+      </w:fldSimple>
+      <w:bookmarkEnd w:id="40"/>
+      <w:r>
+        <w:t>: Example of bookmarks</w:t>
+      </w:r>
+    </w:p>
+    <w:p>
+      <w:pPr>
+        <w:pStyle w:val="Heading1"/>
+      </w:pPr>
+      <w:bookmarkStart w:id="41" w:name="_Toc77244782"/>
+      <w:r>
+        <w:t>Limitations with DOCX template</w:t>
+      </w:r>
+      <w:bookmarkEnd w:id="41"/>
+    </w:p>
+    <w:p>
+      <w:pPr>
+        <w:pStyle w:val="BodyText"/>
+      </w:pPr>
+      <w:r>
+        <w:t xml:space="preserve">I have been unable to figure out how to get the language used in the document to automatically compute and enter the language for the Main title (and subtitle) and alternative title (and subtitle) for the “For DIVA” </w:t>
+      </w:r>
+      <w:proofErr w:type="spellStart"/>
+      <w:r>
+        <w:t>dat</w:t>
+      </w:r>
+      <w:proofErr w:type="spellEnd"/>
+      <w:r>
+        <w:t xml:space="preserve"> so these strings “</w:t>
+      </w:r>
+      <w:proofErr w:type="spellStart"/>
+      <w:r>
+        <w:t>eng</w:t>
+      </w:r>
+      <w:proofErr w:type="spellEnd"/>
+      <w:r>
+        <w:t>” and “</w:t>
+      </w:r>
+      <w:proofErr w:type="spellStart"/>
+      <w:r>
+        <w:t>swe</w:t>
+      </w:r>
+      <w:proofErr w:type="spellEnd"/>
+      <w:r>
+        <w:t xml:space="preserve">” have to be entered manually. </w:t>
+      </w:r>
+      <w:r>
+        <w:t xml:space="preserve">Additionally, I have manually </w:t>
+      </w:r>
+      <w:proofErr w:type="spellStart"/>
+      <w:r>
+        <w:t>seletected</w:t>
+      </w:r>
+      <w:proofErr w:type="spellEnd"/>
+      <w:r>
+        <w:t xml:space="preserve"> the text and named the bookmarks for the two abstracts and two sets of keywords. This should probably be automated in some way that can also support additional abstracts and keywords in additional languages.</w:t>
+      </w:r>
+    </w:p>
+    <w:p>
+      <w:pPr>
+        <w:pStyle w:val="BodyText"/>
+      </w:pPr>
+      <w:r>
+        <w:t>However, at the cost of setting the values of the custom document properties and the cost of manually setting the bookmarks for the abstracts and k</w:t>
+      </w:r>
+      <w:r>
+        <w:t>e</w:t>
+      </w:r>
+      <w:r>
+        <w:t>ywords – then all of the subsequent automation works (i.e. extracting the JSON, and then using the JSON to make announcements, make a cover, and make a MODS file for inserting into DiVA).</w:t>
+      </w:r>
+    </w:p>
+    <w:p>
+      <w:pPr>
+        <w:pStyle w:val="BodyText"/>
+      </w:pPr>
+      <w:r>
+        <w:t xml:space="preserve">I </w:t>
+      </w:r>
+      <w:r>
+        <w:t xml:space="preserve">have </w:t>
+      </w:r>
+      <w:r>
+        <w:t xml:space="preserve">also </w:t>
+      </w:r>
+      <w:r>
+        <w:t>modified the Swedish languag</w:t>
+      </w:r>
+      <w:r>
+        <w:t>e version of the DOCX template.</w:t>
+      </w:r>
+    </w:p>
+    <w:p>
+      <w:pPr>
+        <w:pStyle w:val="Heading1"/>
+      </w:pPr>
+      <w:r>
+        <w:t xml:space="preserve">Notes about </w:t>
+      </w:r>
+      <w:r>
+        <w:t>Advanced Properties dialog</w:t>
+      </w:r>
+    </w:p>
+    <w:p>
+      <w:pPr>
+        <w:pStyle w:val="BodyText"/>
+      </w:pPr>
+      <w:r>
+        <w:t>Unfortunately, it seems (at least in Windows 2010</w:t>
+      </w:r>
+      <w:r>
+        <w:t xml:space="preserve"> and Office 365</w:t>
+      </w:r>
+      <w:r>
+        <w:t>) that one cannot resize the whole dialog box, but one can move the boundary between the 1</w:t>
+      </w:r>
+      <w:r>
+        <w:rPr>
+          <w:vertAlign w:val="superscript"/>
+        </w:rPr>
+        <w:t>st</w:t>
+      </w:r>
+      <w:r>
+        <w:t xml:space="preserve"> and 2</w:t>
+      </w:r>
+      <w:r>
+        <w:rPr>
+          <w:vertAlign w:val="superscript"/>
+        </w:rPr>
+        <w:t>nd</w:t>
+      </w:r>
+      <w:r>
+        <w:t xml:space="preserve"> columns, to make it easier to see the field names – as shown in </w:t>
+      </w:r>
+      <w:r>
+        <w:fldChar w:fldCharType="begin"/>
+      </w:r>
+      <w:r>
+        <w:instrText xml:space="preserve"> REF _Ref77256089 \h </w:instrText>
+      </w:r>
+      <w:r>
+        <w:fldChar w:fldCharType="separate"/>
+      </w:r>
+      <w:r>
+        <w:t xml:space="preserve">Figure </w:t>
+      </w:r>
+      <w:r>
+        <w:rPr>
+          <w:noProof/>
+        </w:rPr>
+        <w:t>19</w:t>
+      </w:r>
+      <w:r>
+        <w:fldChar w:fldCharType="end"/>
+      </w:r>
+      <w:r>
+        <w:t>. This makes it easier to see some of the longer field names.</w:t>
+      </w:r>
+      <w:r>
+        <w:t xml:space="preserve"> The Office 365 version (after resizing) is shown in </w:t>
+      </w:r>
+      <w:r>
+        <w:fldChar w:fldCharType="begin"/>
+      </w:r>
+      <w:r>
+        <w:instrText xml:space="preserve"> REF _Ref77257480 \h </w:instrText>
+      </w:r>
+      <w:r>
+        <w:fldChar w:fldCharType="separate"/>
+      </w:r>
+      <w:r>
+        <w:t xml:space="preserve">Figure </w:t>
+      </w:r>
+      <w:r>
+        <w:rPr>
+          <w:noProof/>
+        </w:rPr>
+        <w:t>20</w:t>
+      </w:r>
+      <w:r>
+        <w:fldChar w:fldCharType="end"/>
+      </w:r>
+      <w:r>
+        <w:t>.</w:t>
+      </w:r>
+    </w:p>
+    <w:tbl>
+      <w:tblPr>
+        <w:tblStyle w:val="TableGrid"/>
+        <w:tblW w:w="0" w:type="auto"/>
+        <w:tblLook w:val="04A0" w:firstRow="1" w:lastRow="0" w:firstColumn="1" w:lastColumn="0" w:noHBand="0" w:noVBand="1"/>
+      </w:tblPr>
+      <w:tblGrid>
+        <w:gridCol w:w="9289"/>
+      </w:tblGrid>
+      <w:tr>
+        <w:tc>
+          <w:tcPr>
+            <w:tcW w:w="9289" w:type="dxa"/>
+          </w:tcPr>
+          <w:p>
+            <w:pPr>
+              <w:keepNext/>
+            </w:pPr>
+            <w:r>
+              <w:rPr>
+                <w:noProof/>
+              </w:rPr>
+              <w:lastRenderedPageBreak/>
               <w:drawing>
                 <wp:inline distT="0" distB="0" distL="0" distR="0" wp14:anchorId="704100AB" wp14:editId="08C38FFE">
                   <wp:extent cx="3477107" cy="3856129"/>
@@ -12764,7 +13128,7 @@
                           <pic:cNvPicPr/>
                         </pic:nvPicPr>
                         <pic:blipFill>
-                          <a:blip r:embed="rId27">
+                          <a:blip r:embed="rId28">
                             <a:extLst>
                               <a:ext uri="{28A0092B-C50C-407E-A947-70E740481C1C}">
                                 <a14:useLocalDpi xmlns:a14="http://schemas.microsoft.com/office/drawing/2010/main" val="0"/>
@@ -12798,19 +13162,35 @@
       <w:pPr>
         <w:pStyle w:val="Caption"/>
       </w:pPr>
-      <w:bookmarkStart w:id="41" w:name="_Ref77256089"/>
+      <w:bookmarkStart w:id="42" w:name="_Ref77256089"/>
       <w:r>
         <w:t xml:space="preserve">Figure </w:t>
       </w:r>
-      <w:fldSimple w:instr=" SEQ Figure \* ARABIC ">
-        <w:r>
-          <w:rPr>
-            <w:noProof/>
-          </w:rPr>
-          <w:t>19</w:t>
-        </w:r>
-      </w:fldSimple>
-      <w:bookmarkEnd w:id="41"/>
+      <w:r>
+        <w:fldChar w:fldCharType="begin"/>
+      </w:r>
+      <w:r>
+        <w:instrText xml:space="preserve"> SEQ Fi</w:instrText>
+      </w:r>
+      <w:r>
+        <w:instrText xml:space="preserve">gure \* ARABIC </w:instrText>
+      </w:r>
+      <w:r>
+        <w:fldChar w:fldCharType="separate"/>
+      </w:r>
+      <w:r>
+        <w:rPr>
+          <w:noProof/>
+        </w:rPr>
+        <w:t>20</w:t>
+      </w:r>
+      <w:r>
+        <w:rPr>
+          <w:noProof/>
+        </w:rPr>
+        <w:fldChar w:fldCharType="end"/>
+      </w:r>
+      <w:bookmarkEnd w:id="42"/>
       <w:r>
         <w:t>: Changing column width</w:t>
       </w:r>
@@ -12854,7 +13234,7 @@
                           <pic:cNvPicPr/>
                         </pic:nvPicPr>
                         <pic:blipFill>
-                          <a:blip r:embed="rId28">
+                          <a:blip r:embed="rId29">
                             <a:extLst>
                               <a:ext uri="{28A0092B-C50C-407E-A947-70E740481C1C}">
                                 <a14:useLocalDpi xmlns:a14="http://schemas.microsoft.com/office/drawing/2010/main" val="0"/>
@@ -12888,19 +13268,32 @@
       <w:pPr>
         <w:pStyle w:val="Caption"/>
       </w:pPr>
-      <w:bookmarkStart w:id="42" w:name="_Ref77257480"/>
+      <w:bookmarkStart w:id="43" w:name="_Ref77257480"/>
       <w:r>
         <w:t xml:space="preserve">Figure </w:t>
       </w:r>
-      <w:fldSimple w:instr=" SEQ Figure \* ARABIC ">
-        <w:r>
-          <w:rPr>
-            <w:noProof/>
-          </w:rPr>
-          <w:t>20</w:t>
-        </w:r>
-      </w:fldSimple>
-      <w:bookmarkEnd w:id="42"/>
+      <w:r>
+        <w:fldChar w:fldCharType="begin"/>
+      </w:r>
+      <w:r>
+        <w:instrText xml:space="preserve"> SEQ Figure \* ARABIC </w:instrText>
+      </w:r>
+      <w:r>
+        <w:fldChar w:fldCharType="separate"/>
+      </w:r>
+      <w:r>
+        <w:rPr>
+          <w:noProof/>
+        </w:rPr>
+        <w:t>21</w:t>
+      </w:r>
+      <w:r>
+        <w:rPr>
+          <w:noProof/>
+        </w:rPr>
+        <w:fldChar w:fldCharType="end"/>
+      </w:r>
+      <w:bookmarkEnd w:id="43"/>
       <w:r>
         <w:t>: Office 365 Advanced properties dialog</w:t>
       </w:r>
@@ -19545,7 +19938,13 @@
         <w:pStyle w:val="Heading1"/>
       </w:pPr>
       <w:r>
-        <w:t>Extract data from DOCX file</w:t>
+        <w:t>Extract</w:t>
+      </w:r>
+      <w:r>
+        <w:t>ing</w:t>
+      </w:r>
+      <w:r>
+        <w:t xml:space="preserve"> data from DOCX file</w:t>
       </w:r>
     </w:p>
     <w:p>
@@ -19620,7 +20019,13 @@
         <w:t xml:space="preserve"> </w:t>
       </w:r>
       <w:r>
-        <w:t xml:space="preserve">is not used, the output file is </w:t>
+        <w:t xml:space="preserve">is not </w:t>
+      </w:r>
+      <w:r>
+        <w:t>included</w:t>
+      </w:r>
+      <w:r>
+        <w:t xml:space="preserve">, the output file is </w:t>
       </w:r>
       <w:r>
         <w:t>by</w:t>
@@ -19684,29 +20089,764 @@
         <w:t xml:space="preserve">Swedish </w:t>
       </w:r>
       <w:r>
-        <w:t>to explicitly set the language for the body text. Otherwise, the threshold for guessing</w:t>
-      </w:r>
-      <w:r>
-        <w:t xml:space="preserve"> whether it language is Swedish or not can be adjusted (by default it is greater than </w:t>
-      </w:r>
-      <w:bookmarkStart w:id="43" w:name="_GoBack"/>
-      <w:bookmarkEnd w:id="43"/>
-      <w:r>
-        <w:t>10 runs of “</w:t>
+        <w:t xml:space="preserve">to explicitly set the language for the body text. Otherwise, the </w:t>
+      </w:r>
+      <w:r>
+        <w:t xml:space="preserve">choice is made based upon the default </w:t>
+      </w:r>
+      <w:r>
+        <w:t>language (</w:t>
       </w:r>
       <w:proofErr w:type="spellStart"/>
       <w:r>
-        <w:t>sv</w:t>
+        <w:t>w</w:t>
+      </w:r>
+      <w:proofErr w:type="gramStart"/>
+      <w:r>
+        <w:t>:lang</w:t>
       </w:r>
       <w:proofErr w:type="spellEnd"/>
-      <w:r>
-        <w:t>-SE” text to consider a document as being in Swedish.</w:t>
+      <w:proofErr w:type="gramEnd"/>
+      <w:r>
+        <w:t>)</w:t>
+      </w:r>
+      <w:r>
+        <w:t xml:space="preserve"> specified in the word/settings.xml file</w:t>
+      </w:r>
+      <w:r>
+        <w:t>.</w:t>
       </w:r>
     </w:p>
     <w:p>
       <w:pPr>
         <w:pStyle w:val="BodyText"/>
-        <w:ind w:firstLine="0"/>
+      </w:pPr>
+      <w:r>
+        <w:t>The number of pages of the preface and body of the document is taken from the result of the page references to the two bookmarks as generated in the “For DIVA” data. One cannot drive this data directly but only by extracting the data from the word/document.xml file (after the word processing package has generated the textual representation for these markers – since their value depends upon the layout and pagination of the document).</w:t>
+      </w:r>
+    </w:p>
+    <w:p>
+      <w:pPr>
+        <w:pStyle w:val="BodyText"/>
+      </w:pPr>
+      <w:r>
+        <w:t xml:space="preserve">A major limitation is that this program </w:t>
+      </w:r>
+      <w:r>
+        <w:rPr>
+          <w:i/>
+        </w:rPr>
+        <w:t>only</w:t>
+      </w:r>
+      <w:r>
+        <w:t xml:space="preserve"> supports extracting English and Swedish abstracts</w:t>
+      </w:r>
+      <w:r>
+        <w:t xml:space="preserve"> (and keywords)</w:t>
+      </w:r>
+      <w:r>
+        <w:t>. Additionally, the support for HTML markup in the abstracts is limited to paragraphs.</w:t>
+      </w:r>
+      <w:r>
+        <w:t xml:space="preserve"> This could possibly be addressed by examining the </w:t>
+      </w:r>
+      <w:r>
+        <w:rPr>
+          <w:rStyle w:val="HTMLCode"/>
+        </w:rPr>
+        <w:t>&lt;</w:t>
+      </w:r>
+      <w:proofErr w:type="spellStart"/>
+      <w:r>
+        <w:rPr>
+          <w:rStyle w:val="HTMLCode"/>
+        </w:rPr>
+        <w:t>w</w:t>
+      </w:r>
+      <w:proofErr w:type="gramStart"/>
+      <w:r>
+        <w:rPr>
+          <w:rStyle w:val="HTMLCode"/>
+        </w:rPr>
+        <w:t>:rPr</w:t>
+      </w:r>
+      <w:proofErr w:type="spellEnd"/>
+      <w:proofErr w:type="gramEnd"/>
+      <w:r>
+        <w:rPr>
+          <w:rStyle w:val="HTMLCode"/>
+        </w:rPr>
+        <w:t>&gt;</w:t>
+      </w:r>
+      <w:r>
+        <w:t xml:space="preserve"> element for each run of text, see the examples in </w:t>
+      </w:r>
+      <w:r>
+        <w:fldChar w:fldCharType="begin"/>
+      </w:r>
+      <w:r>
+        <w:instrText xml:space="preserve"> REF _Ref78034254 \h </w:instrText>
+      </w:r>
+      <w:r>
+        <w:fldChar w:fldCharType="separate"/>
+      </w:r>
+      <w:r>
+        <w:t xml:space="preserve">Table </w:t>
+      </w:r>
+      <w:r>
+        <w:rPr>
+          <w:noProof/>
+        </w:rPr>
+        <w:t>2</w:t>
+      </w:r>
+      <w:r>
+        <w:fldChar w:fldCharType="end"/>
+      </w:r>
+      <w:r>
+        <w:t xml:space="preserve">. Where </w:t>
+      </w:r>
+      <w:r>
+        <w:rPr>
+          <w:rStyle w:val="HTMLCode"/>
+        </w:rPr>
+        <w:t>&lt;</w:t>
+      </w:r>
+      <w:proofErr w:type="spellStart"/>
+      <w:r>
+        <w:rPr>
+          <w:rStyle w:val="HTMLCode"/>
+        </w:rPr>
+        <w:t>w</w:t>
+      </w:r>
+      <w:proofErr w:type="gramStart"/>
+      <w:r>
+        <w:rPr>
+          <w:rStyle w:val="HTMLCode"/>
+        </w:rPr>
+        <w:t>:b</w:t>
+      </w:r>
+      <w:proofErr w:type="spellEnd"/>
+      <w:proofErr w:type="gramEnd"/>
+      <w:r>
+        <w:rPr>
+          <w:rStyle w:val="HTMLCode"/>
+        </w:rPr>
+        <w:t>/&gt;</w:t>
+      </w:r>
+      <w:r>
+        <w:t xml:space="preserve"> is a toggle for bold and </w:t>
+      </w:r>
+      <w:r>
+        <w:rPr>
+          <w:rStyle w:val="HTMLCode"/>
+        </w:rPr>
+        <w:t>&lt;</w:t>
+      </w:r>
+      <w:proofErr w:type="spellStart"/>
+      <w:r>
+        <w:rPr>
+          <w:rStyle w:val="HTMLCode"/>
+        </w:rPr>
+        <w:t>w:i</w:t>
+      </w:r>
+      <w:proofErr w:type="spellEnd"/>
+      <w:r>
+        <w:rPr>
+          <w:rStyle w:val="HTMLCode"/>
+        </w:rPr>
+        <w:t>/&gt;</w:t>
+      </w:r>
+      <w:r>
+        <w:t xml:space="preserve"> a toggle for italics. Note that the state only persists for the given </w:t>
+      </w:r>
+      <w:proofErr w:type="spellStart"/>
+      <w:r>
+        <w:t>tun</w:t>
+      </w:r>
+      <w:proofErr w:type="spellEnd"/>
+      <w:r>
+        <w:t xml:space="preserve"> of text, i.e., with the context of the </w:t>
+      </w:r>
+      <w:r>
+        <w:rPr>
+          <w:rStyle w:val="HTMLCode"/>
+        </w:rPr>
+        <w:t>&lt;</w:t>
+      </w:r>
+      <w:proofErr w:type="spellStart"/>
+      <w:r>
+        <w:rPr>
+          <w:rStyle w:val="HTMLCode"/>
+        </w:rPr>
+        <w:t>w:</w:t>
+      </w:r>
+      <w:bookmarkStart w:id="44" w:name="_GoBack"/>
+      <w:bookmarkEnd w:id="44"/>
+      <w:r>
+        <w:rPr>
+          <w:rStyle w:val="HTMLCode"/>
+        </w:rPr>
+        <w:t>r</w:t>
+      </w:r>
+      <w:proofErr w:type="spellEnd"/>
+      <w:r>
+        <w:rPr>
+          <w:rStyle w:val="HTMLCode"/>
+        </w:rPr>
+        <w:t>&gt;</w:t>
+      </w:r>
+      <w:r>
+        <w:t xml:space="preserve"> element.</w:t>
+      </w:r>
+    </w:p>
+    <w:p>
+      <w:pPr>
+        <w:pStyle w:val="Caption"/>
+        <w:keepNext/>
+      </w:pPr>
+      <w:bookmarkStart w:id="45" w:name="_Ref78034254"/>
+      <w:r>
+        <w:t xml:space="preserve">Table </w:t>
+      </w:r>
+      <w:fldSimple w:instr=" SEQ Table \* ARABIC ">
+        <w:r>
+          <w:rPr>
+            <w:noProof/>
+          </w:rPr>
+          <w:t>2</w:t>
+        </w:r>
+      </w:fldSimple>
+      <w:bookmarkEnd w:id="45"/>
+      <w:r>
+        <w:t>: Word and DOCX contents</w:t>
+      </w:r>
+    </w:p>
+    <w:tbl>
+      <w:tblPr>
+        <w:tblStyle w:val="TableGrid"/>
+        <w:tblW w:w="0" w:type="auto"/>
+        <w:tblLayout w:type="fixed"/>
+        <w:tblLook w:val="04A0" w:firstRow="1" w:lastRow="0" w:firstColumn="1" w:lastColumn="0" w:noHBand="0" w:noVBand="1"/>
+      </w:tblPr>
+      <w:tblGrid>
+        <w:gridCol w:w="2518"/>
+        <w:gridCol w:w="6771"/>
+      </w:tblGrid>
+      <w:tr>
+        <w:tc>
+          <w:tcPr>
+            <w:tcW w:w="2518" w:type="dxa"/>
+          </w:tcPr>
+          <w:p>
+            <w:pPr>
+              <w:rPr>
+                <w:b/>
+              </w:rPr>
+            </w:pPr>
+            <w:r>
+              <w:rPr>
+                <w:b/>
+              </w:rPr>
+              <w:t>Word document contents</w:t>
+            </w:r>
+          </w:p>
+        </w:tc>
+        <w:tc>
+          <w:tcPr>
+            <w:tcW w:w="6771" w:type="dxa"/>
+          </w:tcPr>
+          <w:p>
+            <w:pPr>
+              <w:pStyle w:val="Tablecellsmall"/>
+              <w:rPr>
+                <w:b/>
+              </w:rPr>
+            </w:pPr>
+            <w:r>
+              <w:rPr>
+                <w:b/>
+              </w:rPr>
+              <w:t>Corresponding DOCX contents</w:t>
+            </w:r>
+          </w:p>
+        </w:tc>
+      </w:tr>
+      <w:tr>
+        <w:tc>
+          <w:tcPr>
+            <w:tcW w:w="2518" w:type="dxa"/>
+          </w:tcPr>
+          <w:p>
+            <w:r>
+              <w:t>Test document</w:t>
+            </w:r>
+          </w:p>
+          <w:p>
+            <w:r>
+              <w:t xml:space="preserve">Here is some </w:t>
+            </w:r>
+            <w:r>
+              <w:rPr>
+                <w:b/>
+              </w:rPr>
+              <w:t>bold</w:t>
+            </w:r>
+            <w:r>
+              <w:t xml:space="preserve"> text.</w:t>
+            </w:r>
+          </w:p>
+          <w:p>
+            <w:r>
+              <w:t xml:space="preserve">Here is some </w:t>
+            </w:r>
+            <w:r>
+              <w:rPr>
+                <w:i/>
+              </w:rPr>
+              <w:t>italics</w:t>
+            </w:r>
+            <w:r>
+              <w:t xml:space="preserve"> text.</w:t>
+            </w:r>
+          </w:p>
+          <w:p>
+            <w:r>
+              <w:t xml:space="preserve">Here is some </w:t>
+            </w:r>
+            <w:r>
+              <w:rPr>
+                <w:b/>
+                <w:i/>
+              </w:rPr>
+              <w:t>bold and italics</w:t>
+            </w:r>
+            <w:r>
+              <w:t xml:space="preserve"> text.</w:t>
+            </w:r>
+          </w:p>
+          <w:p>
+            <w:r>
+              <w:t xml:space="preserve">Here is some </w:t>
+            </w:r>
+            <w:r>
+              <w:rPr>
+                <w:rFonts w:ascii="Consolas" w:hAnsi="Consolas"/>
+              </w:rPr>
+              <w:t>Consolas</w:t>
+            </w:r>
+            <w:r>
+              <w:t xml:space="preserve"> text.</w:t>
+            </w:r>
+          </w:p>
+          <w:p>
+            <w:pPr>
+              <w:pStyle w:val="BodyText"/>
+              <w:ind w:firstLine="0"/>
+            </w:pPr>
+          </w:p>
+        </w:tc>
+        <w:tc>
+          <w:tcPr>
+            <w:tcW w:w="6771" w:type="dxa"/>
+          </w:tcPr>
+          <w:p>
+            <w:pPr>
+              <w:pStyle w:val="Tablecellsmall"/>
+            </w:pPr>
+            <w:r>
+              <w:t>&lt;</w:t>
+            </w:r>
+            <w:proofErr w:type="spellStart"/>
+            <w:r>
+              <w:t>w:p</w:t>
+            </w:r>
+            <w:proofErr w:type="spellEnd"/>
+            <w:r>
+              <w:t xml:space="preserve">&gt;&lt;w:r&gt;&lt;w:t&gt;Test document&lt;/</w:t>
+            </w:r>
+            <w:proofErr w:type="spellStart"/>
+            <w:r>
+              <w:t>w:t</w:t>
+            </w:r>
+            <w:proofErr w:type="spellEnd"/>
+            <w:r>
+              <w:t>&gt;&lt;/</w:t>
+            </w:r>
+            <w:proofErr w:type="spellStart"/>
+            <w:r>
+              <w:t>w:r</w:t>
+            </w:r>
+            <w:proofErr w:type="spellEnd"/>
+            <w:r>
+              <w:t>&gt;&lt;/</w:t>
+            </w:r>
+            <w:proofErr w:type="spellStart"/>
+            <w:r>
+              <w:t>w:p</w:t>
+            </w:r>
+            <w:proofErr w:type="spellEnd"/>
+            <w:r>
+              <w:t>&gt;</w:t>
+            </w:r>
+          </w:p>
+          <w:p>
+            <w:pPr>
+              <w:pStyle w:val="Tablecellsmall"/>
+            </w:pPr>
+            <w:r>
+              <w:t>&lt;</w:t>
+            </w:r>
+            <w:proofErr w:type="spellStart"/>
+            <w:r>
+              <w:t>w:p</w:t>
+            </w:r>
+            <w:proofErr w:type="spellEnd"/>
+            <w:r>
+              <w:t xml:space="preserve">&gt;&lt;w:r&gt;&lt;w:t </w:t>
+            </w:r>
+            <w:proofErr w:type="spellStart"/>
+            <w:r>
+              <w:t>xml:space</w:t>
+            </w:r>
+            <w:proofErr w:type="spellEnd"/>
+            <w:r>
+              <w:t>="preserve"&gt;Here is some &lt;/</w:t>
+            </w:r>
+            <w:proofErr w:type="spellStart"/>
+            <w:r>
+              <w:t>w:t</w:t>
+            </w:r>
+            <w:proofErr w:type="spellEnd"/>
+            <w:r>
+              <w:t>&gt;&lt;/</w:t>
+            </w:r>
+            <w:proofErr w:type="spellStart"/>
+            <w:r>
+              <w:t>w:r</w:t>
+            </w:r>
+            <w:proofErr w:type="spellEnd"/>
+            <w:r>
+              <w:t>&gt;&lt;</w:t>
+            </w:r>
+            <w:proofErr w:type="spellStart"/>
+            <w:r>
+              <w:t>w:r</w:t>
+            </w:r>
+            <w:proofErr w:type="spellEnd"/>
+            <w:r>
+              <w:t xml:space="preserve">&gt;&lt;w:rPr&gt;&lt;w:b/&gt;&lt;/w:rPr&gt;&lt;w:t&gt;bold&lt;/w:t&gt;&lt;/w:r&gt;&lt;w:r&gt;&lt;w:t </w:t>
+            </w:r>
+            <w:proofErr w:type="spellStart"/>
+            <w:r>
+              <w:t>xml:space</w:t>
+            </w:r>
+            <w:proofErr w:type="spellEnd"/>
+            <w:r>
+              <w:t>="preserve"&gt; text.&lt;/</w:t>
+            </w:r>
+            <w:proofErr w:type="spellStart"/>
+            <w:r>
+              <w:t>w:t</w:t>
+            </w:r>
+            <w:proofErr w:type="spellEnd"/>
+            <w:r>
+              <w:t>&gt;&lt;/</w:t>
+            </w:r>
+            <w:proofErr w:type="spellStart"/>
+            <w:r>
+              <w:t>w:r</w:t>
+            </w:r>
+            <w:proofErr w:type="spellEnd"/>
+            <w:r>
+              <w:t>&gt;&lt;/</w:t>
+            </w:r>
+            <w:proofErr w:type="spellStart"/>
+            <w:r>
+              <w:t>w:p</w:t>
+            </w:r>
+            <w:proofErr w:type="spellEnd"/>
+            <w:r>
+              <w:t>&gt;</w:t>
+            </w:r>
+          </w:p>
+          <w:p>
+            <w:pPr>
+              <w:pStyle w:val="Tablecellsmall"/>
+            </w:pPr>
+            <w:r>
+              <w:t>&lt;</w:t>
+            </w:r>
+            <w:proofErr w:type="spellStart"/>
+            <w:r>
+              <w:t>w:p</w:t>
+            </w:r>
+            <w:proofErr w:type="spellEnd"/>
+            <w:r>
+              <w:t xml:space="preserve">&gt;&lt;w:r&gt;&lt;w:t </w:t>
+            </w:r>
+            <w:proofErr w:type="spellStart"/>
+            <w:r>
+              <w:t>xml:space</w:t>
+            </w:r>
+            <w:proofErr w:type="spellEnd"/>
+            <w:r>
+              <w:t>="preserve"&gt;Here is some &lt;/</w:t>
+            </w:r>
+            <w:proofErr w:type="spellStart"/>
+            <w:r>
+              <w:t>w:t</w:t>
+            </w:r>
+            <w:proofErr w:type="spellEnd"/>
+            <w:r>
+              <w:t>&gt;&lt;/</w:t>
+            </w:r>
+            <w:proofErr w:type="spellStart"/>
+            <w:r>
+              <w:t>w:r</w:t>
+            </w:r>
+            <w:proofErr w:type="spellEnd"/>
+            <w:r>
+              <w:t>&gt;&lt;</w:t>
+            </w:r>
+            <w:proofErr w:type="spellStart"/>
+            <w:r>
+              <w:t>w:r</w:t>
+            </w:r>
+            <w:proofErr w:type="spellEnd"/>
+            <w:r>
+              <w:t xml:space="preserve">&gt;&lt;w:rPr&gt;&lt;w:i/&gt;&lt;/w:rPr&gt;&lt;w:t&gt;italics&lt;/w:t&gt;&lt;/w:r&gt;&lt;w:r&gt;&lt;w:t </w:t>
+            </w:r>
+            <w:proofErr w:type="spellStart"/>
+            <w:r>
+              <w:t>xml:space</w:t>
+            </w:r>
+            <w:proofErr w:type="spellEnd"/>
+            <w:r>
+              <w:t>="preserve"&gt; text.&lt;/</w:t>
+            </w:r>
+            <w:proofErr w:type="spellStart"/>
+            <w:r>
+              <w:t>w:t</w:t>
+            </w:r>
+            <w:proofErr w:type="spellEnd"/>
+            <w:r>
+              <w:t>&gt;&lt;/</w:t>
+            </w:r>
+            <w:proofErr w:type="spellStart"/>
+            <w:r>
+              <w:t>w:r</w:t>
+            </w:r>
+            <w:proofErr w:type="spellEnd"/>
+            <w:r>
+              <w:t>&gt;&lt;/</w:t>
+            </w:r>
+            <w:proofErr w:type="spellStart"/>
+            <w:r>
+              <w:t>w:p</w:t>
+            </w:r>
+            <w:proofErr w:type="spellEnd"/>
+            <w:r>
+              <w:t>&gt;</w:t>
+            </w:r>
+          </w:p>
+          <w:p>
+            <w:pPr>
+              <w:pStyle w:val="Tablecellsmall"/>
+            </w:pPr>
+            <w:r>
+              <w:t>&lt;</w:t>
+            </w:r>
+            <w:proofErr w:type="spellStart"/>
+            <w:r>
+              <w:t>w:p</w:t>
+            </w:r>
+            <w:proofErr w:type="spellEnd"/>
+            <w:r>
+              <w:t xml:space="preserve">&gt;&lt;w:r&gt;&lt;w:t </w:t>
+            </w:r>
+            <w:proofErr w:type="spellStart"/>
+            <w:r>
+              <w:t>xml:space</w:t>
+            </w:r>
+            <w:proofErr w:type="spellEnd"/>
+            <w:r>
+              <w:t>="preserve"&gt;Here is some &lt;/</w:t>
+            </w:r>
+            <w:proofErr w:type="spellStart"/>
+            <w:r>
+              <w:t>w:t</w:t>
+            </w:r>
+            <w:proofErr w:type="spellEnd"/>
+            <w:r>
+              <w:t>&gt;&lt;/</w:t>
+            </w:r>
+            <w:proofErr w:type="spellStart"/>
+            <w:r>
+              <w:t>w:r</w:t>
+            </w:r>
+            <w:proofErr w:type="spellEnd"/>
+            <w:r>
+              <w:t>&gt;&lt;</w:t>
+            </w:r>
+            <w:proofErr w:type="spellStart"/>
+            <w:r>
+              <w:t>w:r</w:t>
+            </w:r>
+            <w:proofErr w:type="spellEnd"/>
+            <w:r>
+              <w:t xml:space="preserve">&gt;&lt;w:rPr&gt;&lt;w:b/&gt;&lt;w:i/&gt;&lt;/w:rPr&gt;&lt;w:t&gt;bold and italics&lt;/</w:t>
+            </w:r>
+            <w:proofErr w:type="spellStart"/>
+            <w:r>
+              <w:t>w:t</w:t>
+            </w:r>
+            <w:proofErr w:type="spellEnd"/>
+            <w:r>
+              <w:t>&gt;&lt;/</w:t>
+            </w:r>
+            <w:proofErr w:type="spellStart"/>
+            <w:r>
+              <w:t>w:r</w:t>
+            </w:r>
+            <w:proofErr w:type="spellEnd"/>
+            <w:r>
+              <w:t>&gt;&lt;</w:t>
+            </w:r>
+            <w:proofErr w:type="spellStart"/>
+            <w:r>
+              <w:t>w:r</w:t>
+            </w:r>
+            <w:proofErr w:type="spellEnd"/>
+            <w:r>
+              <w:t>&gt;&lt;</w:t>
+            </w:r>
+            <w:proofErr w:type="spellStart"/>
+            <w:r>
+              <w:t>w:t</w:t>
+            </w:r>
+            <w:proofErr w:type="spellEnd"/>
+            <w:r>
+              <w:t xml:space="preserve"> </w:t>
+            </w:r>
+            <w:proofErr w:type="spellStart"/>
+            <w:r>
+              <w:t>xml:space</w:t>
+            </w:r>
+            <w:proofErr w:type="spellEnd"/>
+            <w:r>
+              <w:t>="preserve"&gt; text.&lt;/</w:t>
+            </w:r>
+            <w:proofErr w:type="spellStart"/>
+            <w:r>
+              <w:t>w:t</w:t>
+            </w:r>
+            <w:proofErr w:type="spellEnd"/>
+            <w:r>
+              <w:t>&gt;&lt;/</w:t>
+            </w:r>
+            <w:proofErr w:type="spellStart"/>
+            <w:r>
+              <w:t>w:r</w:t>
+            </w:r>
+            <w:proofErr w:type="spellEnd"/>
+            <w:r>
+              <w:t>&gt;&lt;/</w:t>
+            </w:r>
+            <w:proofErr w:type="spellStart"/>
+            <w:r>
+              <w:t>w:p</w:t>
+            </w:r>
+            <w:proofErr w:type="spellEnd"/>
+            <w:r>
+              <w:t>&gt;</w:t>
+            </w:r>
+          </w:p>
+          <w:p>
+            <w:pPr>
+              <w:pStyle w:val="Tablecellsmall"/>
+            </w:pPr>
+            <w:r>
+              <w:t>&lt;</w:t>
+            </w:r>
+            <w:proofErr w:type="spellStart"/>
+            <w:r>
+              <w:t>w:p</w:t>
+            </w:r>
+            <w:proofErr w:type="spellEnd"/>
+            <w:r>
+              <w:t xml:space="preserve">&gt;&lt;w:r&gt;&lt;w:t </w:t>
+            </w:r>
+            <w:proofErr w:type="spellStart"/>
+            <w:r>
+              <w:t>xml:space</w:t>
+            </w:r>
+            <w:proofErr w:type="spellEnd"/>
+            <w:r>
+              <w:t>="preserve"&gt;Here is some &lt;/</w:t>
+            </w:r>
+            <w:proofErr w:type="spellStart"/>
+            <w:r>
+              <w:t>w:t</w:t>
+            </w:r>
+            <w:proofErr w:type="spellEnd"/>
+            <w:r>
+              <w:t>&gt;&lt;/</w:t>
+            </w:r>
+            <w:proofErr w:type="spellStart"/>
+            <w:r>
+              <w:t>w:r</w:t>
+            </w:r>
+            <w:proofErr w:type="spellEnd"/>
+            <w:r>
+              <w:t>&gt;&lt;</w:t>
+            </w:r>
+            <w:proofErr w:type="spellStart"/>
+            <w:r>
+              <w:t>w:r</w:t>
+            </w:r>
+            <w:proofErr w:type="spellEnd"/>
+            <w:r>
+              <w:t xml:space="preserve">&gt;&lt;w:rPr&gt;&lt;w:rFonts w:ascii="Consolas" w:hAnsi="Consolas"/&gt;&lt;/w:rPr&gt;&lt;w:t&gt;Consolas&lt;/w:t&gt;&lt;/w:r&gt;&lt;w:r&gt;&lt;w:t </w:t>
+            </w:r>
+            <w:proofErr w:type="spellStart"/>
+            <w:r>
+              <w:t>xml:space</w:t>
+            </w:r>
+            <w:proofErr w:type="spellEnd"/>
+            <w:r>
+              <w:t>="preserve"&gt; text.&lt;/</w:t>
+            </w:r>
+            <w:proofErr w:type="spellStart"/>
+            <w:r>
+              <w:t>w:t</w:t>
+            </w:r>
+            <w:proofErr w:type="spellEnd"/>
+            <w:r>
+              <w:t>&gt;&lt;/</w:t>
+            </w:r>
+            <w:proofErr w:type="spellStart"/>
+            <w:r>
+              <w:t>w:r</w:t>
+            </w:r>
+            <w:proofErr w:type="spellEnd"/>
+            <w:r>
+              <w:t>&gt;&lt;/</w:t>
+            </w:r>
+            <w:proofErr w:type="spellStart"/>
+            <w:r>
+              <w:t>w:p</w:t>
+            </w:r>
+            <w:proofErr w:type="spellEnd"/>
+            <w:r>
+              <w:t>&gt;</w:t>
+            </w:r>
+          </w:p>
+        </w:tc>
+      </w:tr>
+    </w:tbl>
+    <w:p>
+      <w:pPr>
+        <w:pStyle w:val="BodyText"/>
       </w:pPr>
     </w:p>
     <w:sectPr>
@@ -19782,7 +20922,7 @@
           <w:rPr>
             <w:noProof/>
           </w:rPr>
-          <w:t>25</w:t>
+          <w:t>26</w:t>
         </w:r>
         <w:r>
           <w:rPr>
@@ -19838,7 +20978,7 @@
       </w:tabs>
     </w:pPr>
     <w:r>
-      <w:t>2021-07-22</w:t>
+      <w:t>2021-07-24</w:t>
     </w:r>
     <w:r>
       <w:tab/>
@@ -19860,7 +21000,7 @@
   <w:abstractNum w:abstractNumId="0">
     <w:nsid w:val="FFFFFF7C"/>
     <w:multiLevelType w:val="singleLevel"/>
-    <w:tmpl w:val="399C60D6"/>
+    <w:tmpl w:val="AB8A5944"/>
     <w:lvl w:ilvl="0">
       <w:start w:val="1"/>
       <w:numFmt w:val="decimal"/>
@@ -19877,7 +21017,7 @@
   <w:abstractNum w:abstractNumId="1">
     <w:nsid w:val="FFFFFF7D"/>
     <w:multiLevelType w:val="singleLevel"/>
-    <w:tmpl w:val="454ABB94"/>
+    <w:tmpl w:val="BBDEB21E"/>
     <w:lvl w:ilvl="0">
       <w:start w:val="1"/>
       <w:numFmt w:val="decimal"/>
@@ -19894,7 +21034,7 @@
   <w:abstractNum w:abstractNumId="2">
     <w:nsid w:val="FFFFFF7E"/>
     <w:multiLevelType w:val="singleLevel"/>
-    <w:tmpl w:val="BC48B4E4"/>
+    <w:tmpl w:val="A02E86A4"/>
     <w:lvl w:ilvl="0">
       <w:start w:val="1"/>
       <w:numFmt w:val="decimal"/>
@@ -19929,7 +21069,7 @@
   <w:abstractNum w:abstractNumId="4">
     <w:nsid w:val="FFFFFF80"/>
     <w:multiLevelType w:val="singleLevel"/>
-    <w:tmpl w:val="68AADD96"/>
+    <w:tmpl w:val="D7E2944C"/>
     <w:lvl w:ilvl="0">
       <w:start w:val="1"/>
       <w:numFmt w:val="bullet"/>
@@ -19949,7 +21089,7 @@
   <w:abstractNum w:abstractNumId="5">
     <w:nsid w:val="FFFFFF81"/>
     <w:multiLevelType w:val="singleLevel"/>
-    <w:tmpl w:val="CE46DBC8"/>
+    <w:tmpl w:val="B720B6EA"/>
     <w:lvl w:ilvl="0">
       <w:start w:val="1"/>
       <w:numFmt w:val="bullet"/>
@@ -19969,7 +21109,7 @@
   <w:abstractNum w:abstractNumId="6">
     <w:nsid w:val="FFFFFF82"/>
     <w:multiLevelType w:val="singleLevel"/>
-    <w:tmpl w:val="6E82D3E6"/>
+    <w:tmpl w:val="F8E4F5F0"/>
     <w:lvl w:ilvl="0">
       <w:start w:val="1"/>
       <w:numFmt w:val="bullet"/>
@@ -21233,6 +22373,7 @@
   <w:style w:type="character" w:default="1" w:styleId="DefaultParagraphFont">
     <w:name w:val="Default Paragraph Font"/>
     <w:uiPriority w:val="1"/>
+    <w:semiHidden/>
     <w:unhideWhenUsed/>
   </w:style>
   <w:style w:type="table" w:default="1" w:styleId="TableNormal">
@@ -22391,6 +23532,7 @@
   <w:style w:type="character" w:default="1" w:styleId="DefaultParagraphFont">
     <w:name w:val="Default Paragraph Font"/>
     <w:uiPriority w:val="1"/>
+    <w:semiHidden/>
     <w:unhideWhenUsed/>
   </w:style>
   <w:style w:type="table" w:default="1" w:styleId="TableNormal">
@@ -23396,7 +24538,7 @@
   <a:extraClrSchemeLst/>
   <a:extLst>
     <a:ext uri="{05A4C25C-085E-4340-85A3-A5531E510DB2}">
-      <thm15:themeFamily xmlns:thm15="http://schemas.microsoft.com/office/thememl/2012/main" xmlns="" name="Office Theme" id="{62F939B6-93AF-4DB8-9C6B-D6C7DFDC589F}" vid="{4A3C46E8-61CC-4603-A589-7422A47A8E4A}"/>
+      <thm15:themeFamily xmlns="" xmlns:thm15="http://schemas.microsoft.com/office/thememl/2012/main" name="Office Theme" id="{62F939B6-93AF-4DB8-9C6B-D6C7DFDC589F}" vid="{4A3C46E8-61CC-4603-A589-7422A47A8E4A}"/>
     </a:ext>
   </a:extLst>
 </a:theme>
@@ -23407,7 +24549,7 @@
 </file>
 
 <file path=customXml/itemProps1.xml><?xml version="1.0" encoding="utf-8"?>
-<ds:datastoreItem xmlns:ds="http://schemas.openxmlformats.org/officeDocument/2006/customXml" ds:itemID="{C54F275C-1F09-42D3-9153-29A8E671D2F3}">
+<ds:datastoreItem xmlns:ds="http://schemas.openxmlformats.org/officeDocument/2006/customXml" ds:itemID="{83C91209-9AB4-48ED-A17A-68908D00FA6E}">
   <ds:schemaRefs>
     <ds:schemaRef ds:uri="http://schemas.openxmlformats.org/officeDocument/2006/bibliography"/>
   </ds:schemaRefs>

</xml_diff>